<commit_message>
atualizacao ccb e visual cadastrar opercaçao
</commit_message>
<xml_diff>
--- a/galleriafinancas/src/resource/Cci.docx
+++ b/galleriafinancas/src/resource/Cci.docx
@@ -2808,7 +2808,16 @@
                 <w:rFonts w:ascii="Calibri" w:hAnsi="Calibri"/>
                 <w:color w:val="000000"/>
               </w:rPr>
-              <w:t xml:space="preserve"> Valor da primeira parcela mensal (somatória dos itens 4.8.1. </w:t>
+              <w:t xml:space="preserve"> Valor da primeira parcela mensal </w:t>
+            </w:r>
+            <w:bookmarkStart w:id="0" w:name="_GoBack"/>
+            <w:bookmarkEnd w:id="0"/>
+            <w:r>
+              <w:rPr>
+                <w:rFonts w:ascii="Calibri" w:hAnsi="Calibri"/>
+                <w:color w:val="000000"/>
+              </w:rPr>
+              <w:t xml:space="preserve">(somatória dos itens 4.8.1. </w:t>
             </w:r>
             <w:proofErr w:type="gramStart"/>
             <w:r>
@@ -2824,7 +2833,45 @@
                 <w:rFonts w:ascii="Calibri" w:hAnsi="Calibri"/>
                 <w:color w:val="000000"/>
               </w:rPr>
-              <w:t xml:space="preserve"> 4.8.3.):</w:t>
+              <w:t xml:space="preserve"> 4.8.3.</w:t>
+            </w:r>
+            <w:r>
+              <w:rPr>
+                <w:rFonts w:ascii="Calibri" w:hAnsi="Calibri"/>
+                <w:color w:val="000000"/>
+              </w:rPr>
+              <w:t xml:space="preserve"> </w:t>
+            </w:r>
+            <w:proofErr w:type="gramStart"/>
+            <w:r>
+              <w:rPr>
+                <w:rFonts w:ascii="Calibri" w:hAnsi="Calibri"/>
+                <w:color w:val="000000"/>
+              </w:rPr>
+              <w:t>e</w:t>
+            </w:r>
+            <w:proofErr w:type="gramEnd"/>
+            <w:r>
+              <w:rPr>
+                <w:rFonts w:ascii="Calibri" w:hAnsi="Calibri"/>
+                <w:color w:val="000000"/>
+              </w:rPr>
+              <w:t xml:space="preserve"> </w:t>
+            </w:r>
+            <w:r>
+              <w:rPr>
+                <w:rFonts w:ascii="Calibri" w:hAnsi="Calibri"/>
+                <w:bCs/>
+                <w:color w:val="000000"/>
+              </w:rPr>
+              <w:t>3.6.</w:t>
+            </w:r>
+            <w:r>
+              <w:rPr>
+                <w:rFonts w:ascii="Calibri" w:hAnsi="Calibri"/>
+                <w:color w:val="000000"/>
+              </w:rPr>
+              <w:t>):</w:t>
             </w:r>
           </w:p>
         </w:tc>
@@ -5415,18 +5462,7 @@
                 <w:sz w:val="22"/>
                 <w:szCs w:val="22"/>
               </w:rPr>
-              <w:t>Moratório</w:t>
-            </w:r>
-            <w:bookmarkStart w:id="0" w:name="_GoBack"/>
-            <w:bookmarkEnd w:id="0"/>
-            <w:r>
-              <w:rPr>
-                <w:rFonts w:ascii="Calibri" w:hAnsi="Calibri"/>
-                <w:color w:val="000000"/>
-                <w:sz w:val="22"/>
-                <w:szCs w:val="22"/>
-              </w:rPr>
-              <w:t>s</w:t>
+              <w:t>Moratórios</w:t>
             </w:r>
             <w:r>
               <w:rPr>
@@ -12185,10 +12221,10 @@
       </w:r>
       <w:smartTag w:uri="urn:schemas-microsoft-com:office:smarttags" w:element="date">
         <w:smartTagPr>
+          <w:attr w:name="Year" w:val="96"/>
+          <w:attr w:name="Day" w:val="10"/>
+          <w:attr w:name="Month" w:val="05"/>
           <w:attr w:name="ls" w:val="trans"/>
-          <w:attr w:name="Month" w:val="05"/>
-          <w:attr w:name="Day" w:val="10"/>
-          <w:attr w:name="Year" w:val="96"/>
         </w:smartTagPr>
         <w:r>
           <w:rPr>
@@ -18463,10 +18499,10 @@
       </w:r>
       <w:smartTag w:uri="urn:schemas-microsoft-com:office:smarttags" w:element="date">
         <w:smartTagPr>
+          <w:attr w:name="Year" w:val="2004"/>
+          <w:attr w:name="Day" w:val="02"/>
+          <w:attr w:name="Month" w:val="8"/>
           <w:attr w:name="ls" w:val="trans"/>
-          <w:attr w:name="Month" w:val="8"/>
-          <w:attr w:name="Day" w:val="02"/>
-          <w:attr w:name="Year" w:val="2004"/>
         </w:smartTagPr>
         <w:r>
           <w:rPr>
@@ -25017,18 +25053,18 @@
 </file>
 
 <file path=customXml/item1.xml><?xml version="1.0" encoding="utf-8"?>
+<p:properties xmlns:p="http://schemas.microsoft.com/office/2006/metadata/properties" xmlns:xsi="http://www.w3.org/2001/XMLSchema-instance" xmlns:pc="http://schemas.microsoft.com/office/infopath/2007/PartnerControls">
+  <documentManagement/>
+</p:properties>
+</file>
+
+<file path=customXml/item2.xml><?xml version="1.0" encoding="utf-8"?>
 <?mso-contentType ?>
 <FormTemplates xmlns="http://schemas.microsoft.com/sharepoint/v3/contenttype/forms">
   <Display>DocumentLibraryForm</Display>
   <Edit>DocumentLibraryForm</Edit>
   <New>DocumentLibraryForm</New>
 </FormTemplates>
-</file>
-
-<file path=customXml/item2.xml><?xml version="1.0" encoding="utf-8"?>
-<p:properties xmlns:p="http://schemas.microsoft.com/office/2006/metadata/properties" xmlns:xsi="http://www.w3.org/2001/XMLSchema-instance" xmlns:pc="http://schemas.microsoft.com/office/infopath/2007/PartnerControls">
-  <documentManagement/>
-</p:properties>
 </file>
 
 <file path=customXml/item3.xml><?xml version="1.0" encoding="utf-8"?>
@@ -25245,18 +25281,18 @@
 </file>
 
 <file path=customXml/itemProps1.xml><?xml version="1.0" encoding="utf-8"?>
-<ds:datastoreItem xmlns:ds="http://schemas.openxmlformats.org/officeDocument/2006/customXml" ds:itemID="{8B870658-3ACD-4228-BB3F-2EA3DC708AA8}">
+<ds:datastoreItem xmlns:ds="http://schemas.openxmlformats.org/officeDocument/2006/customXml" ds:itemID="{55CB9BAC-E7F7-41C7-B95E-EAF0E3A9AF52}">
   <ds:schemaRefs>
-    <ds:schemaRef ds:uri="http://schemas.microsoft.com/sharepoint/v3/contenttype/forms"/>
+    <ds:schemaRef ds:uri="http://schemas.microsoft.com/office/2006/metadata/properties"/>
+    <ds:schemaRef ds:uri="http://schemas.microsoft.com/office/infopath/2007/PartnerControls"/>
   </ds:schemaRefs>
 </ds:datastoreItem>
 </file>
 
 <file path=customXml/itemProps2.xml><?xml version="1.0" encoding="utf-8"?>
-<ds:datastoreItem xmlns:ds="http://schemas.openxmlformats.org/officeDocument/2006/customXml" ds:itemID="{55CB9BAC-E7F7-41C7-B95E-EAF0E3A9AF52}">
+<ds:datastoreItem xmlns:ds="http://schemas.openxmlformats.org/officeDocument/2006/customXml" ds:itemID="{8B870658-3ACD-4228-BB3F-2EA3DC708AA8}">
   <ds:schemaRefs>
-    <ds:schemaRef ds:uri="http://schemas.microsoft.com/office/2006/metadata/properties"/>
-    <ds:schemaRef ds:uri="http://schemas.microsoft.com/office/infopath/2007/PartnerControls"/>
+    <ds:schemaRef ds:uri="http://schemas.microsoft.com/sharepoint/v3/contenttype/forms"/>
   </ds:schemaRefs>
 </ds:datastoreItem>
 </file>
@@ -25281,7 +25317,7 @@
 </file>
 
 <file path=customXml/itemProps4.xml><?xml version="1.0" encoding="utf-8"?>
-<ds:datastoreItem xmlns:ds="http://schemas.openxmlformats.org/officeDocument/2006/customXml" ds:itemID="{C4648B7E-17F5-448E-87CC-54B7D5D78B1C}">
+<ds:datastoreItem xmlns:ds="http://schemas.openxmlformats.org/officeDocument/2006/customXml" ds:itemID="{51561927-A920-46D0-91EF-02027BC996CE}">
   <ds:schemaRefs>
     <ds:schemaRef ds:uri="http://schemas.openxmlformats.org/officeDocument/2006/bibliography"/>
   </ds:schemaRefs>

</xml_diff>

<commit_message>
atualizacoes zip e cci
</commit_message>
<xml_diff>
--- a/galleriafinancas/src/resource/Cci.docx
+++ b/galleriafinancas/src/resource/Cci.docx
@@ -3618,7 +3618,7 @@
             </w:tcBorders>
             <w:shd w:val="clear" w:color="auto" w:fill="auto"/>
             <w:noWrap/>
-            <w:vAlign w:val="bottom"/>
+            <w:vAlign w:val="center"/>
             <w:hideMark/>
           </w:tcPr>
           <w:p>
@@ -4710,7 +4710,7 @@
                 <w:sz w:val="22"/>
                 <w:szCs w:val="22"/>
               </w:rPr>
-              <w:t>Planner</w:t>
+              <w:t>Vórtx</w:t>
             </w:r>
             <w:proofErr w:type="spellEnd"/>
             <w:r>
@@ -4720,27 +4720,18 @@
                 <w:sz w:val="22"/>
                 <w:szCs w:val="22"/>
               </w:rPr>
-              <w:t xml:space="preserve"> </w:t>
-            </w:r>
-            <w:proofErr w:type="spellStart"/>
-            <w:r>
-              <w:rPr>
-                <w:rFonts w:ascii="Calibri" w:hAnsi="Calibri"/>
-                <w:color w:val="000000"/>
-                <w:sz w:val="22"/>
-                <w:szCs w:val="22"/>
-              </w:rPr>
-              <w:t>Trustee</w:t>
-            </w:r>
-            <w:proofErr w:type="spellEnd"/>
-            <w:r>
-              <w:rPr>
-                <w:rFonts w:ascii="Calibri" w:hAnsi="Calibri"/>
-                <w:color w:val="000000"/>
-                <w:sz w:val="22"/>
-                <w:szCs w:val="22"/>
-              </w:rPr>
-              <w:t xml:space="preserve"> Distribuidora de Títulos e Valores Mobiliários LTDA., instituição financeira, com sede na Cidade de São Paulo, Estado de São Paulo, na Avenida Brigadeiro Faria Lima, nº 3900, 10º andar, Itaim Bibi, CEP 04.538-132, inscrita no CNPJ sob o nº 67.030.395/0001-46 </w:t>
+              <w:t xml:space="preserve"> Distribuidora de Títulos e Valores Mobiliários LTDA, CNPJ n° 22.610.500/0001-88, com sede na Cidade de São Paulo, Est</w:t>
+            </w:r>
+            <w:bookmarkStart w:id="0" w:name="_GoBack"/>
+            <w:bookmarkEnd w:id="0"/>
+            <w:r>
+              <w:rPr>
+                <w:rFonts w:ascii="Calibri" w:hAnsi="Calibri"/>
+                <w:color w:val="000000"/>
+                <w:sz w:val="22"/>
+                <w:szCs w:val="22"/>
+              </w:rPr>
+              <w:t>ado de São Paulo, na Rua Gilberto Sabino, n° 215, 4° andar, CEP 05425-020, Pinheiros.</w:t>
             </w:r>
           </w:p>
         </w:tc>
@@ -4966,7 +4957,7 @@
             </w:tcBorders>
             <w:shd w:val="clear" w:color="auto" w:fill="auto"/>
             <w:noWrap/>
-            <w:vAlign w:val="bottom"/>
+            <w:vAlign w:val="center"/>
             <w:hideMark/>
           </w:tcPr>
           <w:p>
@@ -9601,7 +9592,7 @@
         </w:rPr>
         <w:t xml:space="preserve">os valores da prestação mensal de amortização e juros, reajustado pelo índice indicado </w:t>
       </w:r>
-      <w:bookmarkStart w:id="0" w:name="_Hlk106291621"/>
+      <w:bookmarkStart w:id="1" w:name="_Hlk106291621"/>
       <w:r>
         <w:rPr>
           <w:rFonts w:asciiTheme="minorHAnsi" w:hAnsiTheme="minorHAnsi"/>
@@ -9623,7 +9614,7 @@
         </w:rPr>
         <w:t xml:space="preserve"> </w:t>
       </w:r>
-      <w:bookmarkEnd w:id="0"/>
+      <w:bookmarkEnd w:id="1"/>
       <w:proofErr w:type="gramStart"/>
       <w:r>
         <w:rPr>
@@ -11299,9 +11290,9 @@
         </w:rPr>
         <w:t>a contratação de uma das apólices indicadas pelo CREDOR.</w:t>
       </w:r>
-      <w:bookmarkStart w:id="1" w:name="_Hlk2943080"/>
-    </w:p>
-    <w:bookmarkEnd w:id="1"/>
+      <w:bookmarkStart w:id="2" w:name="_Hlk2943080"/>
+    </w:p>
+    <w:bookmarkEnd w:id="2"/>
     <w:p>
       <w:pPr>
         <w:pStyle w:val="PargrafodaLista"/>
@@ -11554,7 +11545,7 @@
           <w:szCs w:val="22"/>
         </w:rPr>
       </w:pPr>
-      <w:bookmarkStart w:id="2" w:name="_Hlk106291793"/>
+      <w:bookmarkStart w:id="3" w:name="_Hlk106291793"/>
       <w:r>
         <w:rPr>
           <w:rFonts w:ascii="Calibri" w:hAnsi="Calibri"/>
@@ -11631,7 +11622,7 @@
         <w:t xml:space="preserve"> como a respectiva execução da garantia pelo CREDOR ou quem vier a substituí-lo.</w:t>
       </w:r>
     </w:p>
-    <w:bookmarkEnd w:id="2"/>
+    <w:bookmarkEnd w:id="3"/>
     <w:p>
       <w:pPr>
         <w:suppressAutoHyphens/>
@@ -12212,10 +12203,10 @@
       </w:r>
       <w:smartTag w:uri="urn:schemas-microsoft-com:office:smarttags" w:element="date">
         <w:smartTagPr>
+          <w:attr w:name="Year" w:val="96"/>
+          <w:attr w:name="Day" w:val="10"/>
+          <w:attr w:name="Month" w:val="05"/>
           <w:attr w:name="ls" w:val="trans"/>
-          <w:attr w:name="Month" w:val="05"/>
-          <w:attr w:name="Day" w:val="10"/>
-          <w:attr w:name="Year" w:val="96"/>
         </w:smartTagPr>
         <w:r>
           <w:rPr>
@@ -18490,10 +18481,10 @@
       </w:r>
       <w:smartTag w:uri="urn:schemas-microsoft-com:office:smarttags" w:element="date">
         <w:smartTagPr>
+          <w:attr w:name="Year" w:val="2004"/>
+          <w:attr w:name="Day" w:val="02"/>
+          <w:attr w:name="Month" w:val="8"/>
           <w:attr w:name="ls" w:val="trans"/>
-          <w:attr w:name="Month" w:val="8"/>
-          <w:attr w:name="Day" w:val="02"/>
-          <w:attr w:name="Year" w:val="2004"/>
         </w:smartTagPr>
         <w:r>
           <w:rPr>
@@ -21639,8 +21630,6 @@
               </w:rPr>
               <w:t>cpfTestemunha2</w:t>
             </w:r>
-            <w:bookmarkStart w:id="3" w:name="_GoBack"/>
-            <w:bookmarkEnd w:id="3"/>
           </w:p>
         </w:tc>
       </w:tr>
@@ -21778,7 +21767,7 @@
           <w:rPr>
             <w:noProof/>
           </w:rPr>
-          <w:t>23</w:t>
+          <w:t>22</w:t>
         </w:r>
         <w:r>
           <w:fldChar w:fldCharType="end"/>
@@ -25028,18 +25017,18 @@
 </file>
 
 <file path=customXml/item1.xml><?xml version="1.0" encoding="utf-8"?>
+<p:properties xmlns:p="http://schemas.microsoft.com/office/2006/metadata/properties" xmlns:xsi="http://www.w3.org/2001/XMLSchema-instance" xmlns:pc="http://schemas.microsoft.com/office/infopath/2007/PartnerControls">
+  <documentManagement/>
+</p:properties>
+</file>
+
+<file path=customXml/item2.xml><?xml version="1.0" encoding="utf-8"?>
 <?mso-contentType ?>
 <FormTemplates xmlns="http://schemas.microsoft.com/sharepoint/v3/contenttype/forms">
   <Display>DocumentLibraryForm</Display>
   <Edit>DocumentLibraryForm</Edit>
   <New>DocumentLibraryForm</New>
 </FormTemplates>
-</file>
-
-<file path=customXml/item2.xml><?xml version="1.0" encoding="utf-8"?>
-<p:properties xmlns:p="http://schemas.microsoft.com/office/2006/metadata/properties" xmlns:xsi="http://www.w3.org/2001/XMLSchema-instance" xmlns:pc="http://schemas.microsoft.com/office/infopath/2007/PartnerControls">
-  <documentManagement/>
-</p:properties>
 </file>
 
 <file path=customXml/item3.xml><?xml version="1.0" encoding="utf-8"?>
@@ -25256,18 +25245,18 @@
 </file>
 
 <file path=customXml/itemProps1.xml><?xml version="1.0" encoding="utf-8"?>
-<ds:datastoreItem xmlns:ds="http://schemas.openxmlformats.org/officeDocument/2006/customXml" ds:itemID="{8B870658-3ACD-4228-BB3F-2EA3DC708AA8}">
+<ds:datastoreItem xmlns:ds="http://schemas.openxmlformats.org/officeDocument/2006/customXml" ds:itemID="{55CB9BAC-E7F7-41C7-B95E-EAF0E3A9AF52}">
   <ds:schemaRefs>
-    <ds:schemaRef ds:uri="http://schemas.microsoft.com/sharepoint/v3/contenttype/forms"/>
+    <ds:schemaRef ds:uri="http://schemas.microsoft.com/office/2006/metadata/properties"/>
+    <ds:schemaRef ds:uri="http://schemas.microsoft.com/office/infopath/2007/PartnerControls"/>
   </ds:schemaRefs>
 </ds:datastoreItem>
 </file>
 
 <file path=customXml/itemProps2.xml><?xml version="1.0" encoding="utf-8"?>
-<ds:datastoreItem xmlns:ds="http://schemas.openxmlformats.org/officeDocument/2006/customXml" ds:itemID="{55CB9BAC-E7F7-41C7-B95E-EAF0E3A9AF52}">
+<ds:datastoreItem xmlns:ds="http://schemas.openxmlformats.org/officeDocument/2006/customXml" ds:itemID="{8B870658-3ACD-4228-BB3F-2EA3DC708AA8}">
   <ds:schemaRefs>
-    <ds:schemaRef ds:uri="http://schemas.microsoft.com/office/2006/metadata/properties"/>
-    <ds:schemaRef ds:uri="http://schemas.microsoft.com/office/infopath/2007/PartnerControls"/>
+    <ds:schemaRef ds:uri="http://schemas.microsoft.com/sharepoint/v3/contenttype/forms"/>
   </ds:schemaRefs>
 </ds:datastoreItem>
 </file>
@@ -25292,7 +25281,7 @@
 </file>
 
 <file path=customXml/itemProps4.xml><?xml version="1.0" encoding="utf-8"?>
-<ds:datastoreItem xmlns:ds="http://schemas.openxmlformats.org/officeDocument/2006/customXml" ds:itemID="{C2675E1F-D409-4971-8F58-9A2DB304BDAB}">
+<ds:datastoreItem xmlns:ds="http://schemas.openxmlformats.org/officeDocument/2006/customXml" ds:itemID="{D262DAA6-CDDD-4936-9E9C-B9BED76E7AD8}">
   <ds:schemaRefs>
     <ds:schemaRef ds:uri="http://schemas.openxmlformats.org/officeDocument/2006/bibliography"/>
   </ds:schemaRefs>

</xml_diff>

<commit_message>
atualizacoes ccb e whatsapp
</commit_message>
<xml_diff>
--- a/galleriafinancas/src/resource/Cci.docx
+++ b/galleriafinancas/src/resource/Cci.docx
@@ -4702,6 +4702,15 @@
                 <w:szCs w:val="22"/>
               </w:rPr>
             </w:pPr>
+            <w:r>
+              <w:rPr>
+                <w:rFonts w:ascii="Calibri" w:hAnsi="Calibri"/>
+                <w:color w:val="000000"/>
+                <w:sz w:val="22"/>
+                <w:szCs w:val="22"/>
+              </w:rPr>
+              <w:t xml:space="preserve">VÓRTX DISTRIBUIDORA DE TITULOS E VALORES MOBILIARIOS LTDA, instituição financeira constituída sob a forma de sociedade empresária limitada, com sede na Cidade de São Paulo, Estado de São Paulo, na Rua Gilberto Sabino, n° 215, 4° andar, CEP 05425-020, Pinheiros, inscrita no CNPJ/ME sob o nº 22.610.500/0001-88, na qualidade de instituição </w:t>
+            </w:r>
             <w:proofErr w:type="spellStart"/>
             <w:r>
               <w:rPr>
@@ -4710,7 +4719,7 @@
                 <w:sz w:val="22"/>
                 <w:szCs w:val="22"/>
               </w:rPr>
-              <w:t>Vórtx</w:t>
+              <w:t>custodiante</w:t>
             </w:r>
             <w:proofErr w:type="spellEnd"/>
             <w:r>
@@ -4720,19 +4729,30 @@
                 <w:sz w:val="22"/>
                 <w:szCs w:val="22"/>
               </w:rPr>
-              <w:t xml:space="preserve"> Distribuidora de Títulos e Valores Mobiliários LTDA, CNPJ n° 22.610.500/0001-88, com sede na Cidade de São Paulo, Est</w:t>
+              <w:t xml:space="preserve"> das </w:t>
+            </w:r>
+            <w:proofErr w:type="spellStart"/>
+            <w:r>
+              <w:rPr>
+                <w:rFonts w:ascii="Calibri" w:hAnsi="Calibri"/>
+                <w:color w:val="000000"/>
+                <w:sz w:val="22"/>
+                <w:szCs w:val="22"/>
+              </w:rPr>
+              <w:t>CCIs</w:t>
+            </w:r>
+            <w:proofErr w:type="spellEnd"/>
+            <w:r>
+              <w:rPr>
+                <w:rFonts w:ascii="Calibri" w:hAnsi="Calibri"/>
+                <w:color w:val="000000"/>
+                <w:sz w:val="22"/>
+                <w:szCs w:val="22"/>
+              </w:rPr>
+              <w:t>, neste ato representada na forma do seu Estatuto Social</w:t>
             </w:r>
             <w:bookmarkStart w:id="0" w:name="_GoBack"/>
             <w:bookmarkEnd w:id="0"/>
-            <w:r>
-              <w:rPr>
-                <w:rFonts w:ascii="Calibri" w:hAnsi="Calibri"/>
-                <w:color w:val="000000"/>
-                <w:sz w:val="22"/>
-                <w:szCs w:val="22"/>
-              </w:rPr>
-              <w:t>ado de São Paulo, na Rua Gilberto Sabino, n° 215, 4° andar, CEP 05425-020, Pinheiros.</w:t>
-            </w:r>
           </w:p>
         </w:tc>
       </w:tr>
@@ -5637,6 +5657,7 @@
           <w:b/>
           <w:spacing w:val="-3"/>
         </w:rPr>
+        <w:lastRenderedPageBreak/>
         <w:t xml:space="preserve">CLÁUSULAS E CONDIÇÕES DO INSTRUMENTO PARTICULAR DE </w:t>
       </w:r>
       <w:r>
@@ -5684,7 +5705,6 @@
           <w:b/>
           <w:spacing w:val="-3"/>
         </w:rPr>
-        <w:lastRenderedPageBreak/>
         <w:t xml:space="preserve">CONSIDERANDO QUE: </w:t>
       </w:r>
     </w:p>
@@ -6743,7 +6763,6 @@
           <w:b/>
           <w:bCs/>
         </w:rPr>
-        <w:lastRenderedPageBreak/>
         <w:t>1.4.</w:t>
       </w:r>
       <w:r>
@@ -7668,7 +7687,15 @@
           <w:rFonts w:ascii="Calibri" w:hAnsi="Calibri"/>
           <w:szCs w:val="22"/>
         </w:rPr>
-        <w:t xml:space="preserve"> o desconto destes valores para quitação das dívidas nos termos do ANEXO II, caso em que se compromete a encaminhar ao CREDOR as respectivas guias para pagamento.</w:t>
+        <w:t xml:space="preserve"> o desconto destes valores para quitação das dívidas nos termos do </w:t>
+      </w:r>
+      <w:r>
+        <w:rPr>
+          <w:rFonts w:ascii="Calibri" w:hAnsi="Calibri"/>
+          <w:szCs w:val="22"/>
+        </w:rPr>
+        <w:lastRenderedPageBreak/>
+        <w:t>ANEXO II, caso em que se compromete a encaminhar ao CREDOR as respectivas guias para pagamento.</w:t>
       </w:r>
       <w:r>
         <w:rPr>
@@ -7693,7 +7720,6 @@
           <w:b/>
           <w:szCs w:val="22"/>
         </w:rPr>
-        <w:lastRenderedPageBreak/>
         <w:t>2.5</w:t>
       </w:r>
       <w:r>
@@ -8761,7 +8787,15 @@
           <w:rFonts w:asciiTheme="minorHAnsi" w:hAnsiTheme="minorHAnsi"/>
           <w:spacing w:val="-3"/>
         </w:rPr>
-        <w:t>CREDOR a compensar com o valor a ser liberado, eventual montante devido em razão do não pagamento das parcelas mensais ajustadas conforme item 4 do QUADRO RESUMO</w:t>
+        <w:t xml:space="preserve">CREDOR a compensar com o valor a ser liberado, eventual montante devido em razão do não pagamento das parcelas mensais ajustadas </w:t>
+      </w:r>
+      <w:r>
+        <w:rPr>
+          <w:rFonts w:asciiTheme="minorHAnsi" w:hAnsiTheme="minorHAnsi"/>
+          <w:spacing w:val="-3"/>
+        </w:rPr>
+        <w:lastRenderedPageBreak/>
+        <w:t>conforme item 4 do QUADRO RESUMO</w:t>
       </w:r>
       <w:r>
         <w:rPr>
@@ -8859,7 +8893,6 @@
           <w:rFonts w:asciiTheme="minorHAnsi" w:hAnsiTheme="minorHAnsi"/>
           <w:b/>
         </w:rPr>
-        <w:lastRenderedPageBreak/>
         <w:t>3.1.</w:t>
       </w:r>
       <w:r>
@@ -10239,6 +10272,7 @@
           <w:b/>
           <w:bCs/>
         </w:rPr>
+        <w:lastRenderedPageBreak/>
         <w:t>3.</w:t>
       </w:r>
       <w:r>
@@ -10278,15 +10312,7 @@
           <w:rFonts w:asciiTheme="minorHAnsi" w:hAnsiTheme="minorHAnsi"/>
           <w:b/>
         </w:rPr>
-        <w:t xml:space="preserve">s) DEVEDOR(ES), desde já autoriza(m) que quaisquer valores </w:t>
-      </w:r>
-      <w:r>
-        <w:rPr>
-          <w:rFonts w:asciiTheme="minorHAnsi" w:hAnsiTheme="minorHAnsi"/>
-          <w:b/>
-        </w:rPr>
-        <w:lastRenderedPageBreak/>
-        <w:t>recebidos a título de pagamento de parcela mensal sejam utilizados para a liquidação da parcela mensal vencida e não paga, que for mais antiga.</w:t>
+        <w:t>s) DEVEDOR(ES), desde já autoriza(m) que quaisquer valores recebidos a título de pagamento de parcela mensal sejam utilizados para a liquidação da parcela mensal vencida e não paga, que for mais antiga.</w:t>
       </w:r>
     </w:p>
     <w:p>
@@ -11036,6 +11062,7 @@
           <w:rFonts w:asciiTheme="minorHAnsi" w:hAnsiTheme="minorHAnsi"/>
           <w:b/>
         </w:rPr>
+        <w:lastRenderedPageBreak/>
         <w:t xml:space="preserve">4.1. </w:t>
       </w:r>
       <w:r>
@@ -11062,14 +11089,7 @@
         <w:rPr>
           <w:rFonts w:asciiTheme="minorHAnsi" w:hAnsiTheme="minorHAnsi"/>
         </w:rPr>
-        <w:t xml:space="preserve">DEVEDOR(ES), os seguros para cobertura dos riscos de morte e invalidez permanente e de danos físicos ao Imóvel, cujos prêmios </w:t>
-      </w:r>
-      <w:r>
-        <w:rPr>
-          <w:rFonts w:asciiTheme="minorHAnsi" w:hAnsiTheme="minorHAnsi"/>
-        </w:rPr>
-        <w:lastRenderedPageBreak/>
-        <w:t xml:space="preserve">deverão ser pagos mensalmente. </w:t>
+        <w:t xml:space="preserve">DEVEDOR(ES), os seguros para cobertura dos riscos de morte e invalidez permanente e de danos físicos ao Imóvel, cujos prêmios deverão ser pagos mensalmente. </w:t>
       </w:r>
       <w:r>
         <w:rPr>
@@ -11552,6 +11572,7 @@
           <w:b/>
           <w:szCs w:val="22"/>
         </w:rPr>
+        <w:lastRenderedPageBreak/>
         <w:t>4.5.</w:t>
       </w:r>
       <w:r>
@@ -11583,15 +11604,7 @@
           <w:rFonts w:ascii="Calibri" w:hAnsi="Calibri"/>
           <w:szCs w:val="22"/>
         </w:rPr>
-        <w:t xml:space="preserve">ES), seus herdeiros e sucessores a qualquer título, sobre estes incidirá os encargos </w:t>
-      </w:r>
-      <w:r>
-        <w:rPr>
-          <w:rFonts w:ascii="Calibri" w:hAnsi="Calibri"/>
-          <w:szCs w:val="22"/>
-        </w:rPr>
-        <w:lastRenderedPageBreak/>
-        <w:t xml:space="preserve">moratórios previstos </w:t>
+        <w:t xml:space="preserve">ES), seus herdeiros e sucessores a qualquer título, sobre estes incidirá os encargos moratórios previstos </w:t>
       </w:r>
       <w:r>
         <w:rPr>
@@ -12203,10 +12216,10 @@
       </w:r>
       <w:smartTag w:uri="urn:schemas-microsoft-com:office:smarttags" w:element="date">
         <w:smartTagPr>
+          <w:attr w:name="ls" w:val="trans"/>
+          <w:attr w:name="Month" w:val="05"/>
+          <w:attr w:name="Day" w:val="10"/>
           <w:attr w:name="Year" w:val="96"/>
-          <w:attr w:name="Day" w:val="10"/>
-          <w:attr w:name="Month" w:val="05"/>
-          <w:attr w:name="ls" w:val="trans"/>
         </w:smartTagPr>
         <w:r>
           <w:rPr>
@@ -12538,7 +12551,14 @@
         <w:rPr>
           <w:rFonts w:asciiTheme="minorHAnsi" w:hAnsiTheme="minorHAnsi"/>
         </w:rPr>
-        <w:t xml:space="preserve">iduciária ora celebrado estará constituída a propriedade fiduciária em nome do CREDOR, efetivando-se o desdobramento da posse, tornando-se o(s) </w:t>
+        <w:t>iduciária ora celebrado estará constituída a propriedade fiduciária em nome do CREDOR, efetivando-se o desdobramento da posse, tornando-</w:t>
+      </w:r>
+      <w:r>
+        <w:rPr>
+          <w:rFonts w:asciiTheme="minorHAnsi" w:hAnsiTheme="minorHAnsi"/>
+        </w:rPr>
+        <w:lastRenderedPageBreak/>
+        <w:t xml:space="preserve">se o(s) </w:t>
       </w:r>
       <w:r>
         <w:rPr>
@@ -13263,6 +13283,7 @@
           <w:b/>
           <w:spacing w:val="-3"/>
         </w:rPr>
+        <w:lastRenderedPageBreak/>
         <w:t>a)</w:t>
       </w:r>
       <w:r>
@@ -13321,7 +13342,6 @@
           <w:b/>
           <w:spacing w:val="-3"/>
         </w:rPr>
-        <w:lastRenderedPageBreak/>
         <w:t>b)</w:t>
       </w:r>
       <w:r>
@@ -13795,16 +13815,8 @@
           <w:sz w:val="24"/>
           <w:szCs w:val="24"/>
         </w:rPr>
-        <w:t xml:space="preserve">a diligência de intimação será realizada pelo Oficial do Registro de Imóveis da circunscrição imobiliária onde se localizar o Imóvel, podendo, a critério desse Oficial, vir a ser realizada por seu preposto ou através do Registro de Títulos e Documentos da </w:t>
-      </w:r>
-      <w:r>
-        <w:rPr>
-          <w:rFonts w:asciiTheme="minorHAnsi" w:hAnsiTheme="minorHAnsi"/>
-          <w:sz w:val="24"/>
-          <w:szCs w:val="24"/>
-        </w:rPr>
         <w:lastRenderedPageBreak/>
-        <w:t>Comarca da situação do imóvel, ou do domicílio de quem deva recebê-la, ou, ainda, pelo Correio, com aviso de recebimento;</w:t>
+        <w:t>a diligência de intimação será realizada pelo Oficial do Registro de Imóveis da circunscrição imobiliária onde se localizar o Imóvel, podendo, a critério desse Oficial, vir a ser realizada por seu preposto ou através do Registro de Títulos e Documentos da Comarca da situação do imóvel, ou do domicílio de quem deva recebê-la, ou, ainda, pelo Correio, com aviso de recebimento;</w:t>
       </w:r>
     </w:p>
     <w:p>
@@ -14255,7 +14267,14 @@
         <w:rPr>
           <w:rFonts w:asciiTheme="minorHAnsi" w:hAnsiTheme="minorHAnsi"/>
         </w:rPr>
-        <w:t xml:space="preserve"> do QUADRO RESUMO, seja inferior ao utilizado pelo órgão competente como base de cálculo para a apuração do imposto sobre transmissão </w:t>
+        <w:t xml:space="preserve"> do QUADRO RESUMO, seja inferior ao utilizado pelo órgão competente como base de cálculo para a </w:t>
+      </w:r>
+      <w:r>
+        <w:rPr>
+          <w:rFonts w:asciiTheme="minorHAnsi" w:hAnsiTheme="minorHAnsi"/>
+        </w:rPr>
+        <w:lastRenderedPageBreak/>
+        <w:t xml:space="preserve">apuração do imposto sobre transmissão </w:t>
       </w:r>
       <w:proofErr w:type="spellStart"/>
       <w:r>
@@ -14918,14 +14937,7 @@
         <w:rPr>
           <w:rFonts w:asciiTheme="minorHAnsi" w:hAnsiTheme="minorHAnsi"/>
         </w:rPr>
-        <w:t xml:space="preserve"> Após a averbação da consolidação da propriedade fiduciária no patrimônio do CREDOR e até a data da realização do segundo leilão, é assegurado ao(s) DEVEDOR(ES) o direito de preferência </w:t>
-      </w:r>
-      <w:r>
-        <w:rPr>
-          <w:rFonts w:asciiTheme="minorHAnsi" w:hAnsiTheme="minorHAnsi"/>
-        </w:rPr>
-        <w:lastRenderedPageBreak/>
-        <w:t xml:space="preserve">para adquirir o Imóvel por preço correspondente ao valor da dívida, somado os encargos contratuais ou encargos legais, inclusive tributos - imposto sobre transmissão </w:t>
+        <w:t xml:space="preserve"> Após a averbação da consolidação da propriedade fiduciária no patrimônio do CREDOR e até a data da realização do segundo leilão, é assegurado ao(s) DEVEDOR(ES) o direito de preferência para adquirir o Imóvel por preço correspondente ao valor da dívida, somado os encargos contratuais ou encargos legais, inclusive tributos - imposto sobre transmissão </w:t>
       </w:r>
       <w:proofErr w:type="spellStart"/>
       <w:r>
@@ -15677,6 +15689,7 @@
           <w:sz w:val="24"/>
           <w:szCs w:val="24"/>
         </w:rPr>
+        <w:lastRenderedPageBreak/>
         <w:t>6.</w:t>
       </w:r>
       <w:r>
@@ -15745,16 +15758,7 @@
           <w:sz w:val="24"/>
           <w:szCs w:val="24"/>
         </w:rPr>
-        <w:t xml:space="preserve">, considerando-se nela compreendido                                                                                                                                                                                                                                                                                                                                                                                                                                                                                                                                                                                                                                                                                                                                                                                                          o valor das benfeitorias, depois de deduzidos os valores da dívida e dos encargos enumerados </w:t>
-      </w:r>
-      <w:r>
-        <w:rPr>
-          <w:rFonts w:asciiTheme="minorHAnsi" w:hAnsiTheme="minorHAnsi"/>
-          <w:sz w:val="24"/>
-          <w:szCs w:val="24"/>
-        </w:rPr>
-        <w:lastRenderedPageBreak/>
-        <w:t>acima, fato que importará em recíproca quitação, não se aplicando o disposto na parte final do art. 1.219 do Código Civil quanto à retenção de benfeitorias;</w:t>
+        <w:t>, considerando-se nela compreendido                                                                                                                                                                                                                                                                                                                                                                                                                                                                                                                                                                                                                                                                                                                                                                                                          o valor das benfeitorias, depois de deduzidos os valores da dívida e dos encargos enumerados acima, fato que importará em recíproca quitação, não se aplicando o disposto na parte final do art. 1.219 do Código Civil quanto à retenção de benfeitorias;</w:t>
       </w:r>
     </w:p>
     <w:p>
@@ -16412,6 +16416,7 @@
           <w:rFonts w:asciiTheme="minorHAnsi" w:hAnsiTheme="minorHAnsi"/>
           <w:b/>
         </w:rPr>
+        <w:lastRenderedPageBreak/>
         <w:t xml:space="preserve">6.22. Declara(m)-se ciente(s) o(s) </w:t>
       </w:r>
       <w:r>
@@ -16427,15 +16432,7 @@
           <w:rFonts w:asciiTheme="minorHAnsi" w:hAnsiTheme="minorHAnsi"/>
           <w:b/>
         </w:rPr>
-        <w:t xml:space="preserve"> de que, por força do artigo 37-B da Lei 9.514/97, será considerada ineficaz, e sem qualquer efeito perante o CREDOR ou seus sucessores, a </w:t>
-      </w:r>
-      <w:r>
-        <w:rPr>
-          <w:rFonts w:asciiTheme="minorHAnsi" w:hAnsiTheme="minorHAnsi"/>
-          <w:b/>
-        </w:rPr>
-        <w:lastRenderedPageBreak/>
-        <w:t>contratação ou a prorrogação de locação do imóvel alienado fiduciariamente por prazo superior a 1 (um) ano, sem a concordância expressa por escrito do CREDOR ou de seus sucessores.</w:t>
+        <w:t xml:space="preserve"> de que, por força do artigo 37-B da Lei 9.514/97, será considerada ineficaz, e sem qualquer efeito perante o CREDOR ou seus sucessores, a contratação ou a prorrogação de locação do imóvel alienado fiduciariamente por prazo superior a 1 (um) ano, sem a concordância expressa por escrito do CREDOR ou de seus sucessores.</w:t>
       </w:r>
     </w:p>
     <w:p>
@@ -17047,7 +17044,15 @@
           <w:rFonts w:asciiTheme="minorHAnsi" w:hAnsiTheme="minorHAnsi"/>
           <w:b/>
         </w:rPr>
-        <w:t>) pela diferença entre o saldo devedor apurado pelo CREDOR e o valor efetivamente recebido da Seguradora.</w:t>
+        <w:t xml:space="preserve">) pela </w:t>
+      </w:r>
+      <w:r>
+        <w:rPr>
+          <w:rFonts w:asciiTheme="minorHAnsi" w:hAnsiTheme="minorHAnsi"/>
+          <w:b/>
+        </w:rPr>
+        <w:lastRenderedPageBreak/>
+        <w:t>diferença entre o saldo devedor apurado pelo CREDOR e o valor efetivamente recebido da Seguradora.</w:t>
       </w:r>
     </w:p>
     <w:p>
@@ -17069,7 +17074,6 @@
           <w:b/>
           <w:bCs/>
         </w:rPr>
-        <w:lastRenderedPageBreak/>
         <w:t>7.4.</w:t>
       </w:r>
       <w:r>
@@ -18165,6 +18169,7 @@
           <w:rFonts w:asciiTheme="minorHAnsi" w:hAnsiTheme="minorHAnsi"/>
           <w:b/>
         </w:rPr>
+        <w:lastRenderedPageBreak/>
         <w:t>10.3.</w:t>
       </w:r>
       <w:r>
@@ -18230,7 +18235,6 @@
           <w:rFonts w:asciiTheme="minorHAnsi" w:hAnsiTheme="minorHAnsi"/>
           <w:b/>
         </w:rPr>
-        <w:lastRenderedPageBreak/>
         <w:t xml:space="preserve">10.4 </w:t>
       </w:r>
       <w:r>
@@ -18481,10 +18485,10 @@
       </w:r>
       <w:smartTag w:uri="urn:schemas-microsoft-com:office:smarttags" w:element="date">
         <w:smartTagPr>
+          <w:attr w:name="ls" w:val="trans"/>
+          <w:attr w:name="Month" w:val="8"/>
+          <w:attr w:name="Day" w:val="02"/>
           <w:attr w:name="Year" w:val="2004"/>
-          <w:attr w:name="Day" w:val="02"/>
-          <w:attr w:name="Month" w:val="8"/>
-          <w:attr w:name="ls" w:val="trans"/>
         </w:smartTagPr>
         <w:r>
           <w:rPr>
@@ -18842,7 +18846,16 @@
           <w:b/>
           <w:bCs/>
         </w:rPr>
-        <w:t>do QUADRO RESUMO em no máximo 48 (quarenta e oito) horas contadas da data em que for(em) notificado(s) para tanto, sob pena de sofrer(em) execução específica.</w:t>
+        <w:t xml:space="preserve">do QUADRO RESUMO em no máximo 48 </w:t>
+      </w:r>
+      <w:r>
+        <w:rPr>
+          <w:rFonts w:asciiTheme="minorHAnsi" w:hAnsiTheme="minorHAnsi"/>
+          <w:b/>
+          <w:bCs/>
+        </w:rPr>
+        <w:lastRenderedPageBreak/>
+        <w:t>(quarenta e oito) horas contadas da data em que for(em) notificado(s) para tanto, sob pena de sofrer(em) execução específica.</w:t>
       </w:r>
     </w:p>
     <w:p>
@@ -18869,7 +18882,6 @@
           <w:rFonts w:asciiTheme="minorHAnsi" w:hAnsiTheme="minorHAnsi"/>
           <w:b/>
         </w:rPr>
-        <w:lastRenderedPageBreak/>
         <w:t xml:space="preserve">CLÁUSULA 12. </w:t>
       </w:r>
       <w:r>
@@ -19303,7 +19315,14 @@
         <w:rPr>
           <w:rFonts w:asciiTheme="minorHAnsi" w:hAnsiTheme="minorHAnsi"/>
         </w:rPr>
-        <w:t xml:space="preserve">684, do Código Civil Brasileiro, nomeia(m) e constitui(em) o CREDOR sua bastante procuradora, até a solução total da dívida, com amplos, gerais e irrevogáveis poderes para em juízo ou fora dele, para, no caso de desapropriação total ou parcial do Imóvel objeto da garantia, representá-lo(s) no respectivo processo, recebendo inclusive a primeira citação, receber e dar quitação da indenização correspondente, concordar ou não com o valor de avaliação do imóvel, efetuar levantamento de depósitos judiciais, representá-lo(s) onde mais for necessário, constituir advogados com a cláusula “ad judicia”, para agir em qualquer juízo, instância ou tribunal, com todos os poderes para o foro em geral, podendo substabelecer o presente no todo ou em parte. O(s) DEVEDOR(ES) constitui(em) também o CREDOR seu bastante procurador, com poderes irrevogáveis até a solução da dívida, para representá-lo(s) nas repartições públicas federais, estaduais e municipais, cartórios em geral e de registros imobiliários, autarquias, bancos, companhias de seguro, instituições financeiras em geral, inclusive Banco Central do Brasil e Caixa Econômica Federal e demais entidades públicas ou privadas e sociedades de economia mista, </w:t>
+        <w:t xml:space="preserve">684, do Código Civil Brasileiro, nomeia(m) e constitui(em) o CREDOR sua bastante procuradora, até a solução total da dívida, com amplos, gerais e irrevogáveis poderes para em juízo ou fora dele, para, no caso de desapropriação total ou parcial do Imóvel objeto da garantia, representá-lo(s) no respectivo processo, recebendo inclusive a primeira citação, receber e dar quitação da indenização correspondente, concordar ou não com o valor de avaliação do imóvel, efetuar levantamento de depósitos judiciais, representá-lo(s) onde mais for necessário, constituir advogados com a cláusula “ad judicia”, para agir em qualquer juízo, instância ou tribunal, com todos os poderes para o foro em geral, podendo substabelecer o presente no todo ou em parte. O(s) DEVEDOR(ES) constitui(em) também o CREDOR seu bastante procurador, com poderes irrevogáveis até a solução da dívida, para representá-lo(s) nas repartições públicas federais, estaduais e municipais, cartórios em geral e de registros imobiliários, autarquias, bancos, companhias de seguro, instituições financeiras em geral, inclusive Banco Central do Brasil e Caixa Econômica </w:t>
+      </w:r>
+      <w:r>
+        <w:rPr>
+          <w:rFonts w:asciiTheme="minorHAnsi" w:hAnsiTheme="minorHAnsi"/>
+        </w:rPr>
+        <w:lastRenderedPageBreak/>
+        <w:t xml:space="preserve">Federal e demais entidades públicas ou privadas e sociedades de economia mista, </w:t>
       </w:r>
       <w:r>
         <w:rPr>
@@ -19321,14 +19340,7 @@
         <w:rPr>
           <w:rFonts w:asciiTheme="minorHAnsi" w:hAnsiTheme="minorHAnsi"/>
         </w:rPr>
-        <w:t xml:space="preserve">e perante a Municipalidade onde se localizar o imóvel, </w:t>
-      </w:r>
-      <w:r>
-        <w:rPr>
-          <w:rFonts w:asciiTheme="minorHAnsi" w:hAnsiTheme="minorHAnsi"/>
-        </w:rPr>
-        <w:lastRenderedPageBreak/>
-        <w:t xml:space="preserve">no que </w:t>
+        <w:t xml:space="preserve">e perante a Municipalidade onde se localizar o imóvel, no que </w:t>
       </w:r>
       <w:proofErr w:type="spellStart"/>
       <w:r>
@@ -19841,6 +19853,7 @@
           <w:bCs/>
           <w:spacing w:val="-3"/>
         </w:rPr>
+        <w:lastRenderedPageBreak/>
         <w:t xml:space="preserve">14.5. </w:t>
       </w:r>
       <w:r>
@@ -19899,14 +19912,7 @@
         <w:rPr>
           <w:rFonts w:asciiTheme="minorHAnsi" w:hAnsiTheme="minorHAnsi"/>
         </w:rPr>
-        <w:t xml:space="preserve">, contra o CREDOR, </w:t>
-      </w:r>
-      <w:r>
-        <w:rPr>
-          <w:rFonts w:asciiTheme="minorHAnsi" w:hAnsiTheme="minorHAnsi"/>
-        </w:rPr>
-        <w:lastRenderedPageBreak/>
-        <w:t>após o mesmo ter endossado esta CCI para terceiro, o</w:t>
+        <w:t>, contra o CREDOR, após o mesmo ter endossado esta CCI para terceiro, o</w:t>
       </w:r>
       <w:r>
         <w:rPr>
@@ -20661,6 +20667,7 @@
         <w:rPr>
           <w:rFonts w:asciiTheme="minorHAnsi" w:hAnsiTheme="minorHAnsi"/>
         </w:rPr>
+        <w:lastRenderedPageBreak/>
         <w:t>DEVEDOR(ES), TERCEIRO(S) GARANTIDOR(ES), AVALISTA(S) e ANUENTE(S) declaram expressamente, sob pena de responsabilidade civil e criminal, que não possuem nenhum negócio jurídico pactuado entre si ou com terceiros que tenha relação com emissão desta CC</w:t>
       </w:r>
       <w:r>
@@ -20673,14 +20680,7 @@
         <w:rPr>
           <w:rFonts w:asciiTheme="minorHAnsi" w:hAnsiTheme="minorHAnsi"/>
         </w:rPr>
-        <w:t xml:space="preserve"> ou com a </w:t>
-      </w:r>
-      <w:r>
-        <w:rPr>
-          <w:rFonts w:asciiTheme="minorHAnsi" w:hAnsiTheme="minorHAnsi"/>
-        </w:rPr>
-        <w:lastRenderedPageBreak/>
-        <w:t>garantia oferecida, estando cientes de que nada poderá ser oponível ao credor com a finalidade de prejudicar os pagamentos ou a execução da garantia;</w:t>
+        <w:t xml:space="preserve"> ou com a garantia oferecida, estando cientes de que nada poderá ser oponível ao credor com a finalidade de prejudicar os pagamentos ou a execução da garantia;</w:t>
       </w:r>
     </w:p>
     <w:p>
@@ -21595,6 +21595,7 @@
               <w:rPr>
                 <w:rFonts w:asciiTheme="minorHAnsi" w:hAnsiTheme="minorHAnsi" w:cstheme="minorHAnsi"/>
               </w:rPr>
+              <w:lastRenderedPageBreak/>
               <w:t xml:space="preserve">CPF:  </w:t>
             </w:r>
             <w:r>
@@ -21665,7 +21666,6 @@
           <w:rFonts w:asciiTheme="minorHAnsi" w:hAnsiTheme="minorHAnsi" w:cstheme="minorHAnsi"/>
           <w:b/>
         </w:rPr>
-        <w:lastRenderedPageBreak/>
         <w:t>Anexo I</w:t>
       </w:r>
     </w:p>
@@ -21767,7 +21767,7 @@
           <w:rPr>
             <w:noProof/>
           </w:rPr>
-          <w:t>22</w:t>
+          <w:t>25</w:t>
         </w:r>
         <w:r>
           <w:fldChar w:fldCharType="end"/>
@@ -25017,18 +25017,18 @@
 </file>
 
 <file path=customXml/item1.xml><?xml version="1.0" encoding="utf-8"?>
-<p:properties xmlns:p="http://schemas.microsoft.com/office/2006/metadata/properties" xmlns:xsi="http://www.w3.org/2001/XMLSchema-instance" xmlns:pc="http://schemas.microsoft.com/office/infopath/2007/PartnerControls">
-  <documentManagement/>
-</p:properties>
-</file>
-
-<file path=customXml/item2.xml><?xml version="1.0" encoding="utf-8"?>
 <?mso-contentType ?>
 <FormTemplates xmlns="http://schemas.microsoft.com/sharepoint/v3/contenttype/forms">
   <Display>DocumentLibraryForm</Display>
   <Edit>DocumentLibraryForm</Edit>
   <New>DocumentLibraryForm</New>
 </FormTemplates>
+</file>
+
+<file path=customXml/item2.xml><?xml version="1.0" encoding="utf-8"?>
+<p:properties xmlns:p="http://schemas.microsoft.com/office/2006/metadata/properties" xmlns:xsi="http://www.w3.org/2001/XMLSchema-instance" xmlns:pc="http://schemas.microsoft.com/office/infopath/2007/PartnerControls">
+  <documentManagement/>
+</p:properties>
 </file>
 
 <file path=customXml/item3.xml><?xml version="1.0" encoding="utf-8"?>
@@ -25245,18 +25245,18 @@
 </file>
 
 <file path=customXml/itemProps1.xml><?xml version="1.0" encoding="utf-8"?>
-<ds:datastoreItem xmlns:ds="http://schemas.openxmlformats.org/officeDocument/2006/customXml" ds:itemID="{55CB9BAC-E7F7-41C7-B95E-EAF0E3A9AF52}">
+<ds:datastoreItem xmlns:ds="http://schemas.openxmlformats.org/officeDocument/2006/customXml" ds:itemID="{8B870658-3ACD-4228-BB3F-2EA3DC708AA8}">
   <ds:schemaRefs>
-    <ds:schemaRef ds:uri="http://schemas.microsoft.com/office/2006/metadata/properties"/>
-    <ds:schemaRef ds:uri="http://schemas.microsoft.com/office/infopath/2007/PartnerControls"/>
+    <ds:schemaRef ds:uri="http://schemas.microsoft.com/sharepoint/v3/contenttype/forms"/>
   </ds:schemaRefs>
 </ds:datastoreItem>
 </file>
 
 <file path=customXml/itemProps2.xml><?xml version="1.0" encoding="utf-8"?>
-<ds:datastoreItem xmlns:ds="http://schemas.openxmlformats.org/officeDocument/2006/customXml" ds:itemID="{8B870658-3ACD-4228-BB3F-2EA3DC708AA8}">
+<ds:datastoreItem xmlns:ds="http://schemas.openxmlformats.org/officeDocument/2006/customXml" ds:itemID="{55CB9BAC-E7F7-41C7-B95E-EAF0E3A9AF52}">
   <ds:schemaRefs>
-    <ds:schemaRef ds:uri="http://schemas.microsoft.com/sharepoint/v3/contenttype/forms"/>
+    <ds:schemaRef ds:uri="http://schemas.microsoft.com/office/2006/metadata/properties"/>
+    <ds:schemaRef ds:uri="http://schemas.microsoft.com/office/infopath/2007/PartnerControls"/>
   </ds:schemaRefs>
 </ds:datastoreItem>
 </file>
@@ -25281,7 +25281,7 @@
 </file>
 
 <file path=customXml/itemProps4.xml><?xml version="1.0" encoding="utf-8"?>
-<ds:datastoreItem xmlns:ds="http://schemas.openxmlformats.org/officeDocument/2006/customXml" ds:itemID="{D262DAA6-CDDD-4936-9E9C-B9BED76E7AD8}">
+<ds:datastoreItem xmlns:ds="http://schemas.openxmlformats.org/officeDocument/2006/customXml" ds:itemID="{5F4F395F-E25F-456E-B51A-E2B8140BB61F}">
   <ds:schemaRefs>
     <ds:schemaRef ds:uri="http://schemas.openxmlformats.org/officeDocument/2006/bibliography"/>
   </ds:schemaRefs>

</xml_diff>

<commit_message>
atualizacoes esteira, ccb e whatsapp
</commit_message>
<xml_diff>
--- a/galleriafinancas/src/resource/Cci.docx
+++ b/galleriafinancas/src/resource/Cci.docx
@@ -4278,14 +4278,16 @@
                 <w:szCs w:val="22"/>
               </w:rPr>
             </w:pPr>
-            <w:r>
-              <w:rPr>
-                <w:rFonts w:ascii="Calibri" w:hAnsi="Calibri"/>
-                <w:color w:val="000000"/>
-                <w:sz w:val="22"/>
-                <w:szCs w:val="22"/>
-              </w:rPr>
-              <w:t> </w:t>
+            <w:bookmarkStart w:id="0" w:name="_GoBack"/>
+            <w:bookmarkEnd w:id="0"/>
+            <w:r>
+              <w:rPr>
+                <w:rFonts w:ascii="Calibri" w:hAnsi="Calibri"/>
+                <w:color w:val="000000"/>
+                <w:sz w:val="22"/>
+                <w:szCs w:val="22"/>
+              </w:rPr>
+              <w:t>numeroCCB</w:t>
             </w:r>
           </w:p>
         </w:tc>
@@ -4751,8 +4753,6 @@
               </w:rPr>
               <w:t>, neste ato representada na forma do seu Estatuto Social</w:t>
             </w:r>
-            <w:bookmarkStart w:id="0" w:name="_GoBack"/>
-            <w:bookmarkEnd w:id="0"/>
           </w:p>
         </w:tc>
       </w:tr>
@@ -12216,10 +12216,10 @@
       </w:r>
       <w:smartTag w:uri="urn:schemas-microsoft-com:office:smarttags" w:element="date">
         <w:smartTagPr>
+          <w:attr w:name="Year" w:val="96"/>
+          <w:attr w:name="Day" w:val="10"/>
+          <w:attr w:name="Month" w:val="05"/>
           <w:attr w:name="ls" w:val="trans"/>
-          <w:attr w:name="Month" w:val="05"/>
-          <w:attr w:name="Day" w:val="10"/>
-          <w:attr w:name="Year" w:val="96"/>
         </w:smartTagPr>
         <w:r>
           <w:rPr>
@@ -18485,10 +18485,10 @@
       </w:r>
       <w:smartTag w:uri="urn:schemas-microsoft-com:office:smarttags" w:element="date">
         <w:smartTagPr>
+          <w:attr w:name="Year" w:val="2004"/>
+          <w:attr w:name="Day" w:val="02"/>
+          <w:attr w:name="Month" w:val="8"/>
           <w:attr w:name="ls" w:val="trans"/>
-          <w:attr w:name="Month" w:val="8"/>
-          <w:attr w:name="Day" w:val="02"/>
-          <w:attr w:name="Year" w:val="2004"/>
         </w:smartTagPr>
         <w:r>
           <w:rPr>
@@ -21767,7 +21767,7 @@
           <w:rPr>
             <w:noProof/>
           </w:rPr>
-          <w:t>25</w:t>
+          <w:t>20</w:t>
         </w:r>
         <w:r>
           <w:fldChar w:fldCharType="end"/>
@@ -25017,18 +25017,18 @@
 </file>
 
 <file path=customXml/item1.xml><?xml version="1.0" encoding="utf-8"?>
+<p:properties xmlns:p="http://schemas.microsoft.com/office/2006/metadata/properties" xmlns:xsi="http://www.w3.org/2001/XMLSchema-instance" xmlns:pc="http://schemas.microsoft.com/office/infopath/2007/PartnerControls">
+  <documentManagement/>
+</p:properties>
+</file>
+
+<file path=customXml/item2.xml><?xml version="1.0" encoding="utf-8"?>
 <?mso-contentType ?>
 <FormTemplates xmlns="http://schemas.microsoft.com/sharepoint/v3/contenttype/forms">
   <Display>DocumentLibraryForm</Display>
   <Edit>DocumentLibraryForm</Edit>
   <New>DocumentLibraryForm</New>
 </FormTemplates>
-</file>
-
-<file path=customXml/item2.xml><?xml version="1.0" encoding="utf-8"?>
-<p:properties xmlns:p="http://schemas.microsoft.com/office/2006/metadata/properties" xmlns:xsi="http://www.w3.org/2001/XMLSchema-instance" xmlns:pc="http://schemas.microsoft.com/office/infopath/2007/PartnerControls">
-  <documentManagement/>
-</p:properties>
 </file>
 
 <file path=customXml/item3.xml><?xml version="1.0" encoding="utf-8"?>
@@ -25245,18 +25245,18 @@
 </file>
 
 <file path=customXml/itemProps1.xml><?xml version="1.0" encoding="utf-8"?>
-<ds:datastoreItem xmlns:ds="http://schemas.openxmlformats.org/officeDocument/2006/customXml" ds:itemID="{8B870658-3ACD-4228-BB3F-2EA3DC708AA8}">
+<ds:datastoreItem xmlns:ds="http://schemas.openxmlformats.org/officeDocument/2006/customXml" ds:itemID="{55CB9BAC-E7F7-41C7-B95E-EAF0E3A9AF52}">
   <ds:schemaRefs>
-    <ds:schemaRef ds:uri="http://schemas.microsoft.com/sharepoint/v3/contenttype/forms"/>
+    <ds:schemaRef ds:uri="http://schemas.microsoft.com/office/2006/metadata/properties"/>
+    <ds:schemaRef ds:uri="http://schemas.microsoft.com/office/infopath/2007/PartnerControls"/>
   </ds:schemaRefs>
 </ds:datastoreItem>
 </file>
 
 <file path=customXml/itemProps2.xml><?xml version="1.0" encoding="utf-8"?>
-<ds:datastoreItem xmlns:ds="http://schemas.openxmlformats.org/officeDocument/2006/customXml" ds:itemID="{55CB9BAC-E7F7-41C7-B95E-EAF0E3A9AF52}">
+<ds:datastoreItem xmlns:ds="http://schemas.openxmlformats.org/officeDocument/2006/customXml" ds:itemID="{8B870658-3ACD-4228-BB3F-2EA3DC708AA8}">
   <ds:schemaRefs>
-    <ds:schemaRef ds:uri="http://schemas.microsoft.com/office/2006/metadata/properties"/>
-    <ds:schemaRef ds:uri="http://schemas.microsoft.com/office/infopath/2007/PartnerControls"/>
+    <ds:schemaRef ds:uri="http://schemas.microsoft.com/sharepoint/v3/contenttype/forms"/>
   </ds:schemaRefs>
 </ds:datastoreItem>
 </file>
@@ -25281,7 +25281,7 @@
 </file>
 
 <file path=customXml/itemProps4.xml><?xml version="1.0" encoding="utf-8"?>
-<ds:datastoreItem xmlns:ds="http://schemas.openxmlformats.org/officeDocument/2006/customXml" ds:itemID="{5F4F395F-E25F-456E-B51A-E2B8140BB61F}">
+<ds:datastoreItem xmlns:ds="http://schemas.openxmlformats.org/officeDocument/2006/customXml" ds:itemID="{1FB652FA-CA81-44BE-94D1-B56E8E2DB71D}">
   <ds:schemaRefs>
     <ds:schemaRef ds:uri="http://schemas.openxmlformats.org/officeDocument/2006/bibliography"/>
   </ds:schemaRefs>

</xml_diff>

<commit_message>
atualizacoes cci e dashboard manager
</commit_message>
<xml_diff>
--- a/galleriafinancas/src/resource/Cci.docx
+++ b/galleriafinancas/src/resource/Cci.docx
@@ -14684,25 +14684,44 @@
       <w:r>
         <w:rPr>
           <w:rFonts w:asciiTheme="minorHAnsi" w:hAnsiTheme="minorHAnsi" w:cstheme="minorHAnsi"/>
-        </w:rPr>
-        <w:t>XXXXX</w:t>
+          <w:b/>
+        </w:rPr>
+        <w:t>porcentagemImovel</w:t>
       </w:r>
       <w:r>
         <w:rPr>
           <w:rFonts w:asciiTheme="minorHAnsi" w:hAnsiTheme="minorHAnsi" w:cstheme="minorHAnsi"/>
         </w:rPr>
-        <w:t>% (por extenso) do saldo devedor, acrescido dos juros remuneratórios e, conforme o caso, encargos moratórios (“Razão Mínima”).</w:t>
-      </w:r>
-    </w:p>
-    <w:p>
-      <w:pPr>
-        <w:jc w:val="both"/>
+        <w:t>% (</w:t>
+      </w:r>
+      <w:r>
         <w:rPr>
           <w:rFonts w:asciiTheme="minorHAnsi" w:hAnsiTheme="minorHAnsi" w:cstheme="minorHAnsi"/>
         </w:rPr>
-      </w:pPr>
+        <w:t>ExtensoPorcentagemImovel</w:t>
+      </w:r>
+      <w:r>
+        <w:rPr>
+          <w:rFonts w:asciiTheme="minorHAnsi" w:hAnsiTheme="minorHAnsi" w:cstheme="minorHAnsi"/>
+        </w:rPr>
+        <w:t>) do saldo devedor, acrescido dos juros remuneratórios e, conforme o caso, encargos moratór</w:t>
+      </w:r>
       <w:bookmarkStart w:id="3" w:name="_GoBack"/>
       <w:bookmarkEnd w:id="3"/>
+      <w:r>
+        <w:rPr>
+          <w:rFonts w:asciiTheme="minorHAnsi" w:hAnsiTheme="minorHAnsi" w:cstheme="minorHAnsi"/>
+        </w:rPr>
+        <w:t>ios (“Razão Mínima”).</w:t>
+      </w:r>
+    </w:p>
+    <w:p>
+      <w:pPr>
+        <w:jc w:val="both"/>
+        <w:rPr>
+          <w:rFonts w:asciiTheme="minorHAnsi" w:hAnsiTheme="minorHAnsi" w:cstheme="minorHAnsi"/>
+        </w:rPr>
+      </w:pPr>
     </w:p>
     <w:p>
       <w:pPr>
@@ -19545,6 +19564,7 @@
         <w:docPartUnique/>
       </w:docPartObj>
     </w:sdtPr>
+    <w:sdtEndPr/>
     <w:sdtContent>
       <w:p>
         <w:pPr>
@@ -19564,7 +19584,7 @@
           <w:rPr>
             <w:noProof/>
           </w:rPr>
-          <w:t>24</w:t>
+          <w:t>17</w:t>
         </w:r>
         <w:r>
           <w:fldChar w:fldCharType="end"/>
@@ -23078,7 +23098,7 @@
 </file>
 
 <file path=customXml/itemProps4.xml><?xml version="1.0" encoding="utf-8"?>
-<ds:datastoreItem xmlns:ds="http://schemas.openxmlformats.org/officeDocument/2006/customXml" ds:itemID="{C31DC501-44A5-4634-95FE-92022EA86B7E}">
+<ds:datastoreItem xmlns:ds="http://schemas.openxmlformats.org/officeDocument/2006/customXml" ds:itemID="{DDE954B9-01A2-4087-9C0E-32CAFF5FADB3}">
   <ds:schemaRefs>
     <ds:schemaRef ds:uri="http://schemas.openxmlformats.org/officeDocument/2006/bibliography"/>
   </ds:schemaRefs>

</xml_diff>

<commit_message>
atualizacao cci e construtor contratoCobrancaMB
</commit_message>
<xml_diff>
--- a/galleriafinancas/src/resource/Cci.docx
+++ b/galleriafinancas/src/resource/Cci.docx
@@ -12240,10 +12240,10 @@
       </w:r>
       <w:smartTag w:uri="urn:schemas-microsoft-com:office:smarttags" w:element="date">
         <w:smartTagPr>
+          <w:attr w:name="ls" w:val="trans"/>
+          <w:attr w:name="Month" w:val="05"/>
+          <w:attr w:name="Day" w:val="10"/>
           <w:attr w:name="Year" w:val="96"/>
-          <w:attr w:name="Day" w:val="10"/>
-          <w:attr w:name="Month" w:val="05"/>
-          <w:attr w:name="ls" w:val="trans"/>
         </w:smartTagPr>
         <w:r>
           <w:rPr>
@@ -16554,8 +16554,6 @@
         </w:rPr>
         <w:t xml:space="preserve"> por cento</w:t>
       </w:r>
-      <w:bookmarkStart w:id="3" w:name="_GoBack"/>
-      <w:bookmarkEnd w:id="3"/>
       <w:r>
         <w:rPr>
           <w:rFonts w:asciiTheme="minorHAnsi" w:hAnsiTheme="minorHAnsi" w:cstheme="minorHAnsi"/>
@@ -18538,10 +18536,10 @@
       </w:r>
       <w:smartTag w:uri="urn:schemas-microsoft-com:office:smarttags" w:element="date">
         <w:smartTagPr>
+          <w:attr w:name="ls" w:val="trans"/>
+          <w:attr w:name="Month" w:val="8"/>
+          <w:attr w:name="Day" w:val="02"/>
           <w:attr w:name="Year" w:val="2004"/>
-          <w:attr w:name="Day" w:val="02"/>
-          <w:attr w:name="Month" w:val="8"/>
-          <w:attr w:name="ls" w:val="trans"/>
         </w:smartTagPr>
         <w:r>
           <w:rPr>
@@ -21689,12 +21687,29 @@
     </w:p>
     <w:p>
       <w:pPr>
+        <w:rPr>
+          <w:rFonts w:asciiTheme="minorHAnsi" w:hAnsiTheme="minorHAnsi" w:cstheme="minorHAnsi"/>
+          <w:b/>
+        </w:rPr>
+      </w:pPr>
+      <w:r>
+        <w:rPr>
+          <w:rFonts w:asciiTheme="minorHAnsi" w:hAnsiTheme="minorHAnsi" w:cstheme="minorHAnsi"/>
+          <w:b/>
+        </w:rPr>
+        <w:br w:type="page"/>
+      </w:r>
+    </w:p>
+    <w:p>
+      <w:pPr>
         <w:jc w:val="center"/>
         <w:rPr>
           <w:rFonts w:asciiTheme="minorHAnsi" w:hAnsiTheme="minorHAnsi" w:cstheme="minorHAnsi"/>
           <w:b/>
         </w:rPr>
       </w:pPr>
+      <w:bookmarkStart w:id="3" w:name="_GoBack"/>
+      <w:bookmarkEnd w:id="3"/>
     </w:p>
     <w:p>
       <w:pPr>
@@ -21727,6 +21742,1531 @@
         </w:rPr>
         <w:t>Tabela CET</w:t>
       </w:r>
+    </w:p>
+    <w:p>
+      <w:pPr>
+        <w:jc w:val="center"/>
+        <w:rPr>
+          <w:rFonts w:asciiTheme="minorHAnsi" w:hAnsiTheme="minorHAnsi" w:cstheme="minorHAnsi"/>
+          <w:b/>
+        </w:rPr>
+      </w:pPr>
+    </w:p>
+    <w:tbl>
+      <w:tblPr>
+        <w:tblStyle w:val="Tabelacomgrade"/>
+        <w:tblW w:w="10776" w:type="dxa"/>
+        <w:jc w:val="center"/>
+        <w:tblBorders>
+          <w:insideH w:val="none" w:sz="0" w:space="0" w:color="auto"/>
+          <w:insideV w:val="none" w:sz="0" w:space="0" w:color="auto"/>
+        </w:tblBorders>
+        <w:tblCellMar>
+          <w:left w:w="0" w:type="dxa"/>
+          <w:right w:w="0" w:type="dxa"/>
+        </w:tblCellMar>
+        <w:tblLook w:val="04A0" w:firstRow="1" w:lastRow="0" w:firstColumn="1" w:lastColumn="0" w:noHBand="0" w:noVBand="1"/>
+      </w:tblPr>
+      <w:tblGrid>
+        <w:gridCol w:w="2263"/>
+        <w:gridCol w:w="1418"/>
+        <w:gridCol w:w="845"/>
+        <w:gridCol w:w="1565"/>
+        <w:gridCol w:w="995"/>
+        <w:gridCol w:w="706"/>
+        <w:gridCol w:w="1657"/>
+        <w:gridCol w:w="1327"/>
+      </w:tblGrid>
+      <w:tr>
+        <w:trPr>
+          <w:trHeight w:val="87"/>
+          <w:jc w:val="center"/>
+        </w:trPr>
+        <w:tc>
+          <w:tcPr>
+            <w:tcW w:w="2263" w:type="dxa"/>
+          </w:tcPr>
+          <w:p>
+            <w:pPr>
+              <w:rPr>
+                <w:rFonts w:asciiTheme="minorHAnsi" w:hAnsiTheme="minorHAnsi" w:cstheme="minorHAnsi"/>
+                <w:b/>
+                <w:sz w:val="16"/>
+                <w:szCs w:val="16"/>
+              </w:rPr>
+            </w:pPr>
+            <w:r>
+              <w:rPr>
+                <w:rFonts w:asciiTheme="minorHAnsi" w:hAnsiTheme="minorHAnsi" w:cstheme="minorHAnsi"/>
+                <w:b/>
+                <w:sz w:val="16"/>
+                <w:szCs w:val="16"/>
+              </w:rPr>
+              <w:t>DATA DE EMISSÃ</w:t>
+            </w:r>
+            <w:r>
+              <w:rPr>
+                <w:rFonts w:asciiTheme="minorHAnsi" w:hAnsiTheme="minorHAnsi" w:cstheme="minorHAnsi"/>
+                <w:b/>
+                <w:sz w:val="16"/>
+                <w:szCs w:val="16"/>
+              </w:rPr>
+              <w:t>O</w:t>
+            </w:r>
+          </w:p>
+        </w:tc>
+        <w:tc>
+          <w:tcPr>
+            <w:tcW w:w="1418" w:type="dxa"/>
+          </w:tcPr>
+          <w:p>
+            <w:pPr>
+              <w:jc w:val="right"/>
+              <w:rPr>
+                <w:rFonts w:asciiTheme="minorHAnsi" w:hAnsiTheme="minorHAnsi" w:cstheme="minorHAnsi"/>
+                <w:b/>
+                <w:sz w:val="16"/>
+                <w:szCs w:val="16"/>
+              </w:rPr>
+            </w:pPr>
+          </w:p>
+        </w:tc>
+        <w:tc>
+          <w:tcPr>
+            <w:tcW w:w="845" w:type="dxa"/>
+          </w:tcPr>
+          <w:p>
+            <w:pPr>
+              <w:jc w:val="center"/>
+              <w:rPr>
+                <w:rFonts w:asciiTheme="minorHAnsi" w:hAnsiTheme="minorHAnsi" w:cstheme="minorHAnsi"/>
+                <w:b/>
+                <w:sz w:val="16"/>
+                <w:szCs w:val="16"/>
+              </w:rPr>
+            </w:pPr>
+          </w:p>
+        </w:tc>
+        <w:tc>
+          <w:tcPr>
+            <w:tcW w:w="1565" w:type="dxa"/>
+          </w:tcPr>
+          <w:p>
+            <w:pPr>
+              <w:rPr>
+                <w:rFonts w:asciiTheme="minorHAnsi" w:hAnsiTheme="minorHAnsi" w:cstheme="minorHAnsi"/>
+                <w:b/>
+                <w:sz w:val="16"/>
+                <w:szCs w:val="16"/>
+              </w:rPr>
+            </w:pPr>
+          </w:p>
+        </w:tc>
+        <w:tc>
+          <w:tcPr>
+            <w:tcW w:w="995" w:type="dxa"/>
+          </w:tcPr>
+          <w:p>
+            <w:pPr>
+              <w:jc w:val="right"/>
+              <w:rPr>
+                <w:rFonts w:asciiTheme="minorHAnsi" w:hAnsiTheme="minorHAnsi" w:cstheme="minorHAnsi"/>
+                <w:b/>
+                <w:sz w:val="16"/>
+                <w:szCs w:val="16"/>
+              </w:rPr>
+            </w:pPr>
+          </w:p>
+        </w:tc>
+        <w:tc>
+          <w:tcPr>
+            <w:tcW w:w="706" w:type="dxa"/>
+          </w:tcPr>
+          <w:p>
+            <w:pPr>
+              <w:jc w:val="center"/>
+              <w:rPr>
+                <w:rFonts w:asciiTheme="minorHAnsi" w:hAnsiTheme="minorHAnsi" w:cstheme="minorHAnsi"/>
+                <w:b/>
+                <w:sz w:val="16"/>
+                <w:szCs w:val="16"/>
+              </w:rPr>
+            </w:pPr>
+          </w:p>
+        </w:tc>
+        <w:tc>
+          <w:tcPr>
+            <w:tcW w:w="1657" w:type="dxa"/>
+          </w:tcPr>
+          <w:p>
+            <w:pPr>
+              <w:jc w:val="right"/>
+              <w:rPr>
+                <w:rFonts w:asciiTheme="minorHAnsi" w:hAnsiTheme="minorHAnsi" w:cstheme="minorHAnsi"/>
+                <w:b/>
+                <w:sz w:val="16"/>
+                <w:szCs w:val="16"/>
+              </w:rPr>
+            </w:pPr>
+          </w:p>
+        </w:tc>
+        <w:tc>
+          <w:tcPr>
+            <w:tcW w:w="1327" w:type="dxa"/>
+          </w:tcPr>
+          <w:p>
+            <w:pPr>
+              <w:jc w:val="center"/>
+              <w:rPr>
+                <w:rFonts w:asciiTheme="minorHAnsi" w:hAnsiTheme="minorHAnsi" w:cstheme="minorHAnsi"/>
+                <w:b/>
+                <w:sz w:val="16"/>
+                <w:szCs w:val="16"/>
+              </w:rPr>
+            </w:pPr>
+          </w:p>
+        </w:tc>
+      </w:tr>
+      <w:tr>
+        <w:trPr>
+          <w:trHeight w:val="114"/>
+          <w:jc w:val="center"/>
+        </w:trPr>
+        <w:tc>
+          <w:tcPr>
+            <w:tcW w:w="2263" w:type="dxa"/>
+          </w:tcPr>
+          <w:p>
+            <w:pPr>
+              <w:rPr>
+                <w:rFonts w:asciiTheme="minorHAnsi" w:hAnsiTheme="minorHAnsi" w:cstheme="minorHAnsi"/>
+                <w:b/>
+                <w:sz w:val="16"/>
+                <w:szCs w:val="16"/>
+              </w:rPr>
+            </w:pPr>
+            <w:r>
+              <w:rPr>
+                <w:rFonts w:asciiTheme="minorHAnsi" w:hAnsiTheme="minorHAnsi" w:cstheme="minorHAnsi"/>
+                <w:b/>
+                <w:sz w:val="16"/>
+                <w:szCs w:val="16"/>
+              </w:rPr>
+              <w:t>DATA DE VENCIMENTO</w:t>
+            </w:r>
+          </w:p>
+        </w:tc>
+        <w:tc>
+          <w:tcPr>
+            <w:tcW w:w="1418" w:type="dxa"/>
+          </w:tcPr>
+          <w:p>
+            <w:pPr>
+              <w:jc w:val="right"/>
+              <w:rPr>
+                <w:rFonts w:asciiTheme="minorHAnsi" w:hAnsiTheme="minorHAnsi" w:cstheme="minorHAnsi"/>
+                <w:b/>
+                <w:sz w:val="16"/>
+                <w:szCs w:val="16"/>
+              </w:rPr>
+            </w:pPr>
+          </w:p>
+        </w:tc>
+        <w:tc>
+          <w:tcPr>
+            <w:tcW w:w="845" w:type="dxa"/>
+          </w:tcPr>
+          <w:p>
+            <w:pPr>
+              <w:jc w:val="center"/>
+              <w:rPr>
+                <w:rFonts w:asciiTheme="minorHAnsi" w:hAnsiTheme="minorHAnsi" w:cstheme="minorHAnsi"/>
+                <w:b/>
+                <w:sz w:val="16"/>
+                <w:szCs w:val="16"/>
+              </w:rPr>
+            </w:pPr>
+          </w:p>
+        </w:tc>
+        <w:tc>
+          <w:tcPr>
+            <w:tcW w:w="1565" w:type="dxa"/>
+          </w:tcPr>
+          <w:p>
+            <w:pPr>
+              <w:rPr>
+                <w:rFonts w:asciiTheme="minorHAnsi" w:hAnsiTheme="minorHAnsi" w:cstheme="minorHAnsi"/>
+                <w:b/>
+                <w:sz w:val="16"/>
+                <w:szCs w:val="16"/>
+              </w:rPr>
+            </w:pPr>
+          </w:p>
+        </w:tc>
+        <w:tc>
+          <w:tcPr>
+            <w:tcW w:w="995" w:type="dxa"/>
+          </w:tcPr>
+          <w:p>
+            <w:pPr>
+              <w:jc w:val="right"/>
+              <w:rPr>
+                <w:rFonts w:asciiTheme="minorHAnsi" w:hAnsiTheme="minorHAnsi" w:cstheme="minorHAnsi"/>
+                <w:b/>
+                <w:sz w:val="16"/>
+                <w:szCs w:val="16"/>
+              </w:rPr>
+            </w:pPr>
+          </w:p>
+        </w:tc>
+        <w:tc>
+          <w:tcPr>
+            <w:tcW w:w="706" w:type="dxa"/>
+          </w:tcPr>
+          <w:p>
+            <w:pPr>
+              <w:jc w:val="center"/>
+              <w:rPr>
+                <w:rFonts w:asciiTheme="minorHAnsi" w:hAnsiTheme="minorHAnsi" w:cstheme="minorHAnsi"/>
+                <w:b/>
+                <w:sz w:val="16"/>
+                <w:szCs w:val="16"/>
+              </w:rPr>
+            </w:pPr>
+          </w:p>
+        </w:tc>
+        <w:tc>
+          <w:tcPr>
+            <w:tcW w:w="1657" w:type="dxa"/>
+          </w:tcPr>
+          <w:p>
+            <w:pPr>
+              <w:jc w:val="right"/>
+              <w:rPr>
+                <w:rFonts w:asciiTheme="minorHAnsi" w:hAnsiTheme="minorHAnsi" w:cstheme="minorHAnsi"/>
+                <w:b/>
+                <w:sz w:val="16"/>
+                <w:szCs w:val="16"/>
+              </w:rPr>
+            </w:pPr>
+          </w:p>
+        </w:tc>
+        <w:tc>
+          <w:tcPr>
+            <w:tcW w:w="1327" w:type="dxa"/>
+          </w:tcPr>
+          <w:p>
+            <w:pPr>
+              <w:jc w:val="center"/>
+              <w:rPr>
+                <w:rFonts w:asciiTheme="minorHAnsi" w:hAnsiTheme="minorHAnsi" w:cstheme="minorHAnsi"/>
+                <w:b/>
+                <w:sz w:val="16"/>
+                <w:szCs w:val="16"/>
+              </w:rPr>
+            </w:pPr>
+          </w:p>
+        </w:tc>
+      </w:tr>
+      <w:tr>
+        <w:trPr>
+          <w:trHeight w:val="103"/>
+          <w:jc w:val="center"/>
+        </w:trPr>
+        <w:tc>
+          <w:tcPr>
+            <w:tcW w:w="2263" w:type="dxa"/>
+          </w:tcPr>
+          <w:p>
+            <w:pPr>
+              <w:rPr>
+                <w:rFonts w:asciiTheme="minorHAnsi" w:hAnsiTheme="minorHAnsi" w:cstheme="minorHAnsi"/>
+                <w:b/>
+                <w:sz w:val="16"/>
+                <w:szCs w:val="16"/>
+              </w:rPr>
+            </w:pPr>
+            <w:r>
+              <w:rPr>
+                <w:rFonts w:asciiTheme="minorHAnsi" w:hAnsiTheme="minorHAnsi" w:cstheme="minorHAnsi"/>
+                <w:b/>
+                <w:sz w:val="16"/>
+                <w:szCs w:val="16"/>
+              </w:rPr>
+              <w:t>VALOR DA CCB</w:t>
+            </w:r>
+          </w:p>
+        </w:tc>
+        <w:tc>
+          <w:tcPr>
+            <w:tcW w:w="1418" w:type="dxa"/>
+          </w:tcPr>
+          <w:p>
+            <w:pPr>
+              <w:jc w:val="right"/>
+              <w:rPr>
+                <w:rFonts w:asciiTheme="minorHAnsi" w:hAnsiTheme="minorHAnsi" w:cstheme="minorHAnsi"/>
+                <w:b/>
+                <w:sz w:val="16"/>
+                <w:szCs w:val="16"/>
+              </w:rPr>
+            </w:pPr>
+          </w:p>
+        </w:tc>
+        <w:tc>
+          <w:tcPr>
+            <w:tcW w:w="845" w:type="dxa"/>
+          </w:tcPr>
+          <w:p>
+            <w:pPr>
+              <w:jc w:val="center"/>
+              <w:rPr>
+                <w:rFonts w:asciiTheme="minorHAnsi" w:hAnsiTheme="minorHAnsi" w:cstheme="minorHAnsi"/>
+                <w:b/>
+                <w:sz w:val="16"/>
+                <w:szCs w:val="16"/>
+              </w:rPr>
+            </w:pPr>
+          </w:p>
+        </w:tc>
+        <w:tc>
+          <w:tcPr>
+            <w:tcW w:w="1565" w:type="dxa"/>
+          </w:tcPr>
+          <w:p>
+            <w:pPr>
+              <w:rPr>
+                <w:rFonts w:asciiTheme="minorHAnsi" w:hAnsiTheme="minorHAnsi" w:cstheme="minorHAnsi"/>
+                <w:b/>
+                <w:sz w:val="16"/>
+                <w:szCs w:val="16"/>
+              </w:rPr>
+            </w:pPr>
+            <w:r>
+              <w:rPr>
+                <w:rFonts w:asciiTheme="minorHAnsi" w:hAnsiTheme="minorHAnsi" w:cstheme="minorHAnsi"/>
+                <w:b/>
+                <w:sz w:val="16"/>
+                <w:szCs w:val="16"/>
+              </w:rPr>
+              <w:t>TAXA JUROS (A.M.)</w:t>
+            </w:r>
+          </w:p>
+        </w:tc>
+        <w:tc>
+          <w:tcPr>
+            <w:tcW w:w="995" w:type="dxa"/>
+          </w:tcPr>
+          <w:p>
+            <w:pPr>
+              <w:jc w:val="right"/>
+              <w:rPr>
+                <w:rFonts w:asciiTheme="minorHAnsi" w:hAnsiTheme="minorHAnsi" w:cstheme="minorHAnsi"/>
+                <w:b/>
+                <w:sz w:val="16"/>
+                <w:szCs w:val="16"/>
+              </w:rPr>
+            </w:pPr>
+          </w:p>
+        </w:tc>
+        <w:tc>
+          <w:tcPr>
+            <w:tcW w:w="706" w:type="dxa"/>
+          </w:tcPr>
+          <w:p>
+            <w:pPr>
+              <w:jc w:val="center"/>
+              <w:rPr>
+                <w:rFonts w:asciiTheme="minorHAnsi" w:hAnsiTheme="minorHAnsi" w:cstheme="minorHAnsi"/>
+                <w:b/>
+                <w:sz w:val="16"/>
+                <w:szCs w:val="16"/>
+              </w:rPr>
+            </w:pPr>
+          </w:p>
+        </w:tc>
+        <w:tc>
+          <w:tcPr>
+            <w:tcW w:w="1657" w:type="dxa"/>
+          </w:tcPr>
+          <w:p>
+            <w:pPr>
+              <w:jc w:val="right"/>
+              <w:rPr>
+                <w:rFonts w:asciiTheme="minorHAnsi" w:hAnsiTheme="minorHAnsi" w:cstheme="minorHAnsi"/>
+                <w:b/>
+                <w:sz w:val="16"/>
+                <w:szCs w:val="16"/>
+              </w:rPr>
+            </w:pPr>
+            <w:r>
+              <w:rPr>
+                <w:rFonts w:asciiTheme="minorHAnsi" w:hAnsiTheme="minorHAnsi" w:cstheme="minorHAnsi"/>
+                <w:b/>
+                <w:sz w:val="16"/>
+                <w:szCs w:val="16"/>
+              </w:rPr>
+              <w:t>TIPO OPERAÇÃO</w:t>
+            </w:r>
+          </w:p>
+        </w:tc>
+        <w:tc>
+          <w:tcPr>
+            <w:tcW w:w="1327" w:type="dxa"/>
+          </w:tcPr>
+          <w:p>
+            <w:pPr>
+              <w:jc w:val="center"/>
+              <w:rPr>
+                <w:rFonts w:asciiTheme="minorHAnsi" w:hAnsiTheme="minorHAnsi" w:cstheme="minorHAnsi"/>
+                <w:b/>
+                <w:sz w:val="16"/>
+                <w:szCs w:val="16"/>
+              </w:rPr>
+            </w:pPr>
+            <w:r>
+              <w:rPr>
+                <w:rFonts w:asciiTheme="minorHAnsi" w:hAnsiTheme="minorHAnsi" w:cstheme="minorHAnsi"/>
+                <w:b/>
+                <w:sz w:val="16"/>
+                <w:szCs w:val="16"/>
+              </w:rPr>
+              <w:t>PRÉ-PÓS</w:t>
+            </w:r>
+          </w:p>
+        </w:tc>
+      </w:tr>
+      <w:tr>
+        <w:trPr>
+          <w:trHeight w:val="122"/>
+          <w:jc w:val="center"/>
+        </w:trPr>
+        <w:tc>
+          <w:tcPr>
+            <w:tcW w:w="2263" w:type="dxa"/>
+          </w:tcPr>
+          <w:p>
+            <w:pPr>
+              <w:rPr>
+                <w:rFonts w:asciiTheme="minorHAnsi" w:hAnsiTheme="minorHAnsi" w:cstheme="minorHAnsi"/>
+                <w:b/>
+                <w:sz w:val="16"/>
+                <w:szCs w:val="16"/>
+              </w:rPr>
+            </w:pPr>
+            <w:r>
+              <w:rPr>
+                <w:rFonts w:asciiTheme="minorHAnsi" w:hAnsiTheme="minorHAnsi" w:cstheme="minorHAnsi"/>
+                <w:b/>
+                <w:sz w:val="16"/>
+                <w:szCs w:val="16"/>
+              </w:rPr>
+              <w:t>IOF</w:t>
+            </w:r>
+          </w:p>
+        </w:tc>
+        <w:tc>
+          <w:tcPr>
+            <w:tcW w:w="1418" w:type="dxa"/>
+          </w:tcPr>
+          <w:p>
+            <w:pPr>
+              <w:jc w:val="right"/>
+              <w:rPr>
+                <w:rFonts w:asciiTheme="minorHAnsi" w:hAnsiTheme="minorHAnsi" w:cstheme="minorHAnsi"/>
+                <w:b/>
+                <w:sz w:val="16"/>
+                <w:szCs w:val="16"/>
+              </w:rPr>
+            </w:pPr>
+          </w:p>
+        </w:tc>
+        <w:tc>
+          <w:tcPr>
+            <w:tcW w:w="845" w:type="dxa"/>
+          </w:tcPr>
+          <w:p>
+            <w:pPr>
+              <w:jc w:val="center"/>
+              <w:rPr>
+                <w:rFonts w:asciiTheme="minorHAnsi" w:hAnsiTheme="minorHAnsi" w:cstheme="minorHAnsi"/>
+                <w:b/>
+                <w:sz w:val="16"/>
+                <w:szCs w:val="16"/>
+              </w:rPr>
+            </w:pPr>
+          </w:p>
+        </w:tc>
+        <w:tc>
+          <w:tcPr>
+            <w:tcW w:w="1565" w:type="dxa"/>
+          </w:tcPr>
+          <w:p>
+            <w:pPr>
+              <w:rPr>
+                <w:rFonts w:asciiTheme="minorHAnsi" w:hAnsiTheme="minorHAnsi" w:cstheme="minorHAnsi"/>
+                <w:b/>
+                <w:sz w:val="16"/>
+                <w:szCs w:val="16"/>
+              </w:rPr>
+            </w:pPr>
+            <w:r>
+              <w:rPr>
+                <w:rFonts w:asciiTheme="minorHAnsi" w:hAnsiTheme="minorHAnsi" w:cstheme="minorHAnsi"/>
+                <w:b/>
+                <w:sz w:val="16"/>
+                <w:szCs w:val="16"/>
+              </w:rPr>
+              <w:t>TAXA JUROS (A.A.)</w:t>
+            </w:r>
+          </w:p>
+        </w:tc>
+        <w:tc>
+          <w:tcPr>
+            <w:tcW w:w="995" w:type="dxa"/>
+          </w:tcPr>
+          <w:p>
+            <w:pPr>
+              <w:jc w:val="right"/>
+              <w:rPr>
+                <w:rFonts w:asciiTheme="minorHAnsi" w:hAnsiTheme="minorHAnsi" w:cstheme="minorHAnsi"/>
+                <w:b/>
+                <w:sz w:val="16"/>
+                <w:szCs w:val="16"/>
+              </w:rPr>
+            </w:pPr>
+          </w:p>
+        </w:tc>
+        <w:tc>
+          <w:tcPr>
+            <w:tcW w:w="706" w:type="dxa"/>
+          </w:tcPr>
+          <w:p>
+            <w:pPr>
+              <w:jc w:val="center"/>
+              <w:rPr>
+                <w:rFonts w:asciiTheme="minorHAnsi" w:hAnsiTheme="minorHAnsi" w:cstheme="minorHAnsi"/>
+                <w:b/>
+                <w:sz w:val="16"/>
+                <w:szCs w:val="16"/>
+              </w:rPr>
+            </w:pPr>
+          </w:p>
+        </w:tc>
+        <w:tc>
+          <w:tcPr>
+            <w:tcW w:w="1657" w:type="dxa"/>
+          </w:tcPr>
+          <w:p>
+            <w:pPr>
+              <w:jc w:val="right"/>
+              <w:rPr>
+                <w:rFonts w:asciiTheme="minorHAnsi" w:hAnsiTheme="minorHAnsi" w:cstheme="minorHAnsi"/>
+                <w:b/>
+                <w:sz w:val="16"/>
+                <w:szCs w:val="16"/>
+              </w:rPr>
+            </w:pPr>
+            <w:r>
+              <w:rPr>
+                <w:rFonts w:asciiTheme="minorHAnsi" w:hAnsiTheme="minorHAnsi" w:cstheme="minorHAnsi"/>
+                <w:b/>
+                <w:sz w:val="16"/>
+                <w:szCs w:val="16"/>
+              </w:rPr>
+              <w:t>INDEXADOR</w:t>
+            </w:r>
+          </w:p>
+        </w:tc>
+        <w:tc>
+          <w:tcPr>
+            <w:tcW w:w="1327" w:type="dxa"/>
+          </w:tcPr>
+          <w:p>
+            <w:pPr>
+              <w:jc w:val="center"/>
+              <w:rPr>
+                <w:rFonts w:asciiTheme="minorHAnsi" w:hAnsiTheme="minorHAnsi" w:cstheme="minorHAnsi"/>
+                <w:b/>
+                <w:sz w:val="16"/>
+                <w:szCs w:val="16"/>
+              </w:rPr>
+            </w:pPr>
+            <w:r>
+              <w:rPr>
+                <w:rFonts w:asciiTheme="minorHAnsi" w:hAnsiTheme="minorHAnsi" w:cstheme="minorHAnsi"/>
+                <w:b/>
+                <w:sz w:val="16"/>
+                <w:szCs w:val="16"/>
+              </w:rPr>
+              <w:t>IPCA</w:t>
+            </w:r>
+          </w:p>
+        </w:tc>
+      </w:tr>
+      <w:tr>
+        <w:trPr>
+          <w:trHeight w:val="167"/>
+          <w:jc w:val="center"/>
+        </w:trPr>
+        <w:tc>
+          <w:tcPr>
+            <w:tcW w:w="2263" w:type="dxa"/>
+          </w:tcPr>
+          <w:p>
+            <w:pPr>
+              <w:rPr>
+                <w:rFonts w:asciiTheme="minorHAnsi" w:hAnsiTheme="minorHAnsi" w:cstheme="minorHAnsi"/>
+                <w:b/>
+                <w:sz w:val="16"/>
+                <w:szCs w:val="16"/>
+              </w:rPr>
+            </w:pPr>
+            <w:r>
+              <w:rPr>
+                <w:rFonts w:asciiTheme="minorHAnsi" w:hAnsiTheme="minorHAnsi" w:cstheme="minorHAnsi"/>
+                <w:b/>
+                <w:sz w:val="16"/>
+                <w:szCs w:val="16"/>
+              </w:rPr>
+              <w:t>CUSTO EMISSÃO</w:t>
+            </w:r>
+          </w:p>
+        </w:tc>
+        <w:tc>
+          <w:tcPr>
+            <w:tcW w:w="1418" w:type="dxa"/>
+          </w:tcPr>
+          <w:p>
+            <w:pPr>
+              <w:jc w:val="right"/>
+              <w:rPr>
+                <w:rFonts w:asciiTheme="minorHAnsi" w:hAnsiTheme="minorHAnsi" w:cstheme="minorHAnsi"/>
+                <w:b/>
+                <w:sz w:val="16"/>
+                <w:szCs w:val="16"/>
+              </w:rPr>
+            </w:pPr>
+          </w:p>
+        </w:tc>
+        <w:tc>
+          <w:tcPr>
+            <w:tcW w:w="845" w:type="dxa"/>
+          </w:tcPr>
+          <w:p>
+            <w:pPr>
+              <w:jc w:val="center"/>
+              <w:rPr>
+                <w:rFonts w:asciiTheme="minorHAnsi" w:hAnsiTheme="minorHAnsi" w:cstheme="minorHAnsi"/>
+                <w:b/>
+                <w:sz w:val="16"/>
+                <w:szCs w:val="16"/>
+              </w:rPr>
+            </w:pPr>
+          </w:p>
+        </w:tc>
+        <w:tc>
+          <w:tcPr>
+            <w:tcW w:w="1565" w:type="dxa"/>
+          </w:tcPr>
+          <w:p>
+            <w:pPr>
+              <w:rPr>
+                <w:rFonts w:asciiTheme="minorHAnsi" w:hAnsiTheme="minorHAnsi" w:cstheme="minorHAnsi"/>
+                <w:b/>
+                <w:sz w:val="16"/>
+                <w:szCs w:val="16"/>
+              </w:rPr>
+            </w:pPr>
+            <w:r>
+              <w:rPr>
+                <w:rFonts w:asciiTheme="minorHAnsi" w:hAnsiTheme="minorHAnsi" w:cstheme="minorHAnsi"/>
+                <w:b/>
+                <w:sz w:val="16"/>
+                <w:szCs w:val="16"/>
+              </w:rPr>
+              <w:t>CET A.M.</w:t>
+            </w:r>
+          </w:p>
+        </w:tc>
+        <w:tc>
+          <w:tcPr>
+            <w:tcW w:w="995" w:type="dxa"/>
+          </w:tcPr>
+          <w:p>
+            <w:pPr>
+              <w:jc w:val="right"/>
+              <w:rPr>
+                <w:rFonts w:asciiTheme="minorHAnsi" w:hAnsiTheme="minorHAnsi" w:cstheme="minorHAnsi"/>
+                <w:b/>
+                <w:sz w:val="16"/>
+                <w:szCs w:val="16"/>
+              </w:rPr>
+            </w:pPr>
+          </w:p>
+        </w:tc>
+        <w:tc>
+          <w:tcPr>
+            <w:tcW w:w="706" w:type="dxa"/>
+          </w:tcPr>
+          <w:p>
+            <w:pPr>
+              <w:jc w:val="center"/>
+              <w:rPr>
+                <w:rFonts w:asciiTheme="minorHAnsi" w:hAnsiTheme="minorHAnsi" w:cstheme="minorHAnsi"/>
+                <w:b/>
+                <w:sz w:val="16"/>
+                <w:szCs w:val="16"/>
+              </w:rPr>
+            </w:pPr>
+          </w:p>
+        </w:tc>
+        <w:tc>
+          <w:tcPr>
+            <w:tcW w:w="1657" w:type="dxa"/>
+          </w:tcPr>
+          <w:p>
+            <w:pPr>
+              <w:jc w:val="right"/>
+              <w:rPr>
+                <w:rFonts w:asciiTheme="minorHAnsi" w:hAnsiTheme="minorHAnsi" w:cstheme="minorHAnsi"/>
+                <w:b/>
+                <w:sz w:val="16"/>
+                <w:szCs w:val="16"/>
+              </w:rPr>
+            </w:pPr>
+            <w:r>
+              <w:rPr>
+                <w:rFonts w:asciiTheme="minorHAnsi" w:hAnsiTheme="minorHAnsi" w:cstheme="minorHAnsi"/>
+                <w:b/>
+                <w:sz w:val="16"/>
+                <w:szCs w:val="16"/>
+              </w:rPr>
+              <w:t>VALOR DA GARANTIA</w:t>
+            </w:r>
+          </w:p>
+        </w:tc>
+        <w:tc>
+          <w:tcPr>
+            <w:tcW w:w="1327" w:type="dxa"/>
+          </w:tcPr>
+          <w:p>
+            <w:pPr>
+              <w:jc w:val="center"/>
+              <w:rPr>
+                <w:rFonts w:asciiTheme="minorHAnsi" w:hAnsiTheme="minorHAnsi" w:cstheme="minorHAnsi"/>
+                <w:b/>
+                <w:sz w:val="16"/>
+                <w:szCs w:val="16"/>
+              </w:rPr>
+            </w:pPr>
+          </w:p>
+        </w:tc>
+      </w:tr>
+      <w:tr>
+        <w:trPr>
+          <w:trHeight w:val="86"/>
+          <w:jc w:val="center"/>
+        </w:trPr>
+        <w:tc>
+          <w:tcPr>
+            <w:tcW w:w="2263" w:type="dxa"/>
+            <w:tcBorders>
+              <w:bottom w:val="nil"/>
+            </w:tcBorders>
+          </w:tcPr>
+          <w:p>
+            <w:pPr>
+              <w:rPr>
+                <w:rFonts w:asciiTheme="minorHAnsi" w:hAnsiTheme="minorHAnsi" w:cstheme="minorHAnsi"/>
+                <w:b/>
+                <w:sz w:val="16"/>
+                <w:szCs w:val="16"/>
+              </w:rPr>
+            </w:pPr>
+            <w:r>
+              <w:rPr>
+                <w:rFonts w:asciiTheme="minorHAnsi" w:hAnsiTheme="minorHAnsi" w:cstheme="minorHAnsi"/>
+                <w:b/>
+                <w:sz w:val="16"/>
+                <w:szCs w:val="16"/>
+              </w:rPr>
+              <w:t>VALOR DESPESAS ACESSÓRIAS</w:t>
+            </w:r>
+          </w:p>
+        </w:tc>
+        <w:tc>
+          <w:tcPr>
+            <w:tcW w:w="1418" w:type="dxa"/>
+            <w:tcBorders>
+              <w:bottom w:val="nil"/>
+            </w:tcBorders>
+          </w:tcPr>
+          <w:p>
+            <w:pPr>
+              <w:jc w:val="right"/>
+              <w:rPr>
+                <w:rFonts w:asciiTheme="minorHAnsi" w:hAnsiTheme="minorHAnsi" w:cstheme="minorHAnsi"/>
+                <w:b/>
+                <w:sz w:val="16"/>
+                <w:szCs w:val="16"/>
+              </w:rPr>
+            </w:pPr>
+          </w:p>
+        </w:tc>
+        <w:tc>
+          <w:tcPr>
+            <w:tcW w:w="845" w:type="dxa"/>
+            <w:tcBorders>
+              <w:bottom w:val="nil"/>
+            </w:tcBorders>
+          </w:tcPr>
+          <w:p>
+            <w:pPr>
+              <w:jc w:val="center"/>
+              <w:rPr>
+                <w:rFonts w:asciiTheme="minorHAnsi" w:hAnsiTheme="minorHAnsi" w:cstheme="minorHAnsi"/>
+                <w:b/>
+                <w:sz w:val="16"/>
+                <w:szCs w:val="16"/>
+              </w:rPr>
+            </w:pPr>
+          </w:p>
+        </w:tc>
+        <w:tc>
+          <w:tcPr>
+            <w:tcW w:w="1565" w:type="dxa"/>
+            <w:tcBorders>
+              <w:bottom w:val="nil"/>
+            </w:tcBorders>
+          </w:tcPr>
+          <w:p>
+            <w:pPr>
+              <w:rPr>
+                <w:rFonts w:asciiTheme="minorHAnsi" w:hAnsiTheme="minorHAnsi" w:cstheme="minorHAnsi"/>
+                <w:b/>
+                <w:sz w:val="16"/>
+                <w:szCs w:val="16"/>
+              </w:rPr>
+            </w:pPr>
+            <w:r>
+              <w:rPr>
+                <w:rFonts w:asciiTheme="minorHAnsi" w:hAnsiTheme="minorHAnsi" w:cstheme="minorHAnsi"/>
+                <w:b/>
+                <w:sz w:val="16"/>
+                <w:szCs w:val="16"/>
+              </w:rPr>
+              <w:t>CET A.A.</w:t>
+            </w:r>
+          </w:p>
+        </w:tc>
+        <w:tc>
+          <w:tcPr>
+            <w:tcW w:w="995" w:type="dxa"/>
+            <w:tcBorders>
+              <w:bottom w:val="nil"/>
+            </w:tcBorders>
+          </w:tcPr>
+          <w:p>
+            <w:pPr>
+              <w:jc w:val="right"/>
+              <w:rPr>
+                <w:rFonts w:asciiTheme="minorHAnsi" w:hAnsiTheme="minorHAnsi" w:cstheme="minorHAnsi"/>
+                <w:b/>
+                <w:sz w:val="16"/>
+                <w:szCs w:val="16"/>
+              </w:rPr>
+            </w:pPr>
+          </w:p>
+        </w:tc>
+        <w:tc>
+          <w:tcPr>
+            <w:tcW w:w="706" w:type="dxa"/>
+            <w:tcBorders>
+              <w:bottom w:val="nil"/>
+            </w:tcBorders>
+          </w:tcPr>
+          <w:p>
+            <w:pPr>
+              <w:jc w:val="center"/>
+              <w:rPr>
+                <w:rFonts w:asciiTheme="minorHAnsi" w:hAnsiTheme="minorHAnsi" w:cstheme="minorHAnsi"/>
+                <w:b/>
+                <w:sz w:val="16"/>
+                <w:szCs w:val="16"/>
+              </w:rPr>
+            </w:pPr>
+          </w:p>
+        </w:tc>
+        <w:tc>
+          <w:tcPr>
+            <w:tcW w:w="1657" w:type="dxa"/>
+            <w:tcBorders>
+              <w:bottom w:val="nil"/>
+            </w:tcBorders>
+          </w:tcPr>
+          <w:p>
+            <w:pPr>
+              <w:jc w:val="right"/>
+              <w:rPr>
+                <w:rFonts w:asciiTheme="minorHAnsi" w:hAnsiTheme="minorHAnsi" w:cstheme="minorHAnsi"/>
+                <w:b/>
+                <w:sz w:val="16"/>
+                <w:szCs w:val="16"/>
+              </w:rPr>
+            </w:pPr>
+            <w:r>
+              <w:rPr>
+                <w:rFonts w:asciiTheme="minorHAnsi" w:hAnsiTheme="minorHAnsi" w:cstheme="minorHAnsi"/>
+                <w:b/>
+                <w:sz w:val="16"/>
+                <w:szCs w:val="16"/>
+              </w:rPr>
+              <w:t>SEGURO MIP</w:t>
+            </w:r>
+          </w:p>
+        </w:tc>
+        <w:tc>
+          <w:tcPr>
+            <w:tcW w:w="1327" w:type="dxa"/>
+            <w:tcBorders>
+              <w:bottom w:val="nil"/>
+            </w:tcBorders>
+          </w:tcPr>
+          <w:p>
+            <w:pPr>
+              <w:jc w:val="center"/>
+              <w:rPr>
+                <w:rFonts w:asciiTheme="minorHAnsi" w:hAnsiTheme="minorHAnsi" w:cstheme="minorHAnsi"/>
+                <w:b/>
+                <w:sz w:val="16"/>
+                <w:szCs w:val="16"/>
+              </w:rPr>
+            </w:pPr>
+          </w:p>
+        </w:tc>
+      </w:tr>
+      <w:tr>
+        <w:trPr>
+          <w:trHeight w:val="145"/>
+          <w:jc w:val="center"/>
+        </w:trPr>
+        <w:tc>
+          <w:tcPr>
+            <w:tcW w:w="2263" w:type="dxa"/>
+            <w:tcBorders>
+              <w:top w:val="nil"/>
+              <w:left w:val="single" w:sz="4" w:space="0" w:color="auto"/>
+              <w:bottom w:val="double" w:sz="4" w:space="0" w:color="auto"/>
+            </w:tcBorders>
+          </w:tcPr>
+          <w:p>
+            <w:pPr>
+              <w:rPr>
+                <w:rFonts w:asciiTheme="minorHAnsi" w:hAnsiTheme="minorHAnsi" w:cstheme="minorHAnsi"/>
+                <w:b/>
+                <w:sz w:val="16"/>
+                <w:szCs w:val="16"/>
+              </w:rPr>
+            </w:pPr>
+            <w:r>
+              <w:rPr>
+                <w:rFonts w:asciiTheme="minorHAnsi" w:hAnsiTheme="minorHAnsi" w:cstheme="minorHAnsi"/>
+                <w:b/>
+                <w:sz w:val="16"/>
+                <w:szCs w:val="16"/>
+              </w:rPr>
+              <w:t>VALOR LÍQUIDO</w:t>
+            </w:r>
+          </w:p>
+        </w:tc>
+        <w:tc>
+          <w:tcPr>
+            <w:tcW w:w="1418" w:type="dxa"/>
+            <w:tcBorders>
+              <w:top w:val="nil"/>
+              <w:bottom w:val="double" w:sz="4" w:space="0" w:color="auto"/>
+            </w:tcBorders>
+          </w:tcPr>
+          <w:p>
+            <w:pPr>
+              <w:jc w:val="right"/>
+              <w:rPr>
+                <w:rFonts w:asciiTheme="minorHAnsi" w:hAnsiTheme="minorHAnsi" w:cstheme="minorHAnsi"/>
+                <w:b/>
+                <w:sz w:val="16"/>
+                <w:szCs w:val="16"/>
+              </w:rPr>
+            </w:pPr>
+          </w:p>
+        </w:tc>
+        <w:tc>
+          <w:tcPr>
+            <w:tcW w:w="845" w:type="dxa"/>
+            <w:tcBorders>
+              <w:top w:val="nil"/>
+              <w:bottom w:val="double" w:sz="4" w:space="0" w:color="auto"/>
+            </w:tcBorders>
+          </w:tcPr>
+          <w:p>
+            <w:pPr>
+              <w:jc w:val="center"/>
+              <w:rPr>
+                <w:rFonts w:asciiTheme="minorHAnsi" w:hAnsiTheme="minorHAnsi" w:cstheme="minorHAnsi"/>
+                <w:b/>
+                <w:sz w:val="16"/>
+                <w:szCs w:val="16"/>
+              </w:rPr>
+            </w:pPr>
+          </w:p>
+        </w:tc>
+        <w:tc>
+          <w:tcPr>
+            <w:tcW w:w="1565" w:type="dxa"/>
+            <w:tcBorders>
+              <w:top w:val="nil"/>
+              <w:bottom w:val="double" w:sz="4" w:space="0" w:color="auto"/>
+            </w:tcBorders>
+          </w:tcPr>
+          <w:p>
+            <w:pPr>
+              <w:rPr>
+                <w:rFonts w:asciiTheme="minorHAnsi" w:hAnsiTheme="minorHAnsi" w:cstheme="minorHAnsi"/>
+                <w:b/>
+                <w:sz w:val="16"/>
+                <w:szCs w:val="16"/>
+              </w:rPr>
+            </w:pPr>
+            <w:r>
+              <w:rPr>
+                <w:rFonts w:asciiTheme="minorHAnsi" w:hAnsiTheme="minorHAnsi" w:cstheme="minorHAnsi"/>
+                <w:b/>
+                <w:sz w:val="16"/>
+                <w:szCs w:val="16"/>
+              </w:rPr>
+              <w:t>PRAZO (DIAS)</w:t>
+            </w:r>
+          </w:p>
+        </w:tc>
+        <w:tc>
+          <w:tcPr>
+            <w:tcW w:w="995" w:type="dxa"/>
+            <w:tcBorders>
+              <w:top w:val="nil"/>
+              <w:bottom w:val="double" w:sz="4" w:space="0" w:color="auto"/>
+            </w:tcBorders>
+          </w:tcPr>
+          <w:p>
+            <w:pPr>
+              <w:jc w:val="right"/>
+              <w:rPr>
+                <w:rFonts w:asciiTheme="minorHAnsi" w:hAnsiTheme="minorHAnsi" w:cstheme="minorHAnsi"/>
+                <w:b/>
+                <w:sz w:val="16"/>
+                <w:szCs w:val="16"/>
+              </w:rPr>
+            </w:pPr>
+          </w:p>
+        </w:tc>
+        <w:tc>
+          <w:tcPr>
+            <w:tcW w:w="706" w:type="dxa"/>
+            <w:tcBorders>
+              <w:top w:val="nil"/>
+              <w:bottom w:val="double" w:sz="4" w:space="0" w:color="auto"/>
+            </w:tcBorders>
+          </w:tcPr>
+          <w:p>
+            <w:pPr>
+              <w:jc w:val="center"/>
+              <w:rPr>
+                <w:rFonts w:asciiTheme="minorHAnsi" w:hAnsiTheme="minorHAnsi" w:cstheme="minorHAnsi"/>
+                <w:b/>
+                <w:sz w:val="16"/>
+                <w:szCs w:val="16"/>
+              </w:rPr>
+            </w:pPr>
+          </w:p>
+        </w:tc>
+        <w:tc>
+          <w:tcPr>
+            <w:tcW w:w="1657" w:type="dxa"/>
+            <w:tcBorders>
+              <w:top w:val="nil"/>
+              <w:bottom w:val="double" w:sz="4" w:space="0" w:color="auto"/>
+            </w:tcBorders>
+          </w:tcPr>
+          <w:p>
+            <w:pPr>
+              <w:jc w:val="right"/>
+              <w:rPr>
+                <w:rFonts w:asciiTheme="minorHAnsi" w:hAnsiTheme="minorHAnsi" w:cstheme="minorHAnsi"/>
+                <w:b/>
+                <w:sz w:val="16"/>
+                <w:szCs w:val="16"/>
+              </w:rPr>
+            </w:pPr>
+            <w:r>
+              <w:rPr>
+                <w:rFonts w:asciiTheme="minorHAnsi" w:hAnsiTheme="minorHAnsi" w:cstheme="minorHAnsi"/>
+                <w:b/>
+                <w:sz w:val="16"/>
+                <w:szCs w:val="16"/>
+              </w:rPr>
+              <w:t>SEGURO DFI</w:t>
+            </w:r>
+          </w:p>
+        </w:tc>
+        <w:tc>
+          <w:tcPr>
+            <w:tcW w:w="1327" w:type="dxa"/>
+            <w:tcBorders>
+              <w:top w:val="nil"/>
+              <w:bottom w:val="double" w:sz="4" w:space="0" w:color="auto"/>
+              <w:right w:val="single" w:sz="4" w:space="0" w:color="auto"/>
+            </w:tcBorders>
+          </w:tcPr>
+          <w:p>
+            <w:pPr>
+              <w:jc w:val="center"/>
+              <w:rPr>
+                <w:rFonts w:asciiTheme="minorHAnsi" w:hAnsiTheme="minorHAnsi" w:cstheme="minorHAnsi"/>
+                <w:b/>
+                <w:sz w:val="16"/>
+                <w:szCs w:val="16"/>
+              </w:rPr>
+            </w:pPr>
+          </w:p>
+        </w:tc>
+      </w:tr>
+    </w:tbl>
+    <w:p>
+      <w:pPr>
+        <w:jc w:val="center"/>
+        <w:rPr>
+          <w:rFonts w:asciiTheme="minorHAnsi" w:hAnsiTheme="minorHAnsi" w:cstheme="minorHAnsi"/>
+          <w:b/>
+        </w:rPr>
+      </w:pPr>
+    </w:p>
+    <w:tbl>
+      <w:tblPr>
+        <w:tblStyle w:val="Tabelacomgrade"/>
+        <w:tblW w:w="10830" w:type="dxa"/>
+        <w:jc w:val="center"/>
+        <w:tblBorders>
+          <w:top w:val="double" w:sz="4" w:space="0" w:color="auto"/>
+          <w:left w:val="single" w:sz="4" w:space="0" w:color="auto"/>
+          <w:bottom w:val="double" w:sz="4" w:space="0" w:color="auto"/>
+          <w:right w:val="single" w:sz="4" w:space="0" w:color="auto"/>
+          <w:insideH w:val="dashSmallGap" w:sz="4" w:space="0" w:color="000000"/>
+          <w:insideV w:val="dashSmallGap" w:sz="4" w:space="0" w:color="000000"/>
+        </w:tblBorders>
+        <w:shd w:val="clear" w:color="auto" w:fill="D9D9D9" w:themeFill="background1" w:themeFillShade="D9"/>
+        <w:tblLayout w:type="fixed"/>
+        <w:tblCellMar>
+          <w:left w:w="0" w:type="dxa"/>
+          <w:right w:w="0" w:type="dxa"/>
+        </w:tblCellMar>
+        <w:tblLook w:val="04A0" w:firstRow="1" w:lastRow="0" w:firstColumn="1" w:lastColumn="0" w:noHBand="0" w:noVBand="1"/>
+      </w:tblPr>
+      <w:tblGrid>
+        <w:gridCol w:w="421"/>
+        <w:gridCol w:w="992"/>
+        <w:gridCol w:w="917"/>
+        <w:gridCol w:w="1099"/>
+        <w:gridCol w:w="1343"/>
+        <w:gridCol w:w="1545"/>
+        <w:gridCol w:w="983"/>
+        <w:gridCol w:w="984"/>
+        <w:gridCol w:w="983"/>
+        <w:gridCol w:w="1563"/>
+      </w:tblGrid>
+      <w:tr>
+        <w:trPr>
+          <w:trHeight w:val="154"/>
+          <w:jc w:val="center"/>
+        </w:trPr>
+        <w:tc>
+          <w:tcPr>
+            <w:tcW w:w="421" w:type="dxa"/>
+            <w:shd w:val="clear" w:color="auto" w:fill="D9D9D9" w:themeFill="background1" w:themeFillShade="D9"/>
+            <w:vAlign w:val="center"/>
+          </w:tcPr>
+          <w:p>
+            <w:pPr>
+              <w:jc w:val="center"/>
+              <w:rPr>
+                <w:rFonts w:asciiTheme="minorHAnsi" w:hAnsiTheme="minorHAnsi" w:cstheme="minorHAnsi"/>
+                <w:b/>
+                <w:sz w:val="16"/>
+                <w:szCs w:val="16"/>
+              </w:rPr>
+            </w:pPr>
+            <w:r>
+              <w:rPr>
+                <w:rFonts w:asciiTheme="minorHAnsi" w:hAnsiTheme="minorHAnsi" w:cstheme="minorHAnsi"/>
+                <w:b/>
+                <w:sz w:val="16"/>
+                <w:szCs w:val="16"/>
+              </w:rPr>
+              <w:t>PARC.</w:t>
+            </w:r>
+          </w:p>
+        </w:tc>
+        <w:tc>
+          <w:tcPr>
+            <w:tcW w:w="992" w:type="dxa"/>
+            <w:shd w:val="clear" w:color="auto" w:fill="D9D9D9" w:themeFill="background1" w:themeFillShade="D9"/>
+            <w:vAlign w:val="center"/>
+          </w:tcPr>
+          <w:p>
+            <w:pPr>
+              <w:jc w:val="center"/>
+              <w:rPr>
+                <w:rFonts w:asciiTheme="minorHAnsi" w:hAnsiTheme="minorHAnsi" w:cstheme="minorHAnsi"/>
+                <w:b/>
+                <w:sz w:val="16"/>
+                <w:szCs w:val="16"/>
+              </w:rPr>
+            </w:pPr>
+            <w:r>
+              <w:rPr>
+                <w:rFonts w:asciiTheme="minorHAnsi" w:hAnsiTheme="minorHAnsi" w:cstheme="minorHAnsi"/>
+                <w:b/>
+                <w:sz w:val="16"/>
+                <w:szCs w:val="16"/>
+              </w:rPr>
+              <w:t>VENCIMENTO</w:t>
+            </w:r>
+          </w:p>
+        </w:tc>
+        <w:tc>
+          <w:tcPr>
+            <w:tcW w:w="917" w:type="dxa"/>
+            <w:shd w:val="clear" w:color="auto" w:fill="D9D9D9" w:themeFill="background1" w:themeFillShade="D9"/>
+            <w:vAlign w:val="center"/>
+          </w:tcPr>
+          <w:p>
+            <w:pPr>
+              <w:jc w:val="center"/>
+              <w:rPr>
+                <w:rFonts w:asciiTheme="minorHAnsi" w:hAnsiTheme="minorHAnsi" w:cstheme="minorHAnsi"/>
+                <w:b/>
+                <w:sz w:val="16"/>
+                <w:szCs w:val="16"/>
+              </w:rPr>
+            </w:pPr>
+            <w:r>
+              <w:rPr>
+                <w:rFonts w:asciiTheme="minorHAnsi" w:hAnsiTheme="minorHAnsi" w:cstheme="minorHAnsi"/>
+                <w:b/>
+                <w:sz w:val="16"/>
+                <w:szCs w:val="16"/>
+              </w:rPr>
+              <w:t>S. DEVEDOR</w:t>
+            </w:r>
+          </w:p>
+        </w:tc>
+        <w:tc>
+          <w:tcPr>
+            <w:tcW w:w="1099" w:type="dxa"/>
+            <w:shd w:val="clear" w:color="auto" w:fill="D9D9D9" w:themeFill="background1" w:themeFillShade="D9"/>
+            <w:vAlign w:val="center"/>
+          </w:tcPr>
+          <w:p>
+            <w:pPr>
+              <w:jc w:val="center"/>
+              <w:rPr>
+                <w:rFonts w:asciiTheme="minorHAnsi" w:hAnsiTheme="minorHAnsi" w:cstheme="minorHAnsi"/>
+                <w:b/>
+                <w:sz w:val="16"/>
+                <w:szCs w:val="16"/>
+              </w:rPr>
+            </w:pPr>
+            <w:r>
+              <w:rPr>
+                <w:rFonts w:asciiTheme="minorHAnsi" w:hAnsiTheme="minorHAnsi" w:cstheme="minorHAnsi"/>
+                <w:b/>
+                <w:sz w:val="16"/>
+                <w:szCs w:val="16"/>
+              </w:rPr>
+              <w:t>AMORTIZAÇÃO</w:t>
+            </w:r>
+          </w:p>
+        </w:tc>
+        <w:tc>
+          <w:tcPr>
+            <w:tcW w:w="1343" w:type="dxa"/>
+            <w:shd w:val="clear" w:color="auto" w:fill="D9D9D9" w:themeFill="background1" w:themeFillShade="D9"/>
+            <w:vAlign w:val="center"/>
+          </w:tcPr>
+          <w:p>
+            <w:pPr>
+              <w:jc w:val="center"/>
+              <w:rPr>
+                <w:rFonts w:asciiTheme="minorHAnsi" w:hAnsiTheme="minorHAnsi" w:cstheme="minorHAnsi"/>
+                <w:b/>
+                <w:sz w:val="16"/>
+                <w:szCs w:val="16"/>
+              </w:rPr>
+            </w:pPr>
+            <w:r>
+              <w:rPr>
+                <w:rFonts w:asciiTheme="minorHAnsi" w:hAnsiTheme="minorHAnsi" w:cstheme="minorHAnsi"/>
+                <w:b/>
+                <w:sz w:val="16"/>
+                <w:szCs w:val="16"/>
+              </w:rPr>
+              <w:t>JUROS</w:t>
+            </w:r>
+          </w:p>
+        </w:tc>
+        <w:tc>
+          <w:tcPr>
+            <w:tcW w:w="1545" w:type="dxa"/>
+            <w:shd w:val="clear" w:color="auto" w:fill="D9D9D9" w:themeFill="background1" w:themeFillShade="D9"/>
+            <w:vAlign w:val="center"/>
+          </w:tcPr>
+          <w:p>
+            <w:pPr>
+              <w:jc w:val="center"/>
+              <w:rPr>
+                <w:rFonts w:asciiTheme="minorHAnsi" w:hAnsiTheme="minorHAnsi" w:cstheme="minorHAnsi"/>
+                <w:b/>
+                <w:sz w:val="16"/>
+                <w:szCs w:val="16"/>
+              </w:rPr>
+            </w:pPr>
+            <w:r>
+              <w:rPr>
+                <w:rFonts w:asciiTheme="minorHAnsi" w:hAnsiTheme="minorHAnsi" w:cstheme="minorHAnsi"/>
+                <w:b/>
+                <w:sz w:val="16"/>
+                <w:szCs w:val="16"/>
+              </w:rPr>
+              <w:t>PARCELA</w:t>
+            </w:r>
+          </w:p>
+        </w:tc>
+        <w:tc>
+          <w:tcPr>
+            <w:tcW w:w="983" w:type="dxa"/>
+            <w:shd w:val="clear" w:color="auto" w:fill="D9D9D9" w:themeFill="background1" w:themeFillShade="D9"/>
+            <w:vAlign w:val="center"/>
+          </w:tcPr>
+          <w:p>
+            <w:pPr>
+              <w:jc w:val="center"/>
+              <w:rPr>
+                <w:rFonts w:asciiTheme="minorHAnsi" w:hAnsiTheme="minorHAnsi" w:cstheme="minorHAnsi"/>
+                <w:b/>
+                <w:sz w:val="16"/>
+                <w:szCs w:val="16"/>
+              </w:rPr>
+            </w:pPr>
+            <w:r>
+              <w:rPr>
+                <w:rFonts w:asciiTheme="minorHAnsi" w:hAnsiTheme="minorHAnsi" w:cstheme="minorHAnsi"/>
+                <w:b/>
+                <w:sz w:val="16"/>
+                <w:szCs w:val="16"/>
+              </w:rPr>
+              <w:t>TARIFA ADM</w:t>
+            </w:r>
+          </w:p>
+        </w:tc>
+        <w:tc>
+          <w:tcPr>
+            <w:tcW w:w="984" w:type="dxa"/>
+            <w:shd w:val="clear" w:color="auto" w:fill="D9D9D9" w:themeFill="background1" w:themeFillShade="D9"/>
+            <w:vAlign w:val="center"/>
+          </w:tcPr>
+          <w:p>
+            <w:pPr>
+              <w:jc w:val="center"/>
+              <w:rPr>
+                <w:rFonts w:asciiTheme="minorHAnsi" w:hAnsiTheme="minorHAnsi" w:cstheme="minorHAnsi"/>
+                <w:b/>
+                <w:sz w:val="16"/>
+                <w:szCs w:val="16"/>
+              </w:rPr>
+            </w:pPr>
+            <w:r>
+              <w:rPr>
+                <w:rFonts w:asciiTheme="minorHAnsi" w:hAnsiTheme="minorHAnsi" w:cstheme="minorHAnsi"/>
+                <w:b/>
+                <w:sz w:val="16"/>
+                <w:szCs w:val="16"/>
+              </w:rPr>
+              <w:t>SEGURO MIP</w:t>
+            </w:r>
+          </w:p>
+        </w:tc>
+        <w:tc>
+          <w:tcPr>
+            <w:tcW w:w="983" w:type="dxa"/>
+            <w:shd w:val="clear" w:color="auto" w:fill="D9D9D9" w:themeFill="background1" w:themeFillShade="D9"/>
+            <w:vAlign w:val="center"/>
+          </w:tcPr>
+          <w:p>
+            <w:pPr>
+              <w:jc w:val="center"/>
+              <w:rPr>
+                <w:rFonts w:asciiTheme="minorHAnsi" w:hAnsiTheme="minorHAnsi" w:cstheme="minorHAnsi"/>
+                <w:b/>
+                <w:sz w:val="16"/>
+                <w:szCs w:val="16"/>
+              </w:rPr>
+            </w:pPr>
+            <w:r>
+              <w:rPr>
+                <w:rFonts w:asciiTheme="minorHAnsi" w:hAnsiTheme="minorHAnsi" w:cstheme="minorHAnsi"/>
+                <w:b/>
+                <w:sz w:val="16"/>
+                <w:szCs w:val="16"/>
+              </w:rPr>
+              <w:t>SEGURO DFI</w:t>
+            </w:r>
+          </w:p>
+        </w:tc>
+        <w:tc>
+          <w:tcPr>
+            <w:tcW w:w="1563" w:type="dxa"/>
+            <w:shd w:val="clear" w:color="auto" w:fill="D9D9D9" w:themeFill="background1" w:themeFillShade="D9"/>
+            <w:vAlign w:val="center"/>
+          </w:tcPr>
+          <w:p>
+            <w:pPr>
+              <w:jc w:val="center"/>
+              <w:rPr>
+                <w:rFonts w:asciiTheme="minorHAnsi" w:hAnsiTheme="minorHAnsi" w:cstheme="minorHAnsi"/>
+                <w:b/>
+                <w:sz w:val="16"/>
+                <w:szCs w:val="16"/>
+              </w:rPr>
+            </w:pPr>
+            <w:r>
+              <w:rPr>
+                <w:rFonts w:asciiTheme="minorHAnsi" w:hAnsiTheme="minorHAnsi" w:cstheme="minorHAnsi"/>
+                <w:b/>
+                <w:sz w:val="16"/>
+                <w:szCs w:val="16"/>
+              </w:rPr>
+              <w:t>PARC. COM SEGURO</w:t>
+            </w:r>
+          </w:p>
+        </w:tc>
+      </w:tr>
+    </w:tbl>
+    <w:p>
+      <w:pPr>
+        <w:jc w:val="center"/>
+        <w:rPr>
+          <w:rFonts w:asciiTheme="minorHAnsi" w:hAnsiTheme="minorHAnsi" w:cstheme="minorHAnsi"/>
+          <w:b/>
+        </w:rPr>
+      </w:pPr>
     </w:p>
     <w:sectPr>
       <w:headerReference w:type="default" r:id="rId11"/>
@@ -25060,21 +26600,6 @@
 </file>
 
 <file path=customXml/item1.xml><?xml version="1.0" encoding="utf-8"?>
-<p:properties xmlns:p="http://schemas.microsoft.com/office/2006/metadata/properties" xmlns:xsi="http://www.w3.org/2001/XMLSchema-instance" xmlns:pc="http://schemas.microsoft.com/office/infopath/2007/PartnerControls">
-  <documentManagement/>
-</p:properties>
-</file>
-
-<file path=customXml/item2.xml><?xml version="1.0" encoding="utf-8"?>
-<?mso-contentType ?>
-<FormTemplates xmlns="http://schemas.microsoft.com/sharepoint/v3/contenttype/forms">
-  <Display>DocumentLibraryForm</Display>
-  <Edit>DocumentLibraryForm</Edit>
-  <New>DocumentLibraryForm</New>
-</FormTemplates>
-</file>
-
-<file path=customXml/item3.xml><?xml version="1.0" encoding="utf-8"?>
 <ct:contentTypeSchema xmlns:ct="http://schemas.microsoft.com/office/2006/metadata/contentType" xmlns:ma="http://schemas.microsoft.com/office/2006/metadata/properties/metaAttributes" ct:_="" ma:_="" ma:contentTypeName="Document" ma:contentTypeID="0x0101003EDD6E60A38AF6448CDE9DB6D06DBD51" ma:contentTypeVersion="11" ma:contentTypeDescription="Create a new document." ma:contentTypeScope="" ma:versionID="f8d7ecad6ec4b735620a3457a2fca56e">
   <xsd:schema xmlns:xsd="http://www.w3.org/2001/XMLSchema" xmlns:xs="http://www.w3.org/2001/XMLSchema" xmlns:p="http://schemas.microsoft.com/office/2006/metadata/properties" xmlns:ns3="c16f76d9-b0ff-4284-9834-3c910d12e1e1" xmlns:ns4="c539a59e-0926-4b57-8d55-284ee7ef1c76" targetNamespace="http://schemas.microsoft.com/office/2006/metadata/properties" ma:root="true" ma:fieldsID="975b516d696ceee89662d38f1d9eb024" ns3:_="" ns4:_="">
     <xsd:import namespace="c16f76d9-b0ff-4284-9834-3c910d12e1e1"/>
@@ -25283,28 +26808,26 @@
 </ct:contentTypeSchema>
 </file>
 
+<file path=customXml/item2.xml><?xml version="1.0" encoding="utf-8"?>
+<?mso-contentType ?>
+<FormTemplates xmlns="http://schemas.microsoft.com/sharepoint/v3/contenttype/forms">
+  <Display>DocumentLibraryForm</Display>
+  <Edit>DocumentLibraryForm</Edit>
+  <New>DocumentLibraryForm</New>
+</FormTemplates>
+</file>
+
+<file path=customXml/item3.xml><?xml version="1.0" encoding="utf-8"?>
+<p:properties xmlns:p="http://schemas.microsoft.com/office/2006/metadata/properties" xmlns:xsi="http://www.w3.org/2001/XMLSchema-instance" xmlns:pc="http://schemas.microsoft.com/office/infopath/2007/PartnerControls">
+  <documentManagement/>
+</p:properties>
+</file>
+
 <file path=customXml/item4.xml><?xml version="1.0" encoding="utf-8"?>
 <b:Sources xmlns:b="http://schemas.openxmlformats.org/officeDocument/2006/bibliography" xmlns="http://schemas.openxmlformats.org/officeDocument/2006/bibliography" SelectedStyle="\APASixthEditionOfficeOnline.xsl" StyleName="APA" Version="6"/>
 </file>
 
 <file path=customXml/itemProps1.xml><?xml version="1.0" encoding="utf-8"?>
-<ds:datastoreItem xmlns:ds="http://schemas.openxmlformats.org/officeDocument/2006/customXml" ds:itemID="{55CB9BAC-E7F7-41C7-B95E-EAF0E3A9AF52}">
-  <ds:schemaRefs>
-    <ds:schemaRef ds:uri="http://schemas.microsoft.com/office/2006/metadata/properties"/>
-    <ds:schemaRef ds:uri="http://schemas.microsoft.com/office/infopath/2007/PartnerControls"/>
-  </ds:schemaRefs>
-</ds:datastoreItem>
-</file>
-
-<file path=customXml/itemProps2.xml><?xml version="1.0" encoding="utf-8"?>
-<ds:datastoreItem xmlns:ds="http://schemas.openxmlformats.org/officeDocument/2006/customXml" ds:itemID="{8B870658-3ACD-4228-BB3F-2EA3DC708AA8}">
-  <ds:schemaRefs>
-    <ds:schemaRef ds:uri="http://schemas.microsoft.com/sharepoint/v3/contenttype/forms"/>
-  </ds:schemaRefs>
-</ds:datastoreItem>
-</file>
-
-<file path=customXml/itemProps3.xml><?xml version="1.0" encoding="utf-8"?>
 <ds:datastoreItem xmlns:ds="http://schemas.openxmlformats.org/officeDocument/2006/customXml" ds:itemID="{02F9054E-AAA4-44B8-8187-E336FCD3C8DC}">
   <ds:schemaRefs>
     <ds:schemaRef ds:uri="http://schemas.microsoft.com/office/2006/metadata/contentType"/>
@@ -25323,8 +26846,25 @@
 </ds:datastoreItem>
 </file>
 
+<file path=customXml/itemProps2.xml><?xml version="1.0" encoding="utf-8"?>
+<ds:datastoreItem xmlns:ds="http://schemas.openxmlformats.org/officeDocument/2006/customXml" ds:itemID="{8B870658-3ACD-4228-BB3F-2EA3DC708AA8}">
+  <ds:schemaRefs>
+    <ds:schemaRef ds:uri="http://schemas.microsoft.com/sharepoint/v3/contenttype/forms"/>
+  </ds:schemaRefs>
+</ds:datastoreItem>
+</file>
+
+<file path=customXml/itemProps3.xml><?xml version="1.0" encoding="utf-8"?>
+<ds:datastoreItem xmlns:ds="http://schemas.openxmlformats.org/officeDocument/2006/customXml" ds:itemID="{55CB9BAC-E7F7-41C7-B95E-EAF0E3A9AF52}">
+  <ds:schemaRefs>
+    <ds:schemaRef ds:uri="http://schemas.microsoft.com/office/2006/metadata/properties"/>
+    <ds:schemaRef ds:uri="http://schemas.microsoft.com/office/infopath/2007/PartnerControls"/>
+  </ds:schemaRefs>
+</ds:datastoreItem>
+</file>
+
 <file path=customXml/itemProps4.xml><?xml version="1.0" encoding="utf-8"?>
-<ds:datastoreItem xmlns:ds="http://schemas.openxmlformats.org/officeDocument/2006/customXml" ds:itemID="{C2238C73-C7A7-48FB-83A7-ABF7FE173A96}">
+<ds:datastoreItem xmlns:ds="http://schemas.openxmlformats.org/officeDocument/2006/customXml" ds:itemID="{BEBBCAAC-75AF-4615-B2F0-105F054BD49A}">
   <ds:schemaRefs>
     <ds:schemaRef ds:uri="http://schemas.openxmlformats.org/officeDocument/2006/bibliography"/>
   </ds:schemaRefs>

</xml_diff>

<commit_message>
atualizacoes documentos e cci
</commit_message>
<xml_diff>
--- a/galleriafinancas/src/resource/Cci.docx
+++ b/galleriafinancas/src/resource/Cci.docx
@@ -12240,10 +12240,10 @@
       </w:r>
       <w:smartTag w:uri="urn:schemas-microsoft-com:office:smarttags" w:element="date">
         <w:smartTagPr>
+          <w:attr w:name="Year" w:val="96"/>
+          <w:attr w:name="Day" w:val="10"/>
+          <w:attr w:name="Month" w:val="05"/>
           <w:attr w:name="ls" w:val="trans"/>
-          <w:attr w:name="Month" w:val="05"/>
-          <w:attr w:name="Day" w:val="10"/>
-          <w:attr w:name="Year" w:val="96"/>
         </w:smartTagPr>
         <w:r>
           <w:rPr>
@@ -18536,10 +18536,10 @@
       </w:r>
       <w:smartTag w:uri="urn:schemas-microsoft-com:office:smarttags" w:element="date">
         <w:smartTagPr>
+          <w:attr w:name="Year" w:val="2004"/>
+          <w:attr w:name="Day" w:val="02"/>
+          <w:attr w:name="Month" w:val="8"/>
           <w:attr w:name="ls" w:val="trans"/>
-          <w:attr w:name="Month" w:val="8"/>
-          <w:attr w:name="Day" w:val="02"/>
-          <w:attr w:name="Year" w:val="2004"/>
         </w:smartTagPr>
         <w:r>
           <w:rPr>
@@ -21315,8 +21315,10 @@
               <w:rPr>
                 <w:rFonts w:asciiTheme="minorHAnsi" w:hAnsiTheme="minorHAnsi" w:cstheme="minorHAnsi"/>
               </w:rPr>
-              <w:t>DEVEDOR</w:t>
-            </w:r>
+              <w:t>tipoParticipanteEmitente</w:t>
+            </w:r>
+            <w:bookmarkStart w:id="3" w:name="_GoBack"/>
+            <w:bookmarkEnd w:id="3"/>
             <w:r>
               <w:rPr>
                 <w:rFonts w:asciiTheme="minorHAnsi" w:hAnsiTheme="minorHAnsi" w:cstheme="minorHAnsi"/>
@@ -21708,8 +21710,6 @@
           <w:b/>
         </w:rPr>
       </w:pPr>
-      <w:bookmarkStart w:id="3" w:name="_GoBack"/>
-      <w:bookmarkEnd w:id="3"/>
     </w:p>
     <w:p>
       <w:pPr>
@@ -23350,7 +23350,7 @@
           <w:rPr>
             <w:noProof/>
           </w:rPr>
-          <w:t>24</w:t>
+          <w:t>25</w:t>
         </w:r>
         <w:r>
           <w:fldChar w:fldCharType="end"/>
@@ -26600,6 +26600,15 @@
 </file>
 
 <file path=customXml/item1.xml><?xml version="1.0" encoding="utf-8"?>
+<?mso-contentType ?>
+<FormTemplates xmlns="http://schemas.microsoft.com/sharepoint/v3/contenttype/forms">
+  <Display>DocumentLibraryForm</Display>
+  <Edit>DocumentLibraryForm</Edit>
+  <New>DocumentLibraryForm</New>
+</FormTemplates>
+</file>
+
+<file path=customXml/item2.xml><?xml version="1.0" encoding="utf-8"?>
 <ct:contentTypeSchema xmlns:ct="http://schemas.microsoft.com/office/2006/metadata/contentType" xmlns:ma="http://schemas.microsoft.com/office/2006/metadata/properties/metaAttributes" ct:_="" ma:_="" ma:contentTypeName="Document" ma:contentTypeID="0x0101003EDD6E60A38AF6448CDE9DB6D06DBD51" ma:contentTypeVersion="11" ma:contentTypeDescription="Create a new document." ma:contentTypeScope="" ma:versionID="f8d7ecad6ec4b735620a3457a2fca56e">
   <xsd:schema xmlns:xsd="http://www.w3.org/2001/XMLSchema" xmlns:xs="http://www.w3.org/2001/XMLSchema" xmlns:p="http://schemas.microsoft.com/office/2006/metadata/properties" xmlns:ns3="c16f76d9-b0ff-4284-9834-3c910d12e1e1" xmlns:ns4="c539a59e-0926-4b57-8d55-284ee7ef1c76" targetNamespace="http://schemas.microsoft.com/office/2006/metadata/properties" ma:root="true" ma:fieldsID="975b516d696ceee89662d38f1d9eb024" ns3:_="" ns4:_="">
     <xsd:import namespace="c16f76d9-b0ff-4284-9834-3c910d12e1e1"/>
@@ -26808,15 +26817,6 @@
 </ct:contentTypeSchema>
 </file>
 
-<file path=customXml/item2.xml><?xml version="1.0" encoding="utf-8"?>
-<?mso-contentType ?>
-<FormTemplates xmlns="http://schemas.microsoft.com/sharepoint/v3/contenttype/forms">
-  <Display>DocumentLibraryForm</Display>
-  <Edit>DocumentLibraryForm</Edit>
-  <New>DocumentLibraryForm</New>
-</FormTemplates>
-</file>
-
 <file path=customXml/item3.xml><?xml version="1.0" encoding="utf-8"?>
 <p:properties xmlns:p="http://schemas.microsoft.com/office/2006/metadata/properties" xmlns:xsi="http://www.w3.org/2001/XMLSchema-instance" xmlns:pc="http://schemas.microsoft.com/office/infopath/2007/PartnerControls">
   <documentManagement/>
@@ -26828,6 +26828,14 @@
 </file>
 
 <file path=customXml/itemProps1.xml><?xml version="1.0" encoding="utf-8"?>
+<ds:datastoreItem xmlns:ds="http://schemas.openxmlformats.org/officeDocument/2006/customXml" ds:itemID="{8B870658-3ACD-4228-BB3F-2EA3DC708AA8}">
+  <ds:schemaRefs>
+    <ds:schemaRef ds:uri="http://schemas.microsoft.com/sharepoint/v3/contenttype/forms"/>
+  </ds:schemaRefs>
+</ds:datastoreItem>
+</file>
+
+<file path=customXml/itemProps2.xml><?xml version="1.0" encoding="utf-8"?>
 <ds:datastoreItem xmlns:ds="http://schemas.openxmlformats.org/officeDocument/2006/customXml" ds:itemID="{02F9054E-AAA4-44B8-8187-E336FCD3C8DC}">
   <ds:schemaRefs>
     <ds:schemaRef ds:uri="http://schemas.microsoft.com/office/2006/metadata/contentType"/>
@@ -26846,14 +26854,6 @@
 </ds:datastoreItem>
 </file>
 
-<file path=customXml/itemProps2.xml><?xml version="1.0" encoding="utf-8"?>
-<ds:datastoreItem xmlns:ds="http://schemas.openxmlformats.org/officeDocument/2006/customXml" ds:itemID="{8B870658-3ACD-4228-BB3F-2EA3DC708AA8}">
-  <ds:schemaRefs>
-    <ds:schemaRef ds:uri="http://schemas.microsoft.com/sharepoint/v3/contenttype/forms"/>
-  </ds:schemaRefs>
-</ds:datastoreItem>
-</file>
-
 <file path=customXml/itemProps3.xml><?xml version="1.0" encoding="utf-8"?>
 <ds:datastoreItem xmlns:ds="http://schemas.openxmlformats.org/officeDocument/2006/customXml" ds:itemID="{55CB9BAC-E7F7-41C7-B95E-EAF0E3A9AF52}">
   <ds:schemaRefs>
@@ -26864,7 +26864,7 @@
 </file>
 
 <file path=customXml/itemProps4.xml><?xml version="1.0" encoding="utf-8"?>
-<ds:datastoreItem xmlns:ds="http://schemas.openxmlformats.org/officeDocument/2006/customXml" ds:itemID="{BEBBCAAC-75AF-4615-B2F0-105F054BD49A}">
+<ds:datastoreItem xmlns:ds="http://schemas.openxmlformats.org/officeDocument/2006/customXml" ds:itemID="{E106595C-6EC3-4510-B7E7-7256CC7BF048}">
   <ds:schemaRefs>
     <ds:schemaRef ds:uri="http://schemas.openxmlformats.org/officeDocument/2006/bibliography"/>
   </ds:schemaRefs>

</xml_diff>

<commit_message>
0 #SIS-163# alteraçoes clausulas ipca
</commit_message>
<xml_diff>
--- a/galleriafinancas/src/resource/Cci.docx
+++ b/galleriafinancas/src/resource/Cci.docx
@@ -2444,7 +2444,7 @@
             </w:tcBorders>
             <w:shd w:val="clear" w:color="auto" w:fill="auto"/>
             <w:noWrap/>
-            <w:vAlign w:val="bottom"/>
+            <w:vAlign w:val="center"/>
             <w:hideMark/>
           </w:tcPr>
           <w:p>
@@ -2463,16 +2463,7 @@
                 <w:sz w:val="22"/>
                 <w:szCs w:val="22"/>
               </w:rPr>
-              <w:t xml:space="preserve">IPCA (IBGE) </w:t>
-            </w:r>
-            <w:r>
-              <w:rPr>
-                <w:rFonts w:ascii="Calibri" w:hAnsi="Calibri"/>
-                <w:color w:val="000000"/>
-                <w:sz w:val="22"/>
-                <w:szCs w:val="22"/>
-              </w:rPr>
-              <w:t>sobre o saldo devedor de forma mensal a ser cobrado junto com a parcela mensal.</w:t>
+              <w:t>IPCA (IBGE) sobre o saldo devedor (somente variação positiva)</w:t>
             </w:r>
           </w:p>
         </w:tc>
@@ -3980,8 +3971,6 @@
                 <w:szCs w:val="22"/>
               </w:rPr>
             </w:pPr>
-            <w:bookmarkStart w:id="0" w:name="_GoBack"/>
-            <w:bookmarkEnd w:id="0"/>
             <w:proofErr w:type="spellStart"/>
             <w:proofErr w:type="gramStart"/>
             <w:r>
@@ -9296,66 +9285,102 @@
           <w:rFonts w:asciiTheme="minorHAnsi" w:hAnsiTheme="minorHAnsi"/>
           <w:szCs w:val="24"/>
         </w:rPr>
-        <w:t xml:space="preserve">O valor </w:t>
-      </w:r>
-      <w:r>
-        <w:rPr>
-          <w:rFonts w:asciiTheme="minorHAnsi" w:hAnsiTheme="minorHAnsi"/>
+        <w:t xml:space="preserve">O valor das parcelas mensais será apurado considerando a soma: (i) do reajuste do saldo devedor pelo índice indicado no item </w:t>
+      </w:r>
+      <w:r>
+        <w:rPr>
+          <w:rFonts w:asciiTheme="minorHAnsi" w:hAnsiTheme="minorHAnsi"/>
+          <w:b/>
           <w:szCs w:val="24"/>
         </w:rPr>
-        <w:t xml:space="preserve">das parcelas </w:t>
+        <w:t>4.6.</w:t>
       </w:r>
       <w:r>
         <w:rPr>
           <w:rFonts w:asciiTheme="minorHAnsi" w:hAnsiTheme="minorHAnsi"/>
           <w:szCs w:val="24"/>
         </w:rPr>
-        <w:t>mensais</w:t>
-      </w:r>
+        <w:t xml:space="preserve"> </w:t>
+      </w:r>
+      <w:proofErr w:type="gramStart"/>
       <w:r>
         <w:rPr>
           <w:rFonts w:asciiTheme="minorHAnsi" w:hAnsiTheme="minorHAnsi"/>
           <w:szCs w:val="24"/>
         </w:rPr>
-        <w:t xml:space="preserve"> será apurado considerando a soma: (i) </w:t>
-      </w:r>
+        <w:t>do</w:t>
+      </w:r>
+      <w:proofErr w:type="gramEnd"/>
       <w:r>
         <w:rPr>
           <w:rFonts w:asciiTheme="minorHAnsi" w:hAnsiTheme="minorHAnsi"/>
           <w:szCs w:val="24"/>
         </w:rPr>
-        <w:t>d</w:t>
-      </w:r>
+        <w:t xml:space="preserve"> QUADRO RESUMO (</w:t>
+      </w:r>
+      <w:proofErr w:type="spellStart"/>
       <w:r>
         <w:rPr>
           <w:rFonts w:asciiTheme="minorHAnsi" w:hAnsiTheme="minorHAnsi"/>
           <w:szCs w:val="24"/>
         </w:rPr>
-        <w:t xml:space="preserve">os valores da prestação mensal de amortização e juros, reajustado pelo índice indicado </w:t>
-      </w:r>
-      <w:bookmarkStart w:id="1" w:name="_Hlk106291621"/>
+        <w:t>ii</w:t>
+      </w:r>
+      <w:proofErr w:type="spellEnd"/>
       <w:r>
         <w:rPr>
           <w:rFonts w:asciiTheme="minorHAnsi" w:hAnsiTheme="minorHAnsi"/>
           <w:szCs w:val="24"/>
         </w:rPr>
-        <w:t xml:space="preserve">no item </w:t>
-      </w:r>
-      <w:r>
-        <w:rPr>
-          <w:rFonts w:asciiTheme="minorHAnsi" w:hAnsiTheme="minorHAnsi"/>
-          <w:b/>
-        </w:rPr>
-        <w:t>4.6.</w:t>
-      </w:r>
+        <w:t>) dos valores da prestação mensal de amortização e dos juros; (</w:t>
+      </w:r>
+      <w:proofErr w:type="spellStart"/>
       <w:r>
         <w:rPr>
           <w:rFonts w:asciiTheme="minorHAnsi" w:hAnsiTheme="minorHAnsi"/>
           <w:szCs w:val="24"/>
         </w:rPr>
+        <w:t>iii</w:t>
+      </w:r>
+      <w:proofErr w:type="spellEnd"/>
+      <w:r>
+        <w:rPr>
+          <w:rFonts w:asciiTheme="minorHAnsi" w:hAnsiTheme="minorHAnsi"/>
+          <w:szCs w:val="24"/>
+        </w:rPr>
+        <w:t>) do valor mensal de seguro de danos físicos ao imóvel; (</w:t>
+      </w:r>
+      <w:proofErr w:type="spellStart"/>
+      <w:r>
+        <w:rPr>
+          <w:rFonts w:asciiTheme="minorHAnsi" w:hAnsiTheme="minorHAnsi"/>
+          <w:szCs w:val="24"/>
+        </w:rPr>
+        <w:t>iv</w:t>
+      </w:r>
+      <w:proofErr w:type="spellEnd"/>
+      <w:r>
+        <w:rPr>
+          <w:rFonts w:asciiTheme="minorHAnsi" w:hAnsiTheme="minorHAnsi"/>
+          <w:szCs w:val="24"/>
+        </w:rPr>
+        <w:t xml:space="preserve">) do valor mensal de seguro de morte e invalidez permanente e (v) do valor da Tarifa de Administração Mensal do Contrato. As parcelas serão calculadas pelo Sistema de Amortização definido no item </w:t>
+      </w:r>
+      <w:r>
+        <w:rPr>
+          <w:rFonts w:asciiTheme="minorHAnsi" w:hAnsiTheme="minorHAnsi"/>
+          <w:b/>
+          <w:szCs w:val="24"/>
+        </w:rPr>
+        <w:t>4.7.</w:t>
+      </w:r>
+      <w:r>
+        <w:rPr>
+          <w:rFonts w:asciiTheme="minorHAnsi" w:hAnsiTheme="minorHAnsi"/>
+          <w:szCs w:val="24"/>
+        </w:rPr>
         <w:t xml:space="preserve"> </w:t>
       </w:r>
-      <w:bookmarkEnd w:id="1"/>
       <w:proofErr w:type="gramStart"/>
       <w:r>
         <w:rPr>
@@ -9370,298 +9395,7 @@
           <w:rFonts w:asciiTheme="minorHAnsi" w:hAnsiTheme="minorHAnsi"/>
           <w:szCs w:val="24"/>
         </w:rPr>
-        <w:t xml:space="preserve"> </w:t>
-      </w:r>
-      <w:r>
-        <w:rPr>
-          <w:rFonts w:asciiTheme="minorHAnsi" w:hAnsiTheme="minorHAnsi"/>
-        </w:rPr>
-        <w:t>QUADRO RESUMO</w:t>
-      </w:r>
-      <w:r>
-        <w:rPr>
-          <w:rFonts w:asciiTheme="minorHAnsi" w:hAnsiTheme="minorHAnsi"/>
-        </w:rPr>
-        <w:t xml:space="preserve">, </w:t>
-      </w:r>
-      <w:r>
-        <w:rPr>
-          <w:rFonts w:asciiTheme="minorHAnsi" w:hAnsiTheme="minorHAnsi"/>
-        </w:rPr>
-        <w:t>calculado sobre o saldo devedor</w:t>
-      </w:r>
-      <w:r>
-        <w:rPr>
-          <w:rFonts w:asciiTheme="minorHAnsi" w:hAnsiTheme="minorHAnsi"/>
-          <w:b/>
-        </w:rPr>
-        <w:t xml:space="preserve">; </w:t>
-      </w:r>
-      <w:r>
-        <w:rPr>
-          <w:rFonts w:asciiTheme="minorHAnsi" w:hAnsiTheme="minorHAnsi"/>
-        </w:rPr>
-        <w:t>(</w:t>
-      </w:r>
-      <w:proofErr w:type="spellStart"/>
-      <w:r>
-        <w:rPr>
-          <w:rFonts w:asciiTheme="minorHAnsi" w:hAnsiTheme="minorHAnsi"/>
-        </w:rPr>
-        <w:t>ii</w:t>
-      </w:r>
-      <w:proofErr w:type="spellEnd"/>
-      <w:r>
-        <w:rPr>
-          <w:rFonts w:asciiTheme="minorHAnsi" w:hAnsiTheme="minorHAnsi"/>
-        </w:rPr>
-        <w:t>)</w:t>
-      </w:r>
-      <w:r>
-        <w:rPr>
-          <w:rFonts w:asciiTheme="minorHAnsi" w:hAnsiTheme="minorHAnsi"/>
-          <w:b/>
-        </w:rPr>
-        <w:t xml:space="preserve"> </w:t>
-      </w:r>
-      <w:r>
-        <w:rPr>
-          <w:rFonts w:asciiTheme="minorHAnsi" w:hAnsiTheme="minorHAnsi"/>
-          <w:szCs w:val="24"/>
-        </w:rPr>
-        <w:t>do valor mensal de seguro de danos físicos ao imóvel; (</w:t>
-      </w:r>
-      <w:proofErr w:type="spellStart"/>
-      <w:r>
-        <w:rPr>
-          <w:rFonts w:asciiTheme="minorHAnsi" w:hAnsiTheme="minorHAnsi"/>
-          <w:szCs w:val="24"/>
-        </w:rPr>
-        <w:t>ii</w:t>
-      </w:r>
-      <w:r>
-        <w:rPr>
-          <w:rFonts w:asciiTheme="minorHAnsi" w:hAnsiTheme="minorHAnsi"/>
-          <w:szCs w:val="24"/>
-        </w:rPr>
-        <w:t>i</w:t>
-      </w:r>
-      <w:proofErr w:type="spellEnd"/>
-      <w:r>
-        <w:rPr>
-          <w:rFonts w:asciiTheme="minorHAnsi" w:hAnsiTheme="minorHAnsi"/>
-          <w:szCs w:val="24"/>
-        </w:rPr>
-        <w:t>) do valor</w:t>
-      </w:r>
-      <w:r>
-        <w:rPr>
-          <w:rFonts w:asciiTheme="minorHAnsi" w:hAnsiTheme="minorHAnsi"/>
-          <w:bCs/>
-          <w:szCs w:val="24"/>
-        </w:rPr>
-        <w:t xml:space="preserve"> mensal de seguro de morte e invalidez permanente e (</w:t>
-      </w:r>
-      <w:proofErr w:type="spellStart"/>
-      <w:r>
-        <w:rPr>
-          <w:rFonts w:asciiTheme="minorHAnsi" w:hAnsiTheme="minorHAnsi"/>
-          <w:bCs/>
-          <w:szCs w:val="24"/>
-        </w:rPr>
-        <w:t>i</w:t>
-      </w:r>
-      <w:r>
-        <w:rPr>
-          <w:rFonts w:asciiTheme="minorHAnsi" w:hAnsiTheme="minorHAnsi"/>
-          <w:bCs/>
-          <w:szCs w:val="24"/>
-        </w:rPr>
-        <w:t>v</w:t>
-      </w:r>
-      <w:proofErr w:type="spellEnd"/>
-      <w:r>
-        <w:rPr>
-          <w:rFonts w:asciiTheme="minorHAnsi" w:hAnsiTheme="minorHAnsi"/>
-          <w:bCs/>
-          <w:szCs w:val="24"/>
-        </w:rPr>
-        <w:t xml:space="preserve">) do valor da </w:t>
-      </w:r>
-      <w:r>
-        <w:rPr>
-          <w:rFonts w:asciiTheme="minorHAnsi" w:hAnsiTheme="minorHAnsi"/>
-          <w:bCs/>
-          <w:szCs w:val="24"/>
-        </w:rPr>
-        <w:t>T</w:t>
-      </w:r>
-      <w:r>
-        <w:rPr>
-          <w:rFonts w:asciiTheme="minorHAnsi" w:hAnsiTheme="minorHAnsi"/>
-          <w:bCs/>
-          <w:szCs w:val="24"/>
-        </w:rPr>
-        <w:t xml:space="preserve">arifa de </w:t>
-      </w:r>
-      <w:r>
-        <w:rPr>
-          <w:rFonts w:asciiTheme="minorHAnsi" w:hAnsiTheme="minorHAnsi"/>
-          <w:bCs/>
-          <w:szCs w:val="24"/>
-        </w:rPr>
-        <w:t>A</w:t>
-      </w:r>
-      <w:r>
-        <w:rPr>
-          <w:rFonts w:asciiTheme="minorHAnsi" w:hAnsiTheme="minorHAnsi"/>
-          <w:bCs/>
-          <w:szCs w:val="24"/>
-        </w:rPr>
-        <w:t xml:space="preserve">dministração </w:t>
-      </w:r>
-      <w:r>
-        <w:rPr>
-          <w:rFonts w:asciiTheme="minorHAnsi" w:hAnsiTheme="minorHAnsi"/>
-          <w:bCs/>
-          <w:szCs w:val="24"/>
-        </w:rPr>
-        <w:t>M</w:t>
-      </w:r>
-      <w:r>
-        <w:rPr>
-          <w:rFonts w:asciiTheme="minorHAnsi" w:hAnsiTheme="minorHAnsi"/>
-          <w:bCs/>
-          <w:szCs w:val="24"/>
-        </w:rPr>
-        <w:t xml:space="preserve">ensal do </w:t>
-      </w:r>
-      <w:r>
-        <w:rPr>
-          <w:rFonts w:asciiTheme="minorHAnsi" w:hAnsiTheme="minorHAnsi"/>
-          <w:bCs/>
-          <w:szCs w:val="24"/>
-        </w:rPr>
-        <w:t>C</w:t>
-      </w:r>
-      <w:r>
-        <w:rPr>
-          <w:rFonts w:asciiTheme="minorHAnsi" w:hAnsiTheme="minorHAnsi"/>
-          <w:bCs/>
-          <w:szCs w:val="24"/>
-        </w:rPr>
-        <w:t>ontrato</w:t>
-      </w:r>
-      <w:r>
-        <w:rPr>
-          <w:rFonts w:asciiTheme="minorHAnsi" w:hAnsiTheme="minorHAnsi"/>
-          <w:bCs/>
-          <w:szCs w:val="24"/>
-        </w:rPr>
-        <w:t>.</w:t>
-      </w:r>
-      <w:r>
-        <w:rPr>
-          <w:rFonts w:asciiTheme="minorHAnsi" w:hAnsiTheme="minorHAnsi"/>
-          <w:bCs/>
-          <w:szCs w:val="24"/>
-        </w:rPr>
-        <w:t xml:space="preserve"> </w:t>
-      </w:r>
-      <w:r>
-        <w:rPr>
-          <w:rFonts w:asciiTheme="minorHAnsi" w:hAnsiTheme="minorHAnsi"/>
-          <w:bCs/>
-          <w:szCs w:val="24"/>
-        </w:rPr>
-        <w:t xml:space="preserve">As </w:t>
-      </w:r>
-      <w:r>
-        <w:rPr>
-          <w:rFonts w:asciiTheme="minorHAnsi" w:hAnsiTheme="minorHAnsi"/>
-        </w:rPr>
-        <w:t>parcela</w:t>
-      </w:r>
-      <w:r>
-        <w:rPr>
-          <w:rFonts w:asciiTheme="minorHAnsi" w:hAnsiTheme="minorHAnsi"/>
-        </w:rPr>
-        <w:t>s</w:t>
-      </w:r>
-      <w:r>
-        <w:rPr>
-          <w:rFonts w:asciiTheme="minorHAnsi" w:hAnsiTheme="minorHAnsi"/>
-        </w:rPr>
-        <w:t xml:space="preserve"> </w:t>
-      </w:r>
-      <w:r>
-        <w:rPr>
-          <w:rFonts w:asciiTheme="minorHAnsi" w:hAnsiTheme="minorHAnsi"/>
-        </w:rPr>
-        <w:t xml:space="preserve">serão </w:t>
-      </w:r>
-      <w:r>
-        <w:rPr>
-          <w:rFonts w:asciiTheme="minorHAnsi" w:hAnsiTheme="minorHAnsi"/>
-        </w:rPr>
-        <w:t>calculada</w:t>
-      </w:r>
-      <w:r>
-        <w:rPr>
-          <w:rFonts w:asciiTheme="minorHAnsi" w:hAnsiTheme="minorHAnsi"/>
-        </w:rPr>
-        <w:t>s</w:t>
-      </w:r>
-      <w:r>
-        <w:rPr>
-          <w:rFonts w:asciiTheme="minorHAnsi" w:hAnsiTheme="minorHAnsi"/>
-        </w:rPr>
-        <w:t xml:space="preserve"> pelo Sistema de Amortização definido no item </w:t>
-      </w:r>
-      <w:r>
-        <w:rPr>
-          <w:rFonts w:asciiTheme="minorHAnsi" w:hAnsiTheme="minorHAnsi"/>
-          <w:b/>
-          <w:bCs/>
-        </w:rPr>
-        <w:t>4</w:t>
-      </w:r>
-      <w:r>
-        <w:rPr>
-          <w:rFonts w:asciiTheme="minorHAnsi" w:hAnsiTheme="minorHAnsi"/>
-          <w:b/>
-          <w:bCs/>
-        </w:rPr>
-        <w:t>.7</w:t>
-      </w:r>
-      <w:r>
-        <w:rPr>
-          <w:rFonts w:asciiTheme="minorHAnsi" w:hAnsiTheme="minorHAnsi"/>
-          <w:b/>
-        </w:rPr>
-        <w:t>.</w:t>
-      </w:r>
-      <w:r>
-        <w:rPr>
-          <w:rFonts w:asciiTheme="minorHAnsi" w:hAnsiTheme="minorHAnsi"/>
-          <w:b/>
-          <w:bCs/>
-        </w:rPr>
-        <w:t xml:space="preserve"> </w:t>
-      </w:r>
-      <w:proofErr w:type="gramStart"/>
-      <w:r>
-        <w:rPr>
-          <w:rFonts w:asciiTheme="minorHAnsi" w:hAnsiTheme="minorHAnsi"/>
-        </w:rPr>
-        <w:t>do</w:t>
-      </w:r>
-      <w:proofErr w:type="gramEnd"/>
-      <w:r>
-        <w:rPr>
-          <w:rFonts w:asciiTheme="minorHAnsi" w:hAnsiTheme="minorHAnsi"/>
-        </w:rPr>
-        <w:t xml:space="preserve"> QUADRO RESUMO. </w:t>
+        <w:t xml:space="preserve"> QUADRO RESUMO.</w:t>
       </w:r>
     </w:p>
     <w:p>
@@ -9699,7 +9433,7 @@
         <w:rPr>
           <w:rFonts w:asciiTheme="minorHAnsi" w:hAnsiTheme="minorHAnsi"/>
         </w:rPr>
-        <w:t>Na hipótese de carência para o primeiro pagamento a atualização do saldo devedor durante esse período de carência será cobrado de uma só vez junto com a primeira parcela do financiamento.</w:t>
+        <w:t>A atualização pela variação mensal do Índice Nacional de Preços ao Consumidor Amplo – IPCA/IBGE será devida desde o momento da emissão desta CCB, independentemente da data ajustada para o pagamento da 1ª parcela.</w:t>
       </w:r>
     </w:p>
     <w:p>
@@ -9729,34 +9463,55 @@
         <w:rPr>
           <w:rFonts w:asciiTheme="minorHAnsi" w:hAnsiTheme="minorHAnsi"/>
         </w:rPr>
-        <w:t xml:space="preserve"> Conforme estipulado no item </w:t>
-      </w:r>
-      <w:r>
-        <w:rPr>
-          <w:rFonts w:asciiTheme="minorHAnsi" w:hAnsiTheme="minorHAnsi"/>
-          <w:b/>
-        </w:rPr>
-        <w:t>4.6.</w:t>
-      </w:r>
-      <w:r>
-        <w:rPr>
-          <w:rFonts w:asciiTheme="minorHAnsi" w:hAnsiTheme="minorHAnsi"/>
-        </w:rPr>
         <w:t xml:space="preserve"> </w:t>
       </w:r>
-      <w:proofErr w:type="gramStart"/>
-      <w:r>
-        <w:rPr>
-          <w:rFonts w:asciiTheme="minorHAnsi" w:hAnsiTheme="minorHAnsi"/>
-        </w:rPr>
-        <w:t>do</w:t>
-      </w:r>
-      <w:proofErr w:type="gramEnd"/>
-      <w:r>
-        <w:rPr>
-          <w:rFonts w:asciiTheme="minorHAnsi" w:hAnsiTheme="minorHAnsi"/>
-        </w:rPr>
-        <w:t xml:space="preserve"> QUADRO RESUMO, o saldo devedor será atualizado mensalmente pelo índice IPCA/IBGE desde a assinatura do presente instrumento e essa atualização será cobrada de forma mensal junto com as parcelas mensais do financiamento.</w:t>
+      <w:r>
+        <w:rPr>
+          <w:rFonts w:asciiTheme="minorHAnsi" w:hAnsiTheme="minorHAnsi"/>
+        </w:rPr>
+        <w:t>O valor da atualização IPCA/IBGE apurado a cada mês sobre o saldo devedor, desde a emissão da CCB até a última parcela, será incorporado ao saldo devedor, resultando em um reajuste em todas as parcelas.</w:t>
+      </w:r>
+    </w:p>
+    <w:p>
+      <w:pPr>
+        <w:pStyle w:val="Corpodetexto"/>
+        <w:rPr>
+          <w:rFonts w:asciiTheme="minorHAnsi" w:hAnsiTheme="minorHAnsi"/>
+        </w:rPr>
+      </w:pPr>
+    </w:p>
+    <w:p>
+      <w:pPr>
+        <w:pStyle w:val="Corpodetexto"/>
+        <w:rPr>
+          <w:rFonts w:asciiTheme="minorHAnsi" w:hAnsiTheme="minorHAnsi"/>
+        </w:rPr>
+      </w:pPr>
+      <w:r>
+        <w:rPr>
+          <w:rFonts w:asciiTheme="minorHAnsi" w:hAnsiTheme="minorHAnsi"/>
+          <w:b/>
+        </w:rPr>
+        <w:t>3.2.3</w:t>
+      </w:r>
+      <w:r>
+        <w:rPr>
+          <w:rFonts w:asciiTheme="minorHAnsi" w:hAnsiTheme="minorHAnsi"/>
+          <w:b/>
+        </w:rPr>
+        <w:t>.</w:t>
+      </w:r>
+      <w:r>
+        <w:rPr>
+          <w:rFonts w:asciiTheme="minorHAnsi" w:hAnsiTheme="minorHAnsi"/>
+        </w:rPr>
+        <w:t xml:space="preserve"> </w:t>
+      </w:r>
+      <w:r>
+        <w:rPr>
+          <w:rFonts w:asciiTheme="minorHAnsi" w:hAnsiTheme="minorHAnsi"/>
+        </w:rPr>
+        <w:t>Para fins de apuração da variação do IPCA/IBGE, será considerada a apuração de dois meses anteriores à data do vencimento da parcela, sendo considerada para o cálculo apenas a variação que resultar positiva.</w:t>
       </w:r>
     </w:p>
     <w:p>
@@ -10409,7 +10164,14 @@
         <w:rPr>
           <w:rFonts w:asciiTheme="minorHAnsi" w:hAnsiTheme="minorHAnsi"/>
         </w:rPr>
-        <w:t xml:space="preserve"> ou à manutenção do Imóvel, entre elas as de pagar, no vencimento, os encargos fiscais, eventuais </w:t>
+        <w:t xml:space="preserve"> ou à </w:t>
+      </w:r>
+      <w:r>
+        <w:rPr>
+          <w:rFonts w:asciiTheme="minorHAnsi" w:hAnsiTheme="minorHAnsi"/>
+        </w:rPr>
+        <w:lastRenderedPageBreak/>
+        <w:t xml:space="preserve">manutenção do Imóvel, entre elas as de pagar, no vencimento, os encargos fiscais, eventuais </w:t>
       </w:r>
       <w:r>
         <w:rPr>
@@ -10433,14 +10195,7 @@
         <w:rPr>
           <w:rFonts w:asciiTheme="minorHAnsi" w:hAnsiTheme="minorHAnsi"/>
         </w:rPr>
-        <w:t xml:space="preserve"> os tenha efetivado em lugar do(s) </w:t>
-      </w:r>
-      <w:r>
-        <w:rPr>
-          <w:rFonts w:asciiTheme="minorHAnsi" w:hAnsiTheme="minorHAnsi"/>
-        </w:rPr>
-        <w:lastRenderedPageBreak/>
-        <w:t>DEVEDOR(ES), convencionando as partes que aos valores desses ressarcimentos aplicar-se-ão reajuste monetário, juros e multa com base nos índices, taxas e critérios aqui estipulados para reajuste do preço e para a hipótese de mora.</w:t>
+        <w:t xml:space="preserve"> os tenha efetivado em lugar do(s) DEVEDOR(ES), convencionando as partes que aos valores desses ressarcimentos aplicar-se-ão reajuste monetário, juros e multa com base nos índices, taxas e critérios aqui estipulados para reajuste do preço e para a hipótese de mora.</w:t>
       </w:r>
     </w:p>
     <w:p>
@@ -11037,9 +10792,9 @@
         </w:rPr>
         <w:t>a contratação de uma das apólices indicadas pelo CREDOR.</w:t>
       </w:r>
-      <w:bookmarkStart w:id="2" w:name="_Hlk2943080"/>
-    </w:p>
-    <w:bookmarkEnd w:id="2"/>
+      <w:bookmarkStart w:id="0" w:name="_Hlk2943080"/>
+    </w:p>
+    <w:bookmarkEnd w:id="0"/>
     <w:p>
       <w:pPr>
         <w:pStyle w:val="PargrafodaLista"/>
@@ -11066,7 +10821,14 @@
         <w:rPr>
           <w:rFonts w:asciiTheme="minorHAnsi" w:hAnsiTheme="minorHAnsi"/>
         </w:rPr>
-        <w:t>têm) ciência e concorda(m) integralmente com os termos das condições gerais ora apresentadas com relação ao Seguro de pessoa com cobertura de Morte e Invalidez Permanente por Acidente (MIP) e ao Seguro de danos com cobertura de Danos Físicos ao Imóvel (DFI), tendo pleno conhecimento de todas as suas coberturas e riscos excluídos</w:t>
+        <w:t xml:space="preserve">têm) ciência e concorda(m) integralmente com os termos das condições gerais ora apresentadas com relação ao Seguro de pessoa com cobertura de Morte e Invalidez </w:t>
+      </w:r>
+      <w:r>
+        <w:rPr>
+          <w:rFonts w:asciiTheme="minorHAnsi" w:hAnsiTheme="minorHAnsi"/>
+        </w:rPr>
+        <w:lastRenderedPageBreak/>
+        <w:t>Permanente por Acidente (MIP) e ao Seguro de danos com cobertura de Danos Físicos ao Imóvel (DFI), tendo pleno conhecimento de todas as suas coberturas e riscos excluídos</w:t>
       </w:r>
       <w:r>
         <w:rPr>
@@ -11101,14 +10863,7 @@
         <w:rPr>
           <w:rFonts w:asciiTheme="minorHAnsi" w:hAnsiTheme="minorHAnsi"/>
         </w:rPr>
-        <w:t xml:space="preserve"> próprios DEVEDOR(ES) ou seus beneficiários, herdeiros ou sucessores, deverão comunicar ao CREDOR e à Seguradora, imediatamente e por escrito, a ocorrência de qualquer sinistro, </w:t>
-      </w:r>
-      <w:r>
-        <w:rPr>
-          <w:rFonts w:asciiTheme="minorHAnsi" w:hAnsiTheme="minorHAnsi"/>
-        </w:rPr>
-        <w:lastRenderedPageBreak/>
-        <w:t>bem como, qualquer evento suscetível de agravar consideravelmente o risco coberto, sob pena de perder o direito à indenização se for provado que silenciou de má-fé;</w:t>
+        <w:t xml:space="preserve"> próprios DEVEDOR(ES) ou seus beneficiários, herdeiros ou sucessores, deverão comunicar ao CREDOR e à Seguradora, imediatamente e por escrito, a ocorrência de qualquer sinistro, bem como, qualquer evento suscetível de agravar consideravelmente o risco coberto, sob pena de perder o direito à indenização se for provado que silenciou de má-fé;</w:t>
       </w:r>
     </w:p>
     <w:p>
@@ -11299,7 +11054,7 @@
           <w:szCs w:val="22"/>
         </w:rPr>
       </w:pPr>
-      <w:bookmarkStart w:id="3" w:name="_Hlk106291793"/>
+      <w:bookmarkStart w:id="1" w:name="_Hlk106291793"/>
       <w:r>
         <w:rPr>
           <w:rFonts w:ascii="Calibri" w:hAnsi="Calibri"/>
@@ -11368,7 +11123,7 @@
         <w:t xml:space="preserve"> como a respectiva execução da garantia pelo CREDOR ou quem vier a substituí-lo.</w:t>
       </w:r>
     </w:p>
-    <w:bookmarkEnd w:id="3"/>
+    <w:bookmarkEnd w:id="1"/>
     <w:p>
       <w:pPr>
         <w:suppressAutoHyphens/>
@@ -11716,7 +11471,14 @@
         <w:rPr>
           <w:rFonts w:asciiTheme="minorHAnsi" w:hAnsiTheme="minorHAnsi"/>
         </w:rPr>
-        <w:t xml:space="preserve">cumpra(m) integralmente todas as demais obrigações relativas ao </w:t>
+        <w:t xml:space="preserve">cumpra(m) integralmente todas as demais </w:t>
+      </w:r>
+      <w:r>
+        <w:rPr>
+          <w:rFonts w:asciiTheme="minorHAnsi" w:hAnsiTheme="minorHAnsi"/>
+        </w:rPr>
+        <w:lastRenderedPageBreak/>
+        <w:t xml:space="preserve">obrigações relativas ao </w:t>
       </w:r>
       <w:r>
         <w:rPr>
@@ -11776,7 +11538,6 @@
           <w:rFonts w:asciiTheme="minorHAnsi" w:hAnsiTheme="minorHAnsi"/>
           <w:b/>
         </w:rPr>
-        <w:lastRenderedPageBreak/>
         <w:t>5</w:t>
       </w:r>
       <w:r>
@@ -11950,10 +11711,10 @@
       </w:r>
       <w:smartTag w:uri="urn:schemas-microsoft-com:office:smarttags" w:element="date">
         <w:smartTagPr>
+          <w:attr w:name="Year" w:val="96"/>
+          <w:attr w:name="Day" w:val="10"/>
+          <w:attr w:name="Month" w:val="05"/>
           <w:attr w:name="ls" w:val="trans"/>
-          <w:attr w:name="Month" w:val="05"/>
-          <w:attr w:name="Day" w:val="10"/>
-          <w:attr w:name="Year" w:val="96"/>
         </w:smartTagPr>
         <w:r>
           <w:rPr>
@@ -12621,7 +12382,14 @@
         <w:rPr>
           <w:rFonts w:asciiTheme="minorHAnsi" w:hAnsiTheme="minorHAnsi"/>
         </w:rPr>
-        <w:t xml:space="preserve"> compromete(m)-se a manter o Imóvel em perfeito estado de segurança e habitabilidade, bem como a fazer, às suas custas, dentro do prazo da notificação que lhe(s) for feita, as obras e os reparos julgados necessários, ficando vedada a realização de qualquer obra de modificação ou acréscimo, sem o prévio e expresso consentimento do CREDOR. O cumprimento desta obrigação poderá ser fiscalizado pelo CREDOR, obrigando-se o(s) </w:t>
+        <w:t xml:space="preserve"> compromete(m)-se a manter o Imóvel em perfeito estado de segurança e habitabilidade, bem como a fazer, às suas custas, dentro do prazo da notificação que lhe(s) for feita, as obras e os reparos julgados necessários, ficando vedada a realização de qualquer obra de modificação ou acréscimo, sem o prévio e expresso consentimento do CREDOR. O cumprimento </w:t>
+      </w:r>
+      <w:r>
+        <w:rPr>
+          <w:rFonts w:asciiTheme="minorHAnsi" w:hAnsiTheme="minorHAnsi"/>
+        </w:rPr>
+        <w:lastRenderedPageBreak/>
+        <w:t xml:space="preserve">desta obrigação poderá ser fiscalizado pelo CREDOR, obrigando-se o(s) </w:t>
       </w:r>
       <w:r>
         <w:rPr>
@@ -12673,7 +12441,6 @@
           <w:rFonts w:asciiTheme="minorHAnsi" w:hAnsiTheme="minorHAnsi"/>
           <w:b/>
         </w:rPr>
-        <w:lastRenderedPageBreak/>
         <w:t>5</w:t>
       </w:r>
       <w:r>
@@ -13776,16 +13543,8 @@
           <w:sz w:val="24"/>
           <w:szCs w:val="24"/>
         </w:rPr>
-        <w:t xml:space="preserve">Os FIDUCIANTES e DEVEDOR(ES) constituem-se bastantes procuradores, uns dos outros, entre si e reciprocamente, outorgando-se mutuamente poderes gerais, podendo qualquer um deles receber citações, intimações, comunicações, notificações, acordar, negociar, quitar, dar e receber, em nome um do outro, encarregando-se de dar ciência à outra parte de quaisquer obrigações decorrentes da CCI e da presente garantia, não podendo </w:t>
-      </w:r>
-      <w:r>
-        <w:rPr>
-          <w:rFonts w:asciiTheme="minorHAnsi" w:hAnsiTheme="minorHAnsi"/>
-          <w:sz w:val="24"/>
-          <w:szCs w:val="24"/>
-        </w:rPr>
         <w:lastRenderedPageBreak/>
-        <w:t>qualquer um deles alegar desconhecimento do que a outra parte fez e/ou realizou em relação ao presente instrumento e em especial receber todas as intimações decorrentes da Lei 9514/97, promovidas dor Cartório de Registro de Imóveis ou outro autorizado em lei, sem exceção.”;</w:t>
+        <w:t>Os FIDUCIANTES e DEVEDOR(ES) constituem-se bastantes procuradores, uns dos outros, entre si e reciprocamente, outorgando-se mutuamente poderes gerais, podendo qualquer um deles receber citações, intimações, comunicações, notificações, acordar, negociar, quitar, dar e receber, em nome um do outro, encarregando-se de dar ciência à outra parte de quaisquer obrigações decorrentes da CCI e da presente garantia, não podendo qualquer um deles alegar desconhecimento do que a outra parte fez e/ou realizou em relação ao presente instrumento e em especial receber todas as intimações decorrentes da Lei 9514/97, promovidas dor Cartório de Registro de Imóveis ou outro autorizado em lei, sem exceção.”;</w:t>
       </w:r>
     </w:p>
     <w:p>
@@ -14241,7 +14000,14 @@
         <w:rPr>
           <w:rFonts w:asciiTheme="minorHAnsi" w:hAnsiTheme="minorHAnsi"/>
         </w:rPr>
-        <w:t xml:space="preserve"> abaixo, bem como deverá o CREDOR no prazo de 5 (cinco) dias a contar da data do segundo leilão, colocar à disposição do(s) DEVEDOR(ES) o termo de quitação da dívida; </w:t>
+        <w:t xml:space="preserve"> abaixo, bem como deverá o CREDOR no prazo de 5 (cinco) </w:t>
+      </w:r>
+      <w:r>
+        <w:rPr>
+          <w:rFonts w:asciiTheme="minorHAnsi" w:hAnsiTheme="minorHAnsi"/>
+        </w:rPr>
+        <w:lastRenderedPageBreak/>
+        <w:t xml:space="preserve">dias a contar da data do segundo leilão, colocar à disposição do(s) DEVEDOR(ES) o termo de quitação da dívida; </w:t>
       </w:r>
     </w:p>
     <w:p>
@@ -14342,14 +14108,7 @@
         <w:rPr>
           <w:rFonts w:asciiTheme="minorHAnsi" w:hAnsiTheme="minorHAnsi"/>
         </w:rPr>
-        <w:t xml:space="preserve">OR(ES) </w:t>
-      </w:r>
-      <w:r>
-        <w:rPr>
-          <w:rFonts w:asciiTheme="minorHAnsi" w:hAnsiTheme="minorHAnsi"/>
-        </w:rPr>
-        <w:lastRenderedPageBreak/>
-        <w:t>será(</w:t>
+        <w:t>OR(ES) será(</w:t>
       </w:r>
       <w:proofErr w:type="spellStart"/>
       <w:r>
@@ -14524,7 +14283,13 @@
         <w:rPr>
           <w:rFonts w:asciiTheme="minorHAnsi" w:hAnsiTheme="minorHAnsi"/>
         </w:rPr>
-        <w:t xml:space="preserve"> Após a averbação da consolidação da propriedade fiduciária no patrimônio do CREDOR e até a data da realização do segundo leilão, é assegurado ao(s) DEVEDOR(ES) o direito de preferência para adquirir o Imóvel por preço correspondente ao valor da dívida, somado os encargos contratuais ou encargos legais, inclusive tributos - imposto sobre transmissão </w:t>
+        <w:t xml:space="preserve"> </w:t>
+      </w:r>
+      <w:r>
+        <w:rPr>
+          <w:rFonts w:asciiTheme="minorHAnsi" w:hAnsiTheme="minorHAnsi"/>
+        </w:rPr>
+        <w:t xml:space="preserve">Após a averbação da consolidação da propriedade fiduciária no patrimônio do CREDOR e até a data da realização do segundo leilão, é assegurado ao(s) DEVEDOR(ES) o direito de preferência para adquirir o Imóvel por preço correspondente ao valor da dívida, somado os encargos contratuais ou encargos legais, inclusive tributos - imposto sobre transmissão </w:t>
       </w:r>
       <w:proofErr w:type="spellStart"/>
       <w:r>
@@ -14546,13 +14311,15 @@
         <w:rPr>
           <w:rFonts w:asciiTheme="minorHAnsi" w:hAnsiTheme="minorHAnsi"/>
         </w:rPr>
-        <w:t xml:space="preserve"> e ao laudêmio, se for o caso, contribuições condominiais imputáveis ao Imóvel, além das despesas com a cobrança e intimação, pagos para efeito de consolidação da propriedade fiduciária no patrimônio do CREDOR e às despesas inerentes ao procedimento de cobrança e leilão, incumbindo, também, ao CREDOR o pagamento dos encargos tributários e despesas exigíveis para esta nova aquisição do Imóvel, inclusive custas e emolumentos</w:t>
-      </w:r>
-      <w:r>
-        <w:rPr>
-          <w:rFonts w:asciiTheme="minorHAnsi" w:hAnsiTheme="minorHAnsi"/>
-        </w:rPr>
-        <w:t>, estando sujeito também ao pagamento da comissão do leiloeiro.</w:t>
+        <w:t xml:space="preserve"> e ao laudêmio, se for o caso, contribuições condominiais imputáveis ao Imóvel, além das despesas com a cobrança e intimação, pagos para efeito de consolidação da propriedade fiduciária no patrimônio do CREDOR e às despesas inerentes ao procedime</w:t>
+      </w:r>
+      <w:bookmarkStart w:id="2" w:name="_GoBack"/>
+      <w:bookmarkEnd w:id="2"/>
+      <w:r>
+        <w:rPr>
+          <w:rFonts w:asciiTheme="minorHAnsi" w:hAnsiTheme="minorHAnsi"/>
+        </w:rPr>
+        <w:t>nto de cobrança e leilão, incluindo, também, o pagamento dos encargos tributários e despesas exigíveis para esta nova aquisição do Imóvel, inclusive custas e emolumentos, estando sujeito também ao pagamento da comissão do leiloeiro.</w:t>
       </w:r>
     </w:p>
     <w:p>
@@ -14917,6 +14684,7 @@
           <w:sz w:val="24"/>
           <w:szCs w:val="24"/>
         </w:rPr>
+        <w:lastRenderedPageBreak/>
         <w:t>g)</w:t>
       </w:r>
       <w:r>
@@ -15868,7 +15636,14 @@
         <w:rPr>
           <w:rFonts w:asciiTheme="minorHAnsi" w:hAnsiTheme="minorHAnsi"/>
         </w:rPr>
-        <w:t xml:space="preserve"> Não ocorrendo a desocupação do imóvel no prazo e forma ajustados, o CREDOR, seus cessionários ou sucessores, inclusive o adquirente do imóvel, quer tenha adquirido no leilão ou posteriormente, poderão requerer a reintegração de sua posse, declarando-se o(s) DEVEDOR(ES) ciente(s) de que, nos termos do art. 30 da lei 9.514/97, a reintegração será concedida liminarmente, com ordem judicial para desocupação no prazo máximo de 60 (sessenta) dias, desde que comprovada, mediante certidão da matrícula do imóvel, a consolidação da plena propriedade em nome do CREDOR, ou o registro do contrato celebrado em decorrência da venda do imóvel no leilão ou posteriormente ao leilão, conforme quem seja o autor da ação de reintegração de posse, cumulada com cobrança do valor da taxa diária de ocupação e demais despesas previstas neste </w:t>
+        <w:t xml:space="preserve"> Não ocorrendo a desocupação do imóvel no prazo e forma ajustados, o CREDOR, seus cessionários ou sucessores, inclusive o adquirente do imóvel, quer tenha adquirido no leilão ou posteriormente, poderão requerer a reintegração de sua posse, declarando-se o(s) DEVEDOR(ES) ciente(s) de que, nos termos do art. 30 da lei 9.514/97, a reintegração será concedida liminarmente, </w:t>
+      </w:r>
+      <w:r>
+        <w:rPr>
+          <w:rFonts w:asciiTheme="minorHAnsi" w:hAnsiTheme="minorHAnsi"/>
+        </w:rPr>
+        <w:lastRenderedPageBreak/>
+        <w:t xml:space="preserve">com ordem judicial para desocupação no prazo máximo de 60 (sessenta) dias, desde que comprovada, mediante certidão da matrícula do imóvel, a consolidação da plena propriedade em nome do CREDOR, ou o registro do contrato celebrado em decorrência da venda do imóvel no leilão ou posteriormente ao leilão, conforme quem seja o autor da ação de reintegração de posse, cumulada com cobrança do valor da taxa diária de ocupação e demais despesas previstas neste </w:t>
       </w:r>
       <w:r>
         <w:rPr>
@@ -16427,6 +16202,7 @@
           <w:b/>
           <w:bCs/>
         </w:rPr>
+        <w:lastRenderedPageBreak/>
         <w:t>b)</w:t>
       </w:r>
       <w:r>
@@ -16493,7 +16269,6 @@
           <w:rFonts w:asciiTheme="minorHAnsi" w:hAnsiTheme="minorHAnsi"/>
           <w:b/>
         </w:rPr>
-        <w:lastRenderedPageBreak/>
         <w:t>c)</w:t>
       </w:r>
       <w:r>
@@ -17102,7 +16877,6 @@
           <w:rFonts w:asciiTheme="minorHAnsi" w:hAnsiTheme="minorHAnsi"/>
           <w:bCs/>
         </w:rPr>
-        <w:lastRenderedPageBreak/>
         <w:t>d)</w:t>
       </w:r>
       <w:r>
@@ -17627,6 +17401,7 @@
           <w:rFonts w:asciiTheme="minorHAnsi" w:hAnsiTheme="minorHAnsi"/>
           <w:b/>
         </w:rPr>
+        <w:lastRenderedPageBreak/>
         <w:t>8.2. Caracterizado o vencimento antecipado da dívida,</w:t>
       </w:r>
       <w:r>
@@ -18172,6 +17947,7 @@
           <w:rFonts w:asciiTheme="minorHAnsi" w:hAnsiTheme="minorHAnsi"/>
           <w:b/>
         </w:rPr>
+        <w:lastRenderedPageBreak/>
         <w:t>10.7.</w:t>
       </w:r>
       <w:r>
@@ -18220,10 +17996,10 @@
       </w:r>
       <w:smartTag w:uri="urn:schemas-microsoft-com:office:smarttags" w:element="date">
         <w:smartTagPr>
+          <w:attr w:name="Year" w:val="2004"/>
+          <w:attr w:name="Day" w:val="02"/>
+          <w:attr w:name="Month" w:val="8"/>
           <w:attr w:name="ls" w:val="trans"/>
-          <w:attr w:name="Month" w:val="8"/>
-          <w:attr w:name="Day" w:val="02"/>
-          <w:attr w:name="Year" w:val="2004"/>
         </w:smartTagPr>
         <w:r>
           <w:rPr>
@@ -18819,7 +18595,15 @@
           <w:rFonts w:asciiTheme="minorHAnsi" w:hAnsiTheme="minorHAnsi"/>
           <w:snapToGrid w:val="0"/>
         </w:rPr>
-        <w:t xml:space="preserve">), não estando, assim, incurso(s) nas restrições da legislação pertinente. </w:t>
+        <w:t xml:space="preserve">), não estando, assim, incurso(s) nas restrições da legislação </w:t>
+      </w:r>
+      <w:r>
+        <w:rPr>
+          <w:rFonts w:asciiTheme="minorHAnsi" w:hAnsiTheme="minorHAnsi"/>
+          <w:snapToGrid w:val="0"/>
+        </w:rPr>
+        <w:lastRenderedPageBreak/>
+        <w:t xml:space="preserve">pertinente. </w:t>
       </w:r>
       <w:r>
         <w:rPr>
@@ -18856,509 +18640,510 @@
         <w:rPr>
           <w:rFonts w:asciiTheme="minorHAnsi" w:hAnsiTheme="minorHAnsi"/>
         </w:rPr>
-        <w:t xml:space="preserve"> Na hipótese de o Imóvel integrar condomínio, nos termos da Lei nº. 4.591/64, declara(m), neste ato, o(s) DEVEDOR(ES), sob as penas da lei, nos termos do parágrafo 2º do artigo 2º da Lei 7.433/85, regulamentada pelo Decreto 93.240/86, estar(em) quites até a presente data com as </w:t>
-      </w:r>
-      <w:r>
-        <w:rPr>
-          <w:rFonts w:asciiTheme="minorHAnsi" w:hAnsiTheme="minorHAnsi"/>
+        <w:t xml:space="preserve"> Na hipótese de o Imóvel integrar condomínio, nos termos da Lei nº. 4.591/64, declara(m), neste ato, o(s) DEVEDOR(ES), sob as penas da lei, nos termos do parágrafo 2º do artigo 2º da Lei 7.433/85, regulamentada pelo Decreto 93.240/86, estar(em) quites até a presente data com as obrigações condominiais relativas ao Imóvel</w:t>
+      </w:r>
+      <w:r>
+        <w:rPr>
+          <w:rFonts w:asciiTheme="minorHAnsi" w:hAnsiTheme="minorHAnsi"/>
+        </w:rPr>
+        <w:t xml:space="preserve">, tendo apresentado declaração de inexistência de </w:t>
+      </w:r>
+      <w:r>
+        <w:rPr>
+          <w:rFonts w:asciiTheme="minorHAnsi" w:hAnsiTheme="minorHAnsi"/>
+          <w:snapToGrid w:val="0"/>
+        </w:rPr>
+        <w:t>débitos condominiais</w:t>
+      </w:r>
+      <w:r>
+        <w:rPr>
+          <w:rFonts w:asciiTheme="minorHAnsi" w:hAnsiTheme="minorHAnsi"/>
+        </w:rPr>
+        <w:t>.</w:t>
+      </w:r>
+    </w:p>
+    <w:p>
+      <w:pPr>
+        <w:jc w:val="both"/>
+        <w:rPr>
+          <w:rFonts w:asciiTheme="minorHAnsi" w:hAnsiTheme="minorHAnsi"/>
+        </w:rPr>
+      </w:pPr>
+    </w:p>
+    <w:p>
+      <w:pPr>
+        <w:jc w:val="both"/>
+        <w:rPr>
+          <w:rFonts w:asciiTheme="minorHAnsi" w:hAnsiTheme="minorHAnsi"/>
+        </w:rPr>
+      </w:pPr>
+      <w:r>
+        <w:rPr>
+          <w:rFonts w:asciiTheme="minorHAnsi" w:hAnsiTheme="minorHAnsi"/>
+          <w:b/>
+          <w:bCs/>
+        </w:rPr>
+        <w:t>12.5.</w:t>
+      </w:r>
+      <w:r>
+        <w:rPr>
+          <w:rFonts w:asciiTheme="minorHAnsi" w:hAnsiTheme="minorHAnsi"/>
+        </w:rPr>
+        <w:t xml:space="preserve"> No caso de a qualificação, </w:t>
+      </w:r>
+      <w:proofErr w:type="spellStart"/>
+      <w:r>
+        <w:rPr>
+          <w:rFonts w:asciiTheme="minorHAnsi" w:hAnsiTheme="minorHAnsi"/>
+        </w:rPr>
+        <w:t>infirmações</w:t>
+      </w:r>
+      <w:proofErr w:type="spellEnd"/>
+      <w:r>
+        <w:rPr>
+          <w:rFonts w:asciiTheme="minorHAnsi" w:hAnsiTheme="minorHAnsi"/>
+        </w:rPr>
+        <w:t xml:space="preserve"> prestadas e declarações realizadas no presente instrumento não espelharem a verdade dos fatos, haverá o vencimento antecipado da dívida nos termos da cláusula 8, sem prejuízo d</w:t>
+      </w:r>
+      <w:r>
+        <w:rPr>
+          <w:rFonts w:asciiTheme="minorHAnsi" w:hAnsiTheme="minorHAnsi"/>
+        </w:rPr>
+        <w:t>e sofrer(em) as penalidades decorrentes da</w:t>
+      </w:r>
+      <w:r>
+        <w:rPr>
+          <w:rFonts w:asciiTheme="minorHAnsi" w:hAnsiTheme="minorHAnsi"/>
+        </w:rPr>
+        <w:t xml:space="preserve"> responsabilidade civil e criminal</w:t>
+      </w:r>
+      <w:r>
+        <w:rPr>
+          <w:rFonts w:asciiTheme="minorHAnsi" w:hAnsiTheme="minorHAnsi"/>
+        </w:rPr>
+        <w:t>.</w:t>
+      </w:r>
+    </w:p>
+    <w:p>
+      <w:pPr>
+        <w:spacing w:line="288" w:lineRule="auto"/>
+        <w:jc w:val="both"/>
+        <w:rPr>
+          <w:b/>
+        </w:rPr>
+      </w:pPr>
+    </w:p>
+    <w:p>
+      <w:pPr>
+        <w:jc w:val="both"/>
+        <w:rPr>
+          <w:rFonts w:asciiTheme="minorHAnsi" w:hAnsiTheme="minorHAnsi"/>
+          <w:b/>
+        </w:rPr>
+      </w:pPr>
+      <w:r>
+        <w:rPr>
+          <w:rFonts w:asciiTheme="minorHAnsi" w:hAnsiTheme="minorHAnsi"/>
+          <w:b/>
+        </w:rPr>
+        <w:t>CLÁUSULA 13. MANDATOS</w:t>
+      </w:r>
+    </w:p>
+    <w:p>
+      <w:pPr>
+        <w:ind w:right="49"/>
+        <w:jc w:val="both"/>
+        <w:rPr>
+          <w:rFonts w:asciiTheme="minorHAnsi" w:hAnsiTheme="minorHAnsi"/>
+        </w:rPr>
+      </w:pPr>
+    </w:p>
+    <w:p>
+      <w:pPr>
+        <w:ind w:right="49"/>
+        <w:jc w:val="both"/>
+        <w:rPr>
+          <w:rFonts w:asciiTheme="minorHAnsi" w:hAnsiTheme="minorHAnsi"/>
+        </w:rPr>
+      </w:pPr>
+      <w:r>
+        <w:rPr>
+          <w:rFonts w:asciiTheme="minorHAnsi" w:hAnsiTheme="minorHAnsi"/>
+          <w:b/>
+        </w:rPr>
+        <w:t>13.1.</w:t>
+      </w:r>
+      <w:r>
+        <w:rPr>
+          <w:rFonts w:asciiTheme="minorHAnsi" w:hAnsiTheme="minorHAnsi"/>
+        </w:rPr>
+        <w:t xml:space="preserve"> O(s) DEVEDOR(ES), em caráter irrevogável, e como condição do negócio, na forma </w:t>
+      </w:r>
+      <w:r>
+        <w:rPr>
+          <w:rFonts w:asciiTheme="minorHAnsi" w:hAnsiTheme="minorHAnsi"/>
+        </w:rPr>
+        <w:t>d</w:t>
+      </w:r>
+      <w:r>
+        <w:rPr>
+          <w:rFonts w:asciiTheme="minorHAnsi" w:hAnsiTheme="minorHAnsi"/>
+        </w:rPr>
+        <w:t>o</w:t>
+      </w:r>
+      <w:r>
+        <w:rPr>
+          <w:rFonts w:asciiTheme="minorHAnsi" w:hAnsiTheme="minorHAnsi"/>
+        </w:rPr>
+        <w:t>s</w:t>
+      </w:r>
+      <w:r>
+        <w:rPr>
+          <w:rFonts w:asciiTheme="minorHAnsi" w:hAnsiTheme="minorHAnsi"/>
+        </w:rPr>
+        <w:t xml:space="preserve"> artigo</w:t>
+      </w:r>
+      <w:r>
+        <w:rPr>
+          <w:rFonts w:asciiTheme="minorHAnsi" w:hAnsiTheme="minorHAnsi"/>
+        </w:rPr>
+        <w:t>s</w:t>
+      </w:r>
+      <w:r>
+        <w:rPr>
+          <w:rFonts w:asciiTheme="minorHAnsi" w:hAnsiTheme="minorHAnsi"/>
+        </w:rPr>
+        <w:t xml:space="preserve"> </w:t>
+      </w:r>
+      <w:r>
+        <w:rPr>
+          <w:rFonts w:asciiTheme="minorHAnsi" w:hAnsiTheme="minorHAnsi"/>
+        </w:rPr>
+        <w:t xml:space="preserve">683 e </w:t>
+      </w:r>
+      <w:r>
+        <w:rPr>
+          <w:rFonts w:asciiTheme="minorHAnsi" w:hAnsiTheme="minorHAnsi"/>
+        </w:rPr>
+        <w:t xml:space="preserve">684, do Código Civil Brasileiro, nomeia(m) e constitui(em) o CREDOR sua bastante procuradora, até a solução total da dívida, com amplos, gerais e irrevogáveis poderes para em juízo ou fora dele, para, no caso de desapropriação total ou parcial do Imóvel objeto da garantia, representá-lo(s) no respectivo processo, recebendo inclusive a primeira citação, receber e dar quitação da indenização correspondente, concordar ou não com o valor de avaliação do imóvel, efetuar levantamento de depósitos judiciais, representá-lo(s) onde mais for necessário, constituir advogados com a cláusula “ad judicia”, para agir em qualquer juízo, instância ou tribunal, com todos os poderes para o foro em geral, podendo substabelecer o presente no todo ou em parte. O(s) DEVEDOR(ES) constitui(em) também o CREDOR seu bastante procurador, com poderes irrevogáveis até a solução da dívida, para representá-lo(s) nas repartições públicas federais, estaduais e municipais, cartórios em geral e de registros imobiliários, autarquias, bancos, companhias de seguro, instituições financeiras em geral, inclusive Banco Central do Brasil e Caixa Econômica Federal e demais entidades públicas ou privadas e sociedades de economia mista, </w:t>
+      </w:r>
+      <w:r>
+        <w:rPr>
+          <w:rFonts w:asciiTheme="minorHAnsi" w:hAnsiTheme="minorHAnsi"/>
+        </w:rPr>
+        <w:t>com o fim de</w:t>
+      </w:r>
+      <w:r>
+        <w:rPr>
+          <w:rFonts w:asciiTheme="minorHAnsi" w:hAnsiTheme="minorHAnsi"/>
+        </w:rPr>
+        <w:t xml:space="preserve"> obter informações sobre débitos relacionados ao Imóvel, inclusive perante o condomínio, na hipótese de o imóvel integrar condomínio, </w:t>
+      </w:r>
+      <w:r>
+        <w:rPr>
+          <w:rFonts w:asciiTheme="minorHAnsi" w:hAnsiTheme="minorHAnsi"/>
+        </w:rPr>
+        <w:t xml:space="preserve">e perante a Municipalidade onde se localizar o imóvel, no que </w:t>
+      </w:r>
+      <w:proofErr w:type="spellStart"/>
+      <w:r>
+        <w:rPr>
+          <w:rFonts w:asciiTheme="minorHAnsi" w:hAnsiTheme="minorHAnsi"/>
+        </w:rPr>
+        <w:t>pertine</w:t>
+      </w:r>
+      <w:proofErr w:type="spellEnd"/>
+      <w:r>
+        <w:rPr>
+          <w:rFonts w:asciiTheme="minorHAnsi" w:hAnsiTheme="minorHAnsi"/>
+        </w:rPr>
+        <w:t xml:space="preserve"> aos impostos incidentes sobre o imóvel, </w:t>
+      </w:r>
+      <w:r>
+        <w:rPr>
+          <w:rFonts w:asciiTheme="minorHAnsi" w:hAnsiTheme="minorHAnsi"/>
+        </w:rPr>
+        <w:t xml:space="preserve">tudo relacionado com o presente instrumento e com a Alienação Fiduciária nele contida, registros, taxas, desapropriações, recuos ou investiduras, retificações na descrição do imóvel, podendo pagar, receber seguros no caso de sinistro, receber impostos e taxas quando devolvidos pelas repartições, passar recibos, dar quitação, requerer, impugnar, concordar, recorrer, desistir, enfim, praticar todo e qualquer ato necessário ao desempenho deste mandato. </w:t>
+      </w:r>
+    </w:p>
+    <w:p>
+      <w:pPr>
+        <w:ind w:right="49"/>
+        <w:jc w:val="both"/>
+        <w:rPr>
+          <w:rFonts w:asciiTheme="minorHAnsi" w:hAnsiTheme="minorHAnsi"/>
+        </w:rPr>
+      </w:pPr>
+    </w:p>
+    <w:p>
+      <w:pPr>
+        <w:ind w:right="49"/>
+        <w:jc w:val="both"/>
+        <w:rPr>
+          <w:rFonts w:asciiTheme="minorHAnsi" w:hAnsiTheme="minorHAnsi"/>
+        </w:rPr>
+      </w:pPr>
+      <w:r>
+        <w:rPr>
+          <w:rFonts w:asciiTheme="minorHAnsi" w:hAnsiTheme="minorHAnsi"/>
+          <w:b/>
+        </w:rPr>
+        <w:t>13.2.</w:t>
+      </w:r>
+      <w:r>
+        <w:rPr>
+          <w:rFonts w:asciiTheme="minorHAnsi" w:hAnsiTheme="minorHAnsi"/>
+        </w:rPr>
+        <w:t xml:space="preserve"> A outorga da procuração conforme acima não importa na obrigatoriedade do CREDOR exercer os poderes correspondentes</w:t>
+      </w:r>
+      <w:r>
+        <w:rPr>
+          <w:rFonts w:asciiTheme="minorHAnsi" w:hAnsiTheme="minorHAnsi"/>
+        </w:rPr>
+        <w:t>, sendo que o exercício ficará a critério da conveniência do CREDOR</w:t>
+      </w:r>
+      <w:r>
+        <w:rPr>
+          <w:rFonts w:asciiTheme="minorHAnsi" w:hAnsiTheme="minorHAnsi"/>
+        </w:rPr>
+        <w:t>.</w:t>
+      </w:r>
+    </w:p>
+    <w:p>
+      <w:pPr>
+        <w:ind w:right="49"/>
+        <w:jc w:val="both"/>
+        <w:rPr>
+          <w:rFonts w:asciiTheme="minorHAnsi" w:hAnsiTheme="minorHAnsi"/>
+        </w:rPr>
+      </w:pPr>
+    </w:p>
+    <w:p>
+      <w:pPr>
+        <w:ind w:right="49"/>
+        <w:jc w:val="both"/>
+        <w:rPr>
+          <w:rFonts w:asciiTheme="minorHAnsi" w:hAnsiTheme="minorHAnsi"/>
+        </w:rPr>
+      </w:pPr>
+      <w:r>
+        <w:rPr>
+          <w:rFonts w:asciiTheme="minorHAnsi" w:hAnsiTheme="minorHAnsi"/>
+          <w:b/>
+        </w:rPr>
+        <w:t>13.3.</w:t>
+      </w:r>
+      <w:r>
+        <w:rPr>
+          <w:rFonts w:asciiTheme="minorHAnsi" w:hAnsiTheme="minorHAnsi"/>
+        </w:rPr>
+        <w:t xml:space="preserve"> Caso venha a ocorrer a cessão dos direitos creditórios objeto do presente </w:t>
+      </w:r>
+      <w:r>
+        <w:rPr>
+          <w:rFonts w:asciiTheme="minorHAnsi" w:hAnsiTheme="minorHAnsi"/>
+        </w:rPr>
+        <w:t>CONTRATO</w:t>
+      </w:r>
+      <w:r>
+        <w:rPr>
+          <w:rFonts w:asciiTheme="minorHAnsi" w:hAnsiTheme="minorHAnsi"/>
+        </w:rPr>
+        <w:t>, os poderes ora constituídos serão automaticamente substabelecidos aos respectivos cessionários.</w:t>
+      </w:r>
+    </w:p>
+    <w:p>
+      <w:pPr>
+        <w:ind w:right="49"/>
+        <w:jc w:val="both"/>
+        <w:rPr>
+          <w:rFonts w:asciiTheme="minorHAnsi" w:hAnsiTheme="minorHAnsi"/>
+        </w:rPr>
+      </w:pPr>
+    </w:p>
+    <w:p>
+      <w:pPr>
+        <w:ind w:right="49"/>
+        <w:jc w:val="both"/>
+        <w:rPr>
+          <w:rFonts w:asciiTheme="minorHAnsi" w:hAnsiTheme="minorHAnsi"/>
+        </w:rPr>
+      </w:pPr>
+      <w:r>
+        <w:rPr>
+          <w:rFonts w:asciiTheme="minorHAnsi" w:hAnsiTheme="minorHAnsi"/>
+          <w:b/>
+        </w:rPr>
+        <w:t xml:space="preserve">13.4. </w:t>
+      </w:r>
+      <w:r>
+        <w:rPr>
+          <w:rFonts w:asciiTheme="minorHAnsi" w:eastAsia="Batang" w:hAnsiTheme="minorHAnsi"/>
+          <w:b/>
+          <w:color w:val="000000"/>
+        </w:rPr>
+        <w:t>Sendo mais de um DEVEDOR</w:t>
+      </w:r>
+      <w:r>
+        <w:rPr>
+          <w:rFonts w:asciiTheme="minorHAnsi" w:eastAsia="Batang" w:hAnsiTheme="minorHAnsi"/>
+          <w:b/>
+          <w:color w:val="000000"/>
+        </w:rPr>
+        <w:t>, garantidor</w:t>
+      </w:r>
+      <w:r>
+        <w:rPr>
+          <w:rFonts w:asciiTheme="minorHAnsi" w:eastAsia="Batang" w:hAnsiTheme="minorHAnsi"/>
+          <w:b/>
+          <w:color w:val="000000"/>
+        </w:rPr>
+        <w:t xml:space="preserve"> ou ainda marido e mulher, </w:t>
+      </w:r>
+      <w:r>
+        <w:rPr>
+          <w:rFonts w:asciiTheme="minorHAnsi" w:eastAsia="Batang" w:hAnsiTheme="minorHAnsi"/>
+          <w:b/>
+          <w:color w:val="000000"/>
+        </w:rPr>
+        <w:t>todos declaram-se solidariamente responsáveis</w:t>
+      </w:r>
+      <w:r>
+        <w:rPr>
+          <w:rFonts w:asciiTheme="minorHAnsi" w:eastAsia="Batang" w:hAnsiTheme="minorHAnsi"/>
+          <w:b/>
+          <w:color w:val="000000"/>
+        </w:rPr>
+        <w:t xml:space="preserve"> ativa e passivamente </w:t>
+      </w:r>
+      <w:r>
+        <w:rPr>
+          <w:rFonts w:asciiTheme="minorHAnsi" w:eastAsia="Batang" w:hAnsiTheme="minorHAnsi"/>
+          <w:b/>
+          <w:color w:val="000000"/>
+        </w:rPr>
+        <w:t xml:space="preserve"> por todas as obrigações </w:t>
+      </w:r>
+      <w:r>
+        <w:rPr>
+          <w:rFonts w:asciiTheme="minorHAnsi" w:eastAsia="Batang" w:hAnsiTheme="minorHAnsi"/>
+          <w:b/>
+          <w:color w:val="000000"/>
+        </w:rPr>
+        <w:t xml:space="preserve">e por todos os direitos </w:t>
+      </w:r>
+      <w:r>
+        <w:rPr>
+          <w:rFonts w:asciiTheme="minorHAnsi" w:eastAsia="Batang" w:hAnsiTheme="minorHAnsi"/>
+          <w:b/>
+          <w:color w:val="000000"/>
+        </w:rPr>
+        <w:t xml:space="preserve">ora </w:t>
+      </w:r>
+      <w:r>
+        <w:rPr>
+          <w:rFonts w:asciiTheme="minorHAnsi" w:eastAsia="Batang" w:hAnsiTheme="minorHAnsi"/>
+          <w:b/>
+          <w:color w:val="000000"/>
+        </w:rPr>
+        <w:t>assumidos</w:t>
+      </w:r>
+      <w:r>
+        <w:rPr>
+          <w:rFonts w:asciiTheme="minorHAnsi" w:eastAsia="Batang" w:hAnsiTheme="minorHAnsi"/>
+          <w:b/>
+          <w:color w:val="000000"/>
+        </w:rPr>
+        <w:t xml:space="preserve">, sendo que </w:t>
+      </w:r>
+      <w:r>
+        <w:rPr>
+          <w:rFonts w:asciiTheme="minorHAnsi" w:eastAsia="Batang" w:hAnsiTheme="minorHAnsi"/>
+          <w:b/>
+          <w:color w:val="000000"/>
+        </w:rPr>
+        <w:t xml:space="preserve">um constitui o outro seu bastante procurador para o fim especial de </w:t>
+      </w:r>
+      <w:r>
+        <w:rPr>
+          <w:rFonts w:asciiTheme="minorHAnsi" w:eastAsia="Batang" w:hAnsiTheme="minorHAnsi"/>
+          <w:b/>
+          <w:color w:val="000000"/>
         </w:rPr>
         <w:lastRenderedPageBreak/>
-        <w:t>obrigações condominiais relativas ao Imóvel</w:t>
-      </w:r>
-      <w:r>
-        <w:rPr>
-          <w:rFonts w:asciiTheme="minorHAnsi" w:hAnsiTheme="minorHAnsi"/>
-        </w:rPr>
-        <w:t xml:space="preserve">, tendo apresentado declaração de inexistência de </w:t>
-      </w:r>
-      <w:r>
-        <w:rPr>
-          <w:rFonts w:asciiTheme="minorHAnsi" w:hAnsiTheme="minorHAnsi"/>
-          <w:snapToGrid w:val="0"/>
-        </w:rPr>
-        <w:t>débitos condominiais</w:t>
-      </w:r>
-      <w:r>
-        <w:rPr>
-          <w:rFonts w:asciiTheme="minorHAnsi" w:hAnsiTheme="minorHAnsi"/>
-        </w:rPr>
-        <w:t>.</w:t>
-      </w:r>
-    </w:p>
-    <w:p>
-      <w:pPr>
-        <w:jc w:val="both"/>
-        <w:rPr>
-          <w:rFonts w:asciiTheme="minorHAnsi" w:hAnsiTheme="minorHAnsi"/>
-        </w:rPr>
-      </w:pPr>
-    </w:p>
-    <w:p>
-      <w:pPr>
-        <w:jc w:val="both"/>
-        <w:rPr>
-          <w:rFonts w:asciiTheme="minorHAnsi" w:hAnsiTheme="minorHAnsi"/>
-        </w:rPr>
-      </w:pPr>
-      <w:r>
-        <w:rPr>
-          <w:rFonts w:asciiTheme="minorHAnsi" w:hAnsiTheme="minorHAnsi"/>
-          <w:b/>
-          <w:bCs/>
-        </w:rPr>
-        <w:t>12.5.</w:t>
-      </w:r>
-      <w:r>
-        <w:rPr>
-          <w:rFonts w:asciiTheme="minorHAnsi" w:hAnsiTheme="minorHAnsi"/>
-        </w:rPr>
-        <w:t xml:space="preserve"> No caso de a qualificação, </w:t>
+        <w:t>receber citação,</w:t>
+      </w:r>
+      <w:r>
+        <w:rPr>
+          <w:rFonts w:asciiTheme="minorHAnsi" w:hAnsiTheme="minorHAnsi"/>
+          <w:b/>
+        </w:rPr>
+        <w:t xml:space="preserve"> intimação, interpelação, notificações</w:t>
+      </w:r>
+      <w:r>
+        <w:rPr>
+          <w:rFonts w:asciiTheme="minorHAnsi" w:hAnsiTheme="minorHAnsi"/>
+          <w:b/>
+        </w:rPr>
+        <w:t xml:space="preserve"> extrajudicial prevista na lei 9514/97</w:t>
+      </w:r>
+      <w:r>
+        <w:rPr>
+          <w:rFonts w:asciiTheme="minorHAnsi" w:hAnsiTheme="minorHAnsi"/>
+          <w:b/>
+        </w:rPr>
+        <w:t xml:space="preserve"> e avisos de cobrança oriundos de processo de execução judicial ou extrajudicial, bem como para representação em </w:t>
       </w:r>
       <w:proofErr w:type="spellStart"/>
       <w:r>
         <w:rPr>
           <w:rFonts w:asciiTheme="minorHAnsi" w:hAnsiTheme="minorHAnsi"/>
-        </w:rPr>
-        <w:t>infirmações</w:t>
+          <w:b/>
+        </w:rPr>
+        <w:t>re-ratificações</w:t>
       </w:r>
       <w:proofErr w:type="spellEnd"/>
       <w:r>
         <w:rPr>
           <w:rFonts w:asciiTheme="minorHAnsi" w:hAnsiTheme="minorHAnsi"/>
-        </w:rPr>
-        <w:t xml:space="preserve"> prestadas e declarações realizadas no presente instrumento não espelharem a verdade dos fatos, haverá o vencimento antecipado da dívida nos termos da cláusula 8, sem prejuízo d</w:t>
-      </w:r>
-      <w:r>
-        <w:rPr>
-          <w:rFonts w:asciiTheme="minorHAnsi" w:hAnsiTheme="minorHAnsi"/>
-        </w:rPr>
-        <w:t>e sofrer(em) as penalidades decorrentes da</w:t>
-      </w:r>
-      <w:r>
-        <w:rPr>
-          <w:rFonts w:asciiTheme="minorHAnsi" w:hAnsiTheme="minorHAnsi"/>
-        </w:rPr>
-        <w:t xml:space="preserve"> responsabilidade civil e criminal</w:t>
-      </w:r>
-      <w:r>
-        <w:rPr>
-          <w:rFonts w:asciiTheme="minorHAnsi" w:hAnsiTheme="minorHAnsi"/>
-        </w:rPr>
-        <w:t>.</w:t>
+          <w:b/>
+        </w:rPr>
+        <w:t xml:space="preserve">, alterações e/ou reformulações contratuais, sendo este mandato outorgado em caráter irrevogável, nos termos do artigo </w:t>
+      </w:r>
+      <w:r>
+        <w:rPr>
+          <w:rFonts w:asciiTheme="minorHAnsi" w:hAnsiTheme="minorHAnsi"/>
+          <w:b/>
+        </w:rPr>
+        <w:t xml:space="preserve">683 e </w:t>
+      </w:r>
+      <w:r>
+        <w:rPr>
+          <w:rFonts w:asciiTheme="minorHAnsi" w:hAnsiTheme="minorHAnsi"/>
+          <w:b/>
+        </w:rPr>
+        <w:t>684 do Código Civil, como condição dos negócios aqui pactuados, até solução final da dívida.</w:t>
       </w:r>
     </w:p>
     <w:p>
       <w:pPr>
         <w:spacing w:line="288" w:lineRule="auto"/>
         <w:jc w:val="both"/>
-        <w:rPr>
-          <w:b/>
-        </w:rPr>
-      </w:pPr>
-    </w:p>
-    <w:p>
-      <w:pPr>
-        <w:jc w:val="both"/>
-        <w:rPr>
-          <w:rFonts w:asciiTheme="minorHAnsi" w:hAnsiTheme="minorHAnsi"/>
-          <w:b/>
-        </w:rPr>
-      </w:pPr>
-      <w:r>
-        <w:rPr>
-          <w:rFonts w:asciiTheme="minorHAnsi" w:hAnsiTheme="minorHAnsi"/>
-          <w:b/>
-        </w:rPr>
-        <w:t>CLÁUSULA 13. MANDATOS</w:t>
-      </w:r>
-    </w:p>
-    <w:p>
-      <w:pPr>
-        <w:ind w:right="49"/>
-        <w:jc w:val="both"/>
-        <w:rPr>
-          <w:rFonts w:asciiTheme="minorHAnsi" w:hAnsiTheme="minorHAnsi"/>
-        </w:rPr>
-      </w:pPr>
-    </w:p>
-    <w:p>
-      <w:pPr>
-        <w:ind w:right="49"/>
-        <w:jc w:val="both"/>
-        <w:rPr>
-          <w:rFonts w:asciiTheme="minorHAnsi" w:hAnsiTheme="minorHAnsi"/>
-        </w:rPr>
-      </w:pPr>
-      <w:r>
-        <w:rPr>
-          <w:rFonts w:asciiTheme="minorHAnsi" w:hAnsiTheme="minorHAnsi"/>
-          <w:b/>
-        </w:rPr>
-        <w:t>13.1.</w:t>
-      </w:r>
-      <w:r>
-        <w:rPr>
-          <w:rFonts w:asciiTheme="minorHAnsi" w:hAnsiTheme="minorHAnsi"/>
-        </w:rPr>
-        <w:t xml:space="preserve"> O(s) DEVEDOR(ES), em caráter irrevogável, e como condição do negócio, na forma </w:t>
-      </w:r>
-      <w:r>
-        <w:rPr>
-          <w:rFonts w:asciiTheme="minorHAnsi" w:hAnsiTheme="minorHAnsi"/>
-        </w:rPr>
-        <w:t>d</w:t>
-      </w:r>
-      <w:r>
-        <w:rPr>
-          <w:rFonts w:asciiTheme="minorHAnsi" w:hAnsiTheme="minorHAnsi"/>
-        </w:rPr>
-        <w:t>o</w:t>
-      </w:r>
-      <w:r>
-        <w:rPr>
-          <w:rFonts w:asciiTheme="minorHAnsi" w:hAnsiTheme="minorHAnsi"/>
-        </w:rPr>
-        <w:t>s</w:t>
-      </w:r>
-      <w:r>
-        <w:rPr>
-          <w:rFonts w:asciiTheme="minorHAnsi" w:hAnsiTheme="minorHAnsi"/>
-        </w:rPr>
-        <w:t xml:space="preserve"> artigo</w:t>
-      </w:r>
-      <w:r>
-        <w:rPr>
-          <w:rFonts w:asciiTheme="minorHAnsi" w:hAnsiTheme="minorHAnsi"/>
-        </w:rPr>
-        <w:t>s</w:t>
-      </w:r>
-      <w:r>
-        <w:rPr>
-          <w:rFonts w:asciiTheme="minorHAnsi" w:hAnsiTheme="minorHAnsi"/>
-        </w:rPr>
-        <w:t xml:space="preserve"> </w:t>
-      </w:r>
-      <w:r>
-        <w:rPr>
-          <w:rFonts w:asciiTheme="minorHAnsi" w:hAnsiTheme="minorHAnsi"/>
-        </w:rPr>
-        <w:t xml:space="preserve">683 e </w:t>
-      </w:r>
-      <w:r>
-        <w:rPr>
-          <w:rFonts w:asciiTheme="minorHAnsi" w:hAnsiTheme="minorHAnsi"/>
-        </w:rPr>
-        <w:t xml:space="preserve">684, do Código Civil Brasileiro, nomeia(m) e constitui(em) o CREDOR sua bastante procuradora, até a solução total da dívida, com amplos, gerais e irrevogáveis poderes para em juízo ou fora dele, para, no caso de desapropriação total ou parcial do Imóvel objeto da garantia, representá-lo(s) no respectivo processo, recebendo inclusive a primeira citação, receber e dar quitação da indenização correspondente, concordar ou não com o valor de avaliação do imóvel, efetuar levantamento de depósitos judiciais, representá-lo(s) onde mais for necessário, constituir advogados com a cláusula “ad judicia”, para agir em qualquer juízo, instância ou tribunal, com todos os poderes para o foro em geral, podendo substabelecer o presente no todo ou em parte. O(s) DEVEDOR(ES) constitui(em) também o CREDOR seu bastante procurador, com poderes irrevogáveis até a solução da dívida, para representá-lo(s) nas repartições públicas federais, estaduais e municipais, cartórios em geral e de registros imobiliários, autarquias, bancos, companhias de seguro, instituições financeiras em geral, inclusive Banco Central do Brasil e Caixa Econômica Federal e demais entidades públicas ou privadas e sociedades de economia mista, </w:t>
-      </w:r>
-      <w:r>
-        <w:rPr>
-          <w:rFonts w:asciiTheme="minorHAnsi" w:hAnsiTheme="minorHAnsi"/>
-        </w:rPr>
-        <w:t>com o fim de</w:t>
-      </w:r>
-      <w:r>
-        <w:rPr>
-          <w:rFonts w:asciiTheme="minorHAnsi" w:hAnsiTheme="minorHAnsi"/>
-        </w:rPr>
-        <w:t xml:space="preserve"> obter informações sobre débitos relacionados ao Imóvel, inclusive perante o condomínio, na hipótese de o imóvel integrar condomínio, </w:t>
-      </w:r>
-      <w:r>
-        <w:rPr>
-          <w:rFonts w:asciiTheme="minorHAnsi" w:hAnsiTheme="minorHAnsi"/>
-        </w:rPr>
-        <w:t xml:space="preserve">e perante a Municipalidade onde se localizar o imóvel, no que </w:t>
-      </w:r>
-      <w:proofErr w:type="spellStart"/>
-      <w:r>
-        <w:rPr>
-          <w:rFonts w:asciiTheme="minorHAnsi" w:hAnsiTheme="minorHAnsi"/>
-        </w:rPr>
-        <w:t>pertine</w:t>
-      </w:r>
-      <w:proofErr w:type="spellEnd"/>
-      <w:r>
-        <w:rPr>
-          <w:rFonts w:asciiTheme="minorHAnsi" w:hAnsiTheme="minorHAnsi"/>
-        </w:rPr>
-        <w:t xml:space="preserve"> aos impostos incidentes sobre o imóvel, </w:t>
-      </w:r>
-      <w:r>
-        <w:rPr>
-          <w:rFonts w:asciiTheme="minorHAnsi" w:hAnsiTheme="minorHAnsi"/>
-        </w:rPr>
-        <w:t xml:space="preserve">tudo relacionado com o presente instrumento e com a Alienação Fiduciária nele contida, registros, taxas, desapropriações, recuos ou investiduras, retificações na descrição do imóvel, podendo pagar, receber seguros no caso de sinistro, receber impostos e taxas quando devolvidos pelas repartições, passar recibos, dar quitação, requerer, impugnar, concordar, recorrer, desistir, enfim, praticar todo e qualquer ato necessário ao desempenho deste mandato. </w:t>
-      </w:r>
-    </w:p>
-    <w:p>
-      <w:pPr>
-        <w:ind w:right="49"/>
-        <w:jc w:val="both"/>
-        <w:rPr>
-          <w:rFonts w:asciiTheme="minorHAnsi" w:hAnsiTheme="minorHAnsi"/>
-        </w:rPr>
-      </w:pPr>
-    </w:p>
-    <w:p>
-      <w:pPr>
-        <w:ind w:right="49"/>
-        <w:jc w:val="both"/>
-        <w:rPr>
-          <w:rFonts w:asciiTheme="minorHAnsi" w:hAnsiTheme="minorHAnsi"/>
-        </w:rPr>
-      </w:pPr>
-      <w:r>
-        <w:rPr>
-          <w:rFonts w:asciiTheme="minorHAnsi" w:hAnsiTheme="minorHAnsi"/>
-          <w:b/>
-        </w:rPr>
-        <w:t>13.2.</w:t>
-      </w:r>
-      <w:r>
-        <w:rPr>
-          <w:rFonts w:asciiTheme="minorHAnsi" w:hAnsiTheme="minorHAnsi"/>
-        </w:rPr>
-        <w:t xml:space="preserve"> A outorga da procuração conforme acima não importa na obrigatoriedade do CREDOR exercer os poderes correspondentes</w:t>
-      </w:r>
-      <w:r>
-        <w:rPr>
-          <w:rFonts w:asciiTheme="minorHAnsi" w:hAnsiTheme="minorHAnsi"/>
-        </w:rPr>
-        <w:t>, sendo que o exercício ficará a critério da conveniência do CREDOR</w:t>
-      </w:r>
-      <w:r>
-        <w:rPr>
-          <w:rFonts w:asciiTheme="minorHAnsi" w:hAnsiTheme="minorHAnsi"/>
-        </w:rPr>
-        <w:t>.</w:t>
-      </w:r>
-    </w:p>
-    <w:p>
-      <w:pPr>
-        <w:ind w:right="49"/>
-        <w:jc w:val="both"/>
-        <w:rPr>
-          <w:rFonts w:asciiTheme="minorHAnsi" w:hAnsiTheme="minorHAnsi"/>
-        </w:rPr>
-      </w:pPr>
-    </w:p>
-    <w:p>
-      <w:pPr>
-        <w:ind w:right="49"/>
-        <w:jc w:val="both"/>
-        <w:rPr>
-          <w:rFonts w:asciiTheme="minorHAnsi" w:hAnsiTheme="minorHAnsi"/>
-        </w:rPr>
-      </w:pPr>
-      <w:r>
-        <w:rPr>
-          <w:rFonts w:asciiTheme="minorHAnsi" w:hAnsiTheme="minorHAnsi"/>
-          <w:b/>
-        </w:rPr>
-        <w:t>13.3.</w:t>
-      </w:r>
-      <w:r>
-        <w:rPr>
-          <w:rFonts w:asciiTheme="minorHAnsi" w:hAnsiTheme="minorHAnsi"/>
-        </w:rPr>
-        <w:t xml:space="preserve"> Caso venha a ocorrer a cessão dos direitos creditórios objeto do presente </w:t>
-      </w:r>
-      <w:r>
-        <w:rPr>
-          <w:rFonts w:asciiTheme="minorHAnsi" w:hAnsiTheme="minorHAnsi"/>
-        </w:rPr>
-        <w:t>CONTRATO</w:t>
-      </w:r>
-      <w:r>
-        <w:rPr>
-          <w:rFonts w:asciiTheme="minorHAnsi" w:hAnsiTheme="minorHAnsi"/>
-        </w:rPr>
-        <w:t>, os poderes ora constituídos serão automaticamente substabelecidos aos respectivos cessionários.</w:t>
-      </w:r>
-    </w:p>
-    <w:p>
-      <w:pPr>
-        <w:ind w:right="49"/>
-        <w:jc w:val="both"/>
-        <w:rPr>
-          <w:rFonts w:asciiTheme="minorHAnsi" w:hAnsiTheme="minorHAnsi"/>
-        </w:rPr>
-      </w:pPr>
-    </w:p>
-    <w:p>
-      <w:pPr>
-        <w:ind w:right="49"/>
-        <w:jc w:val="both"/>
-        <w:rPr>
-          <w:rFonts w:asciiTheme="minorHAnsi" w:hAnsiTheme="minorHAnsi"/>
-        </w:rPr>
-      </w:pPr>
-      <w:r>
-        <w:rPr>
-          <w:rFonts w:asciiTheme="minorHAnsi" w:hAnsiTheme="minorHAnsi"/>
-          <w:b/>
-        </w:rPr>
-        <w:t xml:space="preserve">13.4. </w:t>
-      </w:r>
-      <w:r>
-        <w:rPr>
-          <w:rFonts w:asciiTheme="minorHAnsi" w:eastAsia="Batang" w:hAnsiTheme="minorHAnsi"/>
-          <w:b/>
-          <w:color w:val="000000"/>
-        </w:rPr>
-        <w:t>Sendo mais de um DEVEDOR</w:t>
-      </w:r>
-      <w:r>
-        <w:rPr>
-          <w:rFonts w:asciiTheme="minorHAnsi" w:eastAsia="Batang" w:hAnsiTheme="minorHAnsi"/>
-          <w:b/>
-          <w:color w:val="000000"/>
-        </w:rPr>
-        <w:t>, garantidor</w:t>
-      </w:r>
-      <w:r>
-        <w:rPr>
-          <w:rFonts w:asciiTheme="minorHAnsi" w:eastAsia="Batang" w:hAnsiTheme="minorHAnsi"/>
-          <w:b/>
-          <w:color w:val="000000"/>
-        </w:rPr>
-        <w:t xml:space="preserve"> ou ainda marido e mulher, </w:t>
-      </w:r>
-      <w:r>
-        <w:rPr>
-          <w:rFonts w:asciiTheme="minorHAnsi" w:eastAsia="Batang" w:hAnsiTheme="minorHAnsi"/>
-          <w:b/>
-          <w:color w:val="000000"/>
-        </w:rPr>
-        <w:t>todos declaram-se solidariamente responsáveis</w:t>
-      </w:r>
-      <w:r>
-        <w:rPr>
-          <w:rFonts w:asciiTheme="minorHAnsi" w:eastAsia="Batang" w:hAnsiTheme="minorHAnsi"/>
-          <w:b/>
-          <w:color w:val="000000"/>
-        </w:rPr>
-        <w:t xml:space="preserve"> ativa e passivamente </w:t>
-      </w:r>
-      <w:r>
-        <w:rPr>
-          <w:rFonts w:asciiTheme="minorHAnsi" w:eastAsia="Batang" w:hAnsiTheme="minorHAnsi"/>
-          <w:b/>
-          <w:color w:val="000000"/>
-        </w:rPr>
-        <w:t xml:space="preserve"> por todas as obrigações </w:t>
-      </w:r>
-      <w:r>
-        <w:rPr>
-          <w:rFonts w:asciiTheme="minorHAnsi" w:eastAsia="Batang" w:hAnsiTheme="minorHAnsi"/>
-          <w:b/>
-          <w:color w:val="000000"/>
-        </w:rPr>
-        <w:t xml:space="preserve">e por todos os direitos </w:t>
-      </w:r>
-      <w:r>
-        <w:rPr>
-          <w:rFonts w:asciiTheme="minorHAnsi" w:eastAsia="Batang" w:hAnsiTheme="minorHAnsi"/>
-          <w:b/>
-          <w:color w:val="000000"/>
-        </w:rPr>
-        <w:t xml:space="preserve">ora </w:t>
-      </w:r>
-      <w:r>
-        <w:rPr>
-          <w:rFonts w:asciiTheme="minorHAnsi" w:eastAsia="Batang" w:hAnsiTheme="minorHAnsi"/>
-          <w:b/>
-          <w:color w:val="000000"/>
-        </w:rPr>
-        <w:t>assumidos</w:t>
-      </w:r>
-      <w:r>
-        <w:rPr>
-          <w:rFonts w:asciiTheme="minorHAnsi" w:eastAsia="Batang" w:hAnsiTheme="minorHAnsi"/>
-          <w:b/>
-          <w:color w:val="000000"/>
-        </w:rPr>
-        <w:t xml:space="preserve">, sendo que </w:t>
-      </w:r>
-      <w:r>
-        <w:rPr>
-          <w:rFonts w:asciiTheme="minorHAnsi" w:eastAsia="Batang" w:hAnsiTheme="minorHAnsi"/>
-          <w:b/>
-          <w:color w:val="000000"/>
-        </w:rPr>
-        <w:t>um constitui o outro seu bastante procurador para o fim especial de receber citação,</w:t>
-      </w:r>
-      <w:r>
-        <w:rPr>
-          <w:rFonts w:asciiTheme="minorHAnsi" w:hAnsiTheme="minorHAnsi"/>
-          <w:b/>
-        </w:rPr>
-        <w:t xml:space="preserve"> intimação, interpelação, notificações</w:t>
-      </w:r>
-      <w:r>
-        <w:rPr>
-          <w:rFonts w:asciiTheme="minorHAnsi" w:hAnsiTheme="minorHAnsi"/>
-          <w:b/>
-        </w:rPr>
-        <w:t xml:space="preserve"> extrajudicial prevista na lei 9514/97</w:t>
-      </w:r>
-      <w:r>
-        <w:rPr>
-          <w:rFonts w:asciiTheme="minorHAnsi" w:hAnsiTheme="minorHAnsi"/>
-          <w:b/>
-        </w:rPr>
-        <w:t xml:space="preserve"> e avisos de cobrança oriundos de processo de execução judicial ou extrajudicial, bem como para representação em </w:t>
-      </w:r>
-      <w:proofErr w:type="spellStart"/>
-      <w:r>
-        <w:rPr>
-          <w:rFonts w:asciiTheme="minorHAnsi" w:hAnsiTheme="minorHAnsi"/>
-          <w:b/>
-        </w:rPr>
-        <w:t>re-ratificações</w:t>
-      </w:r>
-      <w:proofErr w:type="spellEnd"/>
-      <w:r>
-        <w:rPr>
-          <w:rFonts w:asciiTheme="minorHAnsi" w:hAnsiTheme="minorHAnsi"/>
-          <w:b/>
-        </w:rPr>
-        <w:t xml:space="preserve">, alterações e/ou reformulações contratuais, sendo este mandato outorgado em caráter irrevogável, nos termos do artigo </w:t>
-      </w:r>
-      <w:r>
-        <w:rPr>
-          <w:rFonts w:asciiTheme="minorHAnsi" w:hAnsiTheme="minorHAnsi"/>
-          <w:b/>
-        </w:rPr>
-        <w:t xml:space="preserve">683 e </w:t>
-      </w:r>
-      <w:r>
-        <w:rPr>
-          <w:rFonts w:asciiTheme="minorHAnsi" w:hAnsiTheme="minorHAnsi"/>
-          <w:b/>
-        </w:rPr>
-        <w:t>684 do Código Civil, como condição dos negócios aqui pactuados, até solução final da dívida.</w:t>
-      </w:r>
-    </w:p>
-    <w:p>
-      <w:pPr>
-        <w:spacing w:line="288" w:lineRule="auto"/>
-        <w:jc w:val="both"/>
-      </w:pPr>
-    </w:p>
-    <w:p>
-      <w:pPr>
-        <w:jc w:val="both"/>
-        <w:rPr>
-          <w:rFonts w:asciiTheme="minorHAnsi" w:hAnsiTheme="minorHAnsi"/>
-        </w:rPr>
-      </w:pPr>
-      <w:r>
-        <w:rPr>
-          <w:rFonts w:asciiTheme="minorHAnsi" w:hAnsiTheme="minorHAnsi"/>
-          <w:b/>
-          <w:spacing w:val="-3"/>
-        </w:rPr>
-        <w:lastRenderedPageBreak/>
+      </w:pPr>
+    </w:p>
+    <w:p>
+      <w:pPr>
+        <w:jc w:val="both"/>
+        <w:rPr>
+          <w:rFonts w:asciiTheme="minorHAnsi" w:hAnsiTheme="minorHAnsi"/>
+        </w:rPr>
+      </w:pPr>
+      <w:r>
+        <w:rPr>
+          <w:rFonts w:asciiTheme="minorHAnsi" w:hAnsiTheme="minorHAnsi"/>
+          <w:b/>
+          <w:spacing w:val="-3"/>
+        </w:rPr>
         <w:t>CLÁUSULA 14. DISPOSIÇÕES GERAIS</w:t>
       </w:r>
     </w:p>
@@ -19828,6 +19613,7 @@
           <w:rFonts w:asciiTheme="minorHAnsi" w:hAnsiTheme="minorHAnsi"/>
           <w:b/>
         </w:rPr>
+        <w:lastRenderedPageBreak/>
         <w:t>leu(</w:t>
       </w:r>
       <w:proofErr w:type="spellStart"/>
@@ -19919,7 +19705,6 @@
           <w:rFonts w:asciiTheme="minorHAnsi" w:hAnsiTheme="minorHAnsi"/>
           <w:b/>
         </w:rPr>
-        <w:lastRenderedPageBreak/>
         <w:t>são verdadeiras as informações sobre sua identidade, estado civil, nacionalidade, profissão, endereço, cadastro fiscal e econômico-financeiro</w:t>
       </w:r>
       <w:r>
@@ -23048,7 +22833,7 @@
           <w:rPr>
             <w:noProof/>
           </w:rPr>
-          <w:t>4</w:t>
+          <w:t>24</w:t>
         </w:r>
         <w:r>
           <w:fldChar w:fldCharType="end"/>
@@ -26392,15 +26177,6 @@
 </file>
 
 <file path=customXml/item1.xml><?xml version="1.0" encoding="utf-8"?>
-<?mso-contentType ?>
-<FormTemplates xmlns="http://schemas.microsoft.com/sharepoint/v3/contenttype/forms">
-  <Display>DocumentLibraryForm</Display>
-  <Edit>DocumentLibraryForm</Edit>
-  <New>DocumentLibraryForm</New>
-</FormTemplates>
-</file>
-
-<file path=customXml/item2.xml><?xml version="1.0" encoding="utf-8"?>
 <ct:contentTypeSchema xmlns:ct="http://schemas.microsoft.com/office/2006/metadata/contentType" xmlns:ma="http://schemas.microsoft.com/office/2006/metadata/properties/metaAttributes" ct:_="" ma:_="" ma:contentTypeName="Document" ma:contentTypeID="0x0101003EDD6E60A38AF6448CDE9DB6D06DBD51" ma:contentTypeVersion="11" ma:contentTypeDescription="Create a new document." ma:contentTypeScope="" ma:versionID="f8d7ecad6ec4b735620a3457a2fca56e">
   <xsd:schema xmlns:xsd="http://www.w3.org/2001/XMLSchema" xmlns:xs="http://www.w3.org/2001/XMLSchema" xmlns:p="http://schemas.microsoft.com/office/2006/metadata/properties" xmlns:ns3="c16f76d9-b0ff-4284-9834-3c910d12e1e1" xmlns:ns4="c539a59e-0926-4b57-8d55-284ee7ef1c76" targetNamespace="http://schemas.microsoft.com/office/2006/metadata/properties" ma:root="true" ma:fieldsID="975b516d696ceee89662d38f1d9eb024" ns3:_="" ns4:_="">
     <xsd:import namespace="c16f76d9-b0ff-4284-9834-3c910d12e1e1"/>
@@ -26609,6 +26385,15 @@
 </ct:contentTypeSchema>
 </file>
 
+<file path=customXml/item2.xml><?xml version="1.0" encoding="utf-8"?>
+<?mso-contentType ?>
+<FormTemplates xmlns="http://schemas.microsoft.com/sharepoint/v3/contenttype/forms">
+  <Display>DocumentLibraryForm</Display>
+  <Edit>DocumentLibraryForm</Edit>
+  <New>DocumentLibraryForm</New>
+</FormTemplates>
+</file>
+
 <file path=customXml/item3.xml><?xml version="1.0" encoding="utf-8"?>
 <p:properties xmlns:p="http://schemas.microsoft.com/office/2006/metadata/properties" xmlns:xsi="http://www.w3.org/2001/XMLSchema-instance" xmlns:pc="http://schemas.microsoft.com/office/infopath/2007/PartnerControls">
   <documentManagement/>
@@ -26620,14 +26405,6 @@
 </file>
 
 <file path=customXml/itemProps1.xml><?xml version="1.0" encoding="utf-8"?>
-<ds:datastoreItem xmlns:ds="http://schemas.openxmlformats.org/officeDocument/2006/customXml" ds:itemID="{8B870658-3ACD-4228-BB3F-2EA3DC708AA8}">
-  <ds:schemaRefs>
-    <ds:schemaRef ds:uri="http://schemas.microsoft.com/sharepoint/v3/contenttype/forms"/>
-  </ds:schemaRefs>
-</ds:datastoreItem>
-</file>
-
-<file path=customXml/itemProps2.xml><?xml version="1.0" encoding="utf-8"?>
 <ds:datastoreItem xmlns:ds="http://schemas.openxmlformats.org/officeDocument/2006/customXml" ds:itemID="{02F9054E-AAA4-44B8-8187-E336FCD3C8DC}">
   <ds:schemaRefs>
     <ds:schemaRef ds:uri="http://schemas.microsoft.com/office/2006/metadata/contentType"/>
@@ -26646,6 +26423,14 @@
 </ds:datastoreItem>
 </file>
 
+<file path=customXml/itemProps2.xml><?xml version="1.0" encoding="utf-8"?>
+<ds:datastoreItem xmlns:ds="http://schemas.openxmlformats.org/officeDocument/2006/customXml" ds:itemID="{8B870658-3ACD-4228-BB3F-2EA3DC708AA8}">
+  <ds:schemaRefs>
+    <ds:schemaRef ds:uri="http://schemas.microsoft.com/sharepoint/v3/contenttype/forms"/>
+  </ds:schemaRefs>
+</ds:datastoreItem>
+</file>
+
 <file path=customXml/itemProps3.xml><?xml version="1.0" encoding="utf-8"?>
 <ds:datastoreItem xmlns:ds="http://schemas.openxmlformats.org/officeDocument/2006/customXml" ds:itemID="{55CB9BAC-E7F7-41C7-B95E-EAF0E3A9AF52}">
   <ds:schemaRefs>
@@ -26656,7 +26441,7 @@
 </file>
 
 <file path=customXml/itemProps4.xml><?xml version="1.0" encoding="utf-8"?>
-<ds:datastoreItem xmlns:ds="http://schemas.openxmlformats.org/officeDocument/2006/customXml" ds:itemID="{3322DBD3-66C2-465C-AD87-5F28E4B91CD2}">
+<ds:datastoreItem xmlns:ds="http://schemas.openxmlformats.org/officeDocument/2006/customXml" ds:itemID="{0ABF5476-7483-4EB1-894B-BA7789E25B32}">
   <ds:schemaRefs>
     <ds:schemaRef ds:uri="http://schemas.openxmlformats.org/officeDocument/2006/bibliography"/>
   </ds:schemaRefs>

</xml_diff>

<commit_message>
1 #SIS-163# alteraçao cci
</commit_message>
<xml_diff>
--- a/galleriafinancas/src/resource/Cci.docx
+++ b/galleriafinancas/src/resource/Cci.docx
@@ -7488,70 +7488,23 @@
           <w:rFonts w:ascii="Calibri" w:hAnsi="Calibri"/>
           <w:szCs w:val="22"/>
         </w:rPr>
-        <w:t>s</w:t>
-      </w:r>
+        <w:t>s) DEVEDOR(ES) concorda(m) que, caso as condições precedentes acima não sejam cumpridas no prazo de até 30 (trinta) dias corridos contados da emissão da CCI, o referido título poderá, a critério do CREDOR, ser considerado cancelado, deixando de surtir efeitos, obrigações, direitos e deveres às Partes, devendo o(</w:t>
+      </w:r>
+      <w:proofErr w:type="spellStart"/>
       <w:r>
         <w:rPr>
           <w:rFonts w:ascii="Calibri" w:hAnsi="Calibri"/>
           <w:szCs w:val="22"/>
         </w:rPr>
-        <w:t xml:space="preserve">) </w:t>
-      </w:r>
+        <w:t>s,a,as</w:t>
+      </w:r>
+      <w:proofErr w:type="spellEnd"/>
       <w:r>
         <w:rPr>
           <w:rFonts w:ascii="Calibri" w:hAnsi="Calibri"/>
           <w:szCs w:val="22"/>
         </w:rPr>
-        <w:t>DEVEDOR(ES)</w:t>
-      </w:r>
-      <w:r>
-        <w:rPr>
-          <w:rFonts w:ascii="Calibri" w:hAnsi="Calibri"/>
-          <w:szCs w:val="22"/>
-        </w:rPr>
-        <w:t xml:space="preserve"> concorda</w:t>
-      </w:r>
-      <w:r>
-        <w:rPr>
-          <w:rFonts w:ascii="Calibri" w:hAnsi="Calibri"/>
-          <w:szCs w:val="22"/>
-        </w:rPr>
-        <w:t>(m)</w:t>
-      </w:r>
-      <w:r>
-        <w:rPr>
-          <w:rFonts w:ascii="Calibri" w:hAnsi="Calibri"/>
-          <w:szCs w:val="22"/>
-        </w:rPr>
-        <w:t xml:space="preserve"> que, caso as condições precedentes acima não sejam cumpridas no prazo de até 30 (trinta) dias corridos contados da emissão da CC</w:t>
-      </w:r>
-      <w:r>
-        <w:rPr>
-          <w:rFonts w:ascii="Calibri" w:hAnsi="Calibri"/>
-          <w:szCs w:val="22"/>
-        </w:rPr>
-        <w:t>I</w:t>
-      </w:r>
-      <w:r>
-        <w:rPr>
-          <w:rFonts w:ascii="Calibri" w:hAnsi="Calibri"/>
-          <w:szCs w:val="22"/>
-        </w:rPr>
-        <w:t>, o referido título poderá, a critério do CREDOR, ser considerado cancelado, deixando de surtir efeitos, obrigações, direitos e deveres às Partes, devendo o(a) EMITENTE reembolsar todos os gastos despendidos pelo CREDOR</w:t>
-      </w:r>
-      <w:r>
-        <w:rPr>
-          <w:rFonts w:ascii="Calibri" w:hAnsi="Calibri"/>
-          <w:szCs w:val="22"/>
-        </w:rPr>
-        <w:t>, nos termos da cláusula 11</w:t>
-      </w:r>
-      <w:r>
-        <w:rPr>
-          <w:rFonts w:ascii="Calibri" w:hAnsi="Calibri"/>
-          <w:szCs w:val="22"/>
-        </w:rPr>
-        <w:t>.</w:t>
+        <w:t>) DEVEDOR(A,S) e garantidores, solidariamente, reembolsar todos os gastos despendidos pelo CREDOR, nos termos da cláusula 11.</w:t>
       </w:r>
     </w:p>
     <w:p>
@@ -11711,10 +11664,10 @@
       </w:r>
       <w:smartTag w:uri="urn:schemas-microsoft-com:office:smarttags" w:element="date">
         <w:smartTagPr>
+          <w:attr w:name="ls" w:val="trans"/>
+          <w:attr w:name="Month" w:val="05"/>
+          <w:attr w:name="Day" w:val="10"/>
           <w:attr w:name="Year" w:val="96"/>
-          <w:attr w:name="Day" w:val="10"/>
-          <w:attr w:name="Month" w:val="05"/>
-          <w:attr w:name="ls" w:val="trans"/>
         </w:smartTagPr>
         <w:r>
           <w:rPr>
@@ -14311,15 +14264,7 @@
         <w:rPr>
           <w:rFonts w:asciiTheme="minorHAnsi" w:hAnsiTheme="minorHAnsi"/>
         </w:rPr>
-        <w:t xml:space="preserve"> e ao laudêmio, se for o caso, contribuições condominiais imputáveis ao Imóvel, além das despesas com a cobrança e intimação, pagos para efeito de consolidação da propriedade fiduciária no patrimônio do CREDOR e às despesas inerentes ao procedime</w:t>
-      </w:r>
-      <w:bookmarkStart w:id="2" w:name="_GoBack"/>
-      <w:bookmarkEnd w:id="2"/>
-      <w:r>
-        <w:rPr>
-          <w:rFonts w:asciiTheme="minorHAnsi" w:hAnsiTheme="minorHAnsi"/>
-        </w:rPr>
-        <w:t>nto de cobrança e leilão, incluindo, também, o pagamento dos encargos tributários e despesas exigíveis para esta nova aquisição do Imóvel, inclusive custas e emolumentos, estando sujeito também ao pagamento da comissão do leiloeiro.</w:t>
+        <w:t xml:space="preserve"> e ao laudêmio, se for o caso, contribuições condominiais imputáveis ao Imóvel, além das despesas com a cobrança e intimação, pagos para efeito de consolidação da propriedade fiduciária no patrimônio do CREDOR e às despesas inerentes ao procedimento de cobrança e leilão, incluindo, também, o pagamento dos encargos tributários e despesas exigíveis para esta nova aquisição do Imóvel, inclusive custas e emolumentos, estando sujeito também ao pagamento da comissão do leiloeiro.</w:t>
       </w:r>
     </w:p>
     <w:p>
@@ -15417,6 +15362,8 @@
         </w:rPr>
         <w:t>);</w:t>
       </w:r>
+      <w:bookmarkStart w:id="2" w:name="_GoBack"/>
+      <w:bookmarkEnd w:id="2"/>
     </w:p>
     <w:p>
       <w:pPr>
@@ -15465,38 +15412,24 @@
         </w:rPr>
         <w:t xml:space="preserve"> </w:t>
       </w:r>
-      <w:r>
-        <w:rPr>
-          <w:rFonts w:asciiTheme="minorHAnsi" w:hAnsiTheme="minorHAnsi"/>
-        </w:rPr>
-        <w:t>O</w:t>
-      </w:r>
-      <w:r>
-        <w:rPr>
-          <w:rFonts w:asciiTheme="minorHAnsi" w:hAnsiTheme="minorHAnsi"/>
-        </w:rPr>
-        <w:t xml:space="preserve">(s) </w:t>
-      </w:r>
-      <w:r>
-        <w:rPr>
-          <w:rFonts w:asciiTheme="minorHAnsi" w:hAnsiTheme="minorHAnsi"/>
-          <w:bCs/>
-          <w:spacing w:val="-3"/>
-        </w:rPr>
-        <w:t>DEVEDOR(ES)</w:t>
-      </w:r>
-      <w:r>
-        <w:rPr>
-          <w:rFonts w:asciiTheme="minorHAnsi" w:hAnsiTheme="minorHAnsi"/>
-          <w:bCs/>
-        </w:rPr>
-        <w:t xml:space="preserve"> deverá(</w:t>
+      <w:proofErr w:type="gramStart"/>
+      <w:r>
+        <w:rPr>
+          <w:rFonts w:asciiTheme="minorHAnsi" w:hAnsiTheme="minorHAnsi"/>
+        </w:rPr>
+        <w:t>O(</w:t>
+      </w:r>
+      <w:proofErr w:type="gramEnd"/>
+      <w:r>
+        <w:rPr>
+          <w:rFonts w:asciiTheme="minorHAnsi" w:hAnsiTheme="minorHAnsi"/>
+        </w:rPr>
+        <w:t>s) DEVEDOR(ES) deverá(</w:t>
       </w:r>
       <w:proofErr w:type="spellStart"/>
       <w:r>
         <w:rPr>
           <w:rFonts w:asciiTheme="minorHAnsi" w:hAnsiTheme="minorHAnsi"/>
-          <w:bCs/>
         </w:rPr>
         <w:t>ão</w:t>
       </w:r>
@@ -15504,30 +15437,27 @@
       <w:r>
         <w:rPr>
           <w:rFonts w:asciiTheme="minorHAnsi" w:hAnsiTheme="minorHAnsi"/>
-          <w:bCs/>
-        </w:rPr>
-        <w:t xml:space="preserve">) desocupar o imóvel até a data da realização do primeiro público leilão, deixando-o livre e desimpedido de pessoas e coisas. O(s) </w:t>
-      </w:r>
-      <w:r>
-        <w:rPr>
-          <w:rFonts w:asciiTheme="minorHAnsi" w:hAnsiTheme="minorHAnsi"/>
-          <w:bCs/>
-          <w:spacing w:val="-3"/>
-        </w:rPr>
-        <w:t>DEVEDOR(ES)</w:t>
-      </w:r>
-      <w:r>
-        <w:rPr>
-          <w:rFonts w:asciiTheme="minorHAnsi" w:hAnsiTheme="minorHAnsi"/>
-          <w:bCs/>
-        </w:rPr>
-        <w:t xml:space="preserve"> pagará(</w:t>
+        </w:rPr>
+        <w:t xml:space="preserve">) desocupar o imóvel até a data da realização do primeiro público leilão, deixando-o livre e desimpedido de pessoas e coisas. </w:t>
+      </w:r>
+      <w:proofErr w:type="gramStart"/>
+      <w:r>
+        <w:rPr>
+          <w:rFonts w:asciiTheme="minorHAnsi" w:hAnsiTheme="minorHAnsi"/>
+        </w:rPr>
+        <w:t>O(</w:t>
+      </w:r>
+      <w:proofErr w:type="gramEnd"/>
+      <w:r>
+        <w:rPr>
+          <w:rFonts w:asciiTheme="minorHAnsi" w:hAnsiTheme="minorHAnsi"/>
+        </w:rPr>
+        <w:t>s) DEVEDOR(ES) pagará(</w:t>
       </w:r>
       <w:proofErr w:type="spellStart"/>
       <w:r>
         <w:rPr>
           <w:rFonts w:asciiTheme="minorHAnsi" w:hAnsiTheme="minorHAnsi"/>
-          <w:bCs/>
         </w:rPr>
         <w:t>ão</w:t>
       </w:r>
@@ -15535,35 +15465,13 @@
       <w:r>
         <w:rPr>
           <w:rFonts w:asciiTheme="minorHAnsi" w:hAnsiTheme="minorHAnsi"/>
-          <w:bCs/>
-        </w:rPr>
-        <w:t xml:space="preserve">) ao CREDOR ou a quem vier a sucedê-la, uma taxa de ocupação do imóvel, por mês ou fração, no valor correspondente a 1% (um por cento) do valor do imóvel </w:t>
-      </w:r>
-      <w:r>
-        <w:rPr>
-          <w:rFonts w:asciiTheme="minorHAnsi" w:hAnsiTheme="minorHAnsi"/>
-        </w:rPr>
-        <w:t>apurado de conformidade com as disposições previstas na alínea a) acima</w:t>
-      </w:r>
-      <w:r>
-        <w:rPr>
-          <w:rFonts w:asciiTheme="minorHAnsi" w:hAnsiTheme="minorHAnsi"/>
-          <w:bCs/>
-        </w:rPr>
-        <w:t xml:space="preserve">, computado e exigível desde a data da </w:t>
-      </w:r>
-      <w:r>
-        <w:rPr>
-          <w:rFonts w:asciiTheme="minorHAnsi" w:hAnsiTheme="minorHAnsi"/>
-          <w:bCs/>
-        </w:rPr>
-        <w:t xml:space="preserve">consolidação da propriedade fiduciária no patrimônio do credor </w:t>
+        </w:rPr>
+        <w:t xml:space="preserve">) ao CREDOR ou a quem vier a sucedê-la, uma taxa de ocupação do imóvel, por mês ou fração, no valor correspondente a 1% (um por cento) do valor do imóvel, computado e exigível desde a data da consolidação da propriedade fiduciária no patrimônio do credor </w:t>
       </w:r>
       <w:proofErr w:type="spellStart"/>
       <w:r>
         <w:rPr>
           <w:rFonts w:asciiTheme="minorHAnsi" w:hAnsiTheme="minorHAnsi"/>
-          <w:bCs/>
         </w:rPr>
         <w:t>fiduciante</w:t>
       </w:r>
@@ -15571,22 +15479,8 @@
       <w:r>
         <w:rPr>
           <w:rFonts w:asciiTheme="minorHAnsi" w:hAnsiTheme="minorHAnsi"/>
-          <w:bCs/>
-        </w:rPr>
-        <w:t xml:space="preserve"> </w:t>
-      </w:r>
-      <w:r>
-        <w:rPr>
-          <w:rFonts w:asciiTheme="minorHAnsi" w:hAnsiTheme="minorHAnsi"/>
-          <w:bCs/>
-        </w:rPr>
-        <w:t>até a data em que o CREDOR ou seus sucessores, vier(em) a ser imitida(os) na posse do imóvel</w:t>
-      </w:r>
-      <w:r>
-        <w:rPr>
-          <w:rFonts w:asciiTheme="minorHAnsi" w:hAnsiTheme="minorHAnsi"/>
-        </w:rPr>
-        <w:t>;</w:t>
+        </w:rPr>
+        <w:t xml:space="preserve"> até a data em que o CREDOR ou seus sucessores, vier(em) a ser imitida(os) na posse do imóvel;</w:t>
       </w:r>
     </w:p>
     <w:p>
@@ -15636,14 +15530,14 @@
         <w:rPr>
           <w:rFonts w:asciiTheme="minorHAnsi" w:hAnsiTheme="minorHAnsi"/>
         </w:rPr>
-        <w:t xml:space="preserve"> Não ocorrendo a desocupação do imóvel no prazo e forma ajustados, o CREDOR, seus cessionários ou sucessores, inclusive o adquirente do imóvel, quer tenha adquirido no leilão ou posteriormente, poderão requerer a reintegração de sua posse, declarando-se o(s) DEVEDOR(ES) ciente(s) de que, nos termos do art. 30 da lei 9.514/97, a reintegração será concedida liminarmente, </w:t>
+        <w:t xml:space="preserve"> Não ocorrendo a desocupação do imóvel no prazo e forma ajustados, o CREDOR, seus cessionários ou sucessores, inclusive o adquirente do imóvel, quer tenha adquirido no leilão ou posteriormente, poderão requerer a reintegração de sua posse, declarando-se o(s) DEVEDOR(ES) ciente(s) de que, nos termos do art. 30 da lei 9.514/97, a reintegração será concedida liminarmente, com ordem judicial para desocupação no prazo máximo de 60 (sessenta) dias, desde que </w:t>
       </w:r>
       <w:r>
         <w:rPr>
           <w:rFonts w:asciiTheme="minorHAnsi" w:hAnsiTheme="minorHAnsi"/>
         </w:rPr>
         <w:lastRenderedPageBreak/>
-        <w:t xml:space="preserve">com ordem judicial para desocupação no prazo máximo de 60 (sessenta) dias, desde que comprovada, mediante certidão da matrícula do imóvel, a consolidação da plena propriedade em nome do CREDOR, ou o registro do contrato celebrado em decorrência da venda do imóvel no leilão ou posteriormente ao leilão, conforme quem seja o autor da ação de reintegração de posse, cumulada com cobrança do valor da taxa diária de ocupação e demais despesas previstas neste </w:t>
+        <w:t xml:space="preserve">comprovada, mediante certidão da matrícula do imóvel, a consolidação da plena propriedade em nome do CREDOR, ou o registro do contrato celebrado em decorrência da venda do imóvel no leilão ou posteriormente ao leilão, conforme quem seja o autor da ação de reintegração de posse, cumulada com cobrança do valor da taxa diária de ocupação e demais despesas previstas neste </w:t>
       </w:r>
       <w:r>
         <w:rPr>
@@ -17996,10 +17890,10 @@
       </w:r>
       <w:smartTag w:uri="urn:schemas-microsoft-com:office:smarttags" w:element="date">
         <w:smartTagPr>
+          <w:attr w:name="ls" w:val="trans"/>
+          <w:attr w:name="Month" w:val="8"/>
+          <w:attr w:name="Day" w:val="02"/>
           <w:attr w:name="Year" w:val="2004"/>
-          <w:attr w:name="Day" w:val="02"/>
-          <w:attr w:name="Month" w:val="8"/>
-          <w:attr w:name="ls" w:val="trans"/>
         </w:smartTagPr>
         <w:r>
           <w:rPr>
@@ -22833,7 +22727,7 @@
           <w:rPr>
             <w:noProof/>
           </w:rPr>
-          <w:t>24</w:t>
+          <w:t>25</w:t>
         </w:r>
         <w:r>
           <w:fldChar w:fldCharType="end"/>
@@ -26177,6 +26071,21 @@
 </file>
 
 <file path=customXml/item1.xml><?xml version="1.0" encoding="utf-8"?>
+<p:properties xmlns:p="http://schemas.microsoft.com/office/2006/metadata/properties" xmlns:xsi="http://www.w3.org/2001/XMLSchema-instance" xmlns:pc="http://schemas.microsoft.com/office/infopath/2007/PartnerControls">
+  <documentManagement/>
+</p:properties>
+</file>
+
+<file path=customXml/item2.xml><?xml version="1.0" encoding="utf-8"?>
+<?mso-contentType ?>
+<FormTemplates xmlns="http://schemas.microsoft.com/sharepoint/v3/contenttype/forms">
+  <Display>DocumentLibraryForm</Display>
+  <Edit>DocumentLibraryForm</Edit>
+  <New>DocumentLibraryForm</New>
+</FormTemplates>
+</file>
+
+<file path=customXml/item3.xml><?xml version="1.0" encoding="utf-8"?>
 <ct:contentTypeSchema xmlns:ct="http://schemas.microsoft.com/office/2006/metadata/contentType" xmlns:ma="http://schemas.microsoft.com/office/2006/metadata/properties/metaAttributes" ct:_="" ma:_="" ma:contentTypeName="Document" ma:contentTypeID="0x0101003EDD6E60A38AF6448CDE9DB6D06DBD51" ma:contentTypeVersion="11" ma:contentTypeDescription="Create a new document." ma:contentTypeScope="" ma:versionID="f8d7ecad6ec4b735620a3457a2fca56e">
   <xsd:schema xmlns:xsd="http://www.w3.org/2001/XMLSchema" xmlns:xs="http://www.w3.org/2001/XMLSchema" xmlns:p="http://schemas.microsoft.com/office/2006/metadata/properties" xmlns:ns3="c16f76d9-b0ff-4284-9834-3c910d12e1e1" xmlns:ns4="c539a59e-0926-4b57-8d55-284ee7ef1c76" targetNamespace="http://schemas.microsoft.com/office/2006/metadata/properties" ma:root="true" ma:fieldsID="975b516d696ceee89662d38f1d9eb024" ns3:_="" ns4:_="">
     <xsd:import namespace="c16f76d9-b0ff-4284-9834-3c910d12e1e1"/>
@@ -26385,26 +26294,28 @@
 </ct:contentTypeSchema>
 </file>
 
-<file path=customXml/item2.xml><?xml version="1.0" encoding="utf-8"?>
-<?mso-contentType ?>
-<FormTemplates xmlns="http://schemas.microsoft.com/sharepoint/v3/contenttype/forms">
-  <Display>DocumentLibraryForm</Display>
-  <Edit>DocumentLibraryForm</Edit>
-  <New>DocumentLibraryForm</New>
-</FormTemplates>
-</file>
-
-<file path=customXml/item3.xml><?xml version="1.0" encoding="utf-8"?>
-<p:properties xmlns:p="http://schemas.microsoft.com/office/2006/metadata/properties" xmlns:xsi="http://www.w3.org/2001/XMLSchema-instance" xmlns:pc="http://schemas.microsoft.com/office/infopath/2007/PartnerControls">
-  <documentManagement/>
-</p:properties>
-</file>
-
 <file path=customXml/item4.xml><?xml version="1.0" encoding="utf-8"?>
 <b:Sources xmlns:b="http://schemas.openxmlformats.org/officeDocument/2006/bibliography" xmlns="http://schemas.openxmlformats.org/officeDocument/2006/bibliography" SelectedStyle="\APASixthEditionOfficeOnline.xsl" StyleName="APA" Version="6"/>
 </file>
 
 <file path=customXml/itemProps1.xml><?xml version="1.0" encoding="utf-8"?>
+<ds:datastoreItem xmlns:ds="http://schemas.openxmlformats.org/officeDocument/2006/customXml" ds:itemID="{55CB9BAC-E7F7-41C7-B95E-EAF0E3A9AF52}">
+  <ds:schemaRefs>
+    <ds:schemaRef ds:uri="http://schemas.microsoft.com/office/2006/metadata/properties"/>
+    <ds:schemaRef ds:uri="http://schemas.microsoft.com/office/infopath/2007/PartnerControls"/>
+  </ds:schemaRefs>
+</ds:datastoreItem>
+</file>
+
+<file path=customXml/itemProps2.xml><?xml version="1.0" encoding="utf-8"?>
+<ds:datastoreItem xmlns:ds="http://schemas.openxmlformats.org/officeDocument/2006/customXml" ds:itemID="{8B870658-3ACD-4228-BB3F-2EA3DC708AA8}">
+  <ds:schemaRefs>
+    <ds:schemaRef ds:uri="http://schemas.microsoft.com/sharepoint/v3/contenttype/forms"/>
+  </ds:schemaRefs>
+</ds:datastoreItem>
+</file>
+
+<file path=customXml/itemProps3.xml><?xml version="1.0" encoding="utf-8"?>
 <ds:datastoreItem xmlns:ds="http://schemas.openxmlformats.org/officeDocument/2006/customXml" ds:itemID="{02F9054E-AAA4-44B8-8187-E336FCD3C8DC}">
   <ds:schemaRefs>
     <ds:schemaRef ds:uri="http://schemas.microsoft.com/office/2006/metadata/contentType"/>
@@ -26423,25 +26334,8 @@
 </ds:datastoreItem>
 </file>
 
-<file path=customXml/itemProps2.xml><?xml version="1.0" encoding="utf-8"?>
-<ds:datastoreItem xmlns:ds="http://schemas.openxmlformats.org/officeDocument/2006/customXml" ds:itemID="{8B870658-3ACD-4228-BB3F-2EA3DC708AA8}">
-  <ds:schemaRefs>
-    <ds:schemaRef ds:uri="http://schemas.microsoft.com/sharepoint/v3/contenttype/forms"/>
-  </ds:schemaRefs>
-</ds:datastoreItem>
-</file>
-
-<file path=customXml/itemProps3.xml><?xml version="1.0" encoding="utf-8"?>
-<ds:datastoreItem xmlns:ds="http://schemas.openxmlformats.org/officeDocument/2006/customXml" ds:itemID="{55CB9BAC-E7F7-41C7-B95E-EAF0E3A9AF52}">
-  <ds:schemaRefs>
-    <ds:schemaRef ds:uri="http://schemas.microsoft.com/office/2006/metadata/properties"/>
-    <ds:schemaRef ds:uri="http://schemas.microsoft.com/office/infopath/2007/PartnerControls"/>
-  </ds:schemaRefs>
-</ds:datastoreItem>
-</file>
-
 <file path=customXml/itemProps4.xml><?xml version="1.0" encoding="utf-8"?>
-<ds:datastoreItem xmlns:ds="http://schemas.openxmlformats.org/officeDocument/2006/customXml" ds:itemID="{0ABF5476-7483-4EB1-894B-BA7789E25B32}">
+<ds:datastoreItem xmlns:ds="http://schemas.openxmlformats.org/officeDocument/2006/customXml" ds:itemID="{57E891CC-47C8-45FC-A46D-F346956F2FF4}">
   <ds:schemaRefs>
     <ds:schemaRef ds:uri="http://schemas.openxmlformats.org/officeDocument/2006/bibliography"/>
   </ds:schemaRefs>

</xml_diff>

<commit_message>
3 #SIS-163# atualização cci
</commit_message>
<xml_diff>
--- a/galleriafinancas/src/resource/Cci.docx
+++ b/galleriafinancas/src/resource/Cci.docx
@@ -3164,48 +3164,33 @@
                 <w:sz w:val="22"/>
                 <w:szCs w:val="22"/>
               </w:rPr>
-              <w:t xml:space="preserve"> O valor da parcela disposto no item 4.8. </w:t>
+              <w:t xml:space="preserve"> </w:t>
+            </w:r>
+            <w:bookmarkStart w:id="0" w:name="_GoBack"/>
+            <w:r>
+              <w:rPr>
+                <w:rFonts w:ascii="Calibri" w:hAnsi="Calibri"/>
+                <w:color w:val="000000"/>
+              </w:rPr>
+              <w:t xml:space="preserve">O índice de reajuste disposto no item 4.6. </w:t>
             </w:r>
             <w:proofErr w:type="gramStart"/>
             <w:r>
               <w:rPr>
                 <w:rFonts w:ascii="Calibri" w:hAnsi="Calibri"/>
                 <w:color w:val="000000"/>
-                <w:sz w:val="22"/>
-                <w:szCs w:val="22"/>
-              </w:rPr>
-              <w:t>acima</w:t>
+              </w:rPr>
+              <w:t>será</w:t>
             </w:r>
             <w:proofErr w:type="gramEnd"/>
             <w:r>
               <w:rPr>
                 <w:rFonts w:ascii="Calibri" w:hAnsi="Calibri"/>
                 <w:color w:val="000000"/>
-                <w:sz w:val="22"/>
-                <w:szCs w:val="22"/>
-              </w:rPr>
-              <w:t xml:space="preserve"> será atualizado com o índice no item 4.6. </w:t>
-            </w:r>
-            <w:proofErr w:type="gramStart"/>
-            <w:r>
-              <w:rPr>
-                <w:rFonts w:ascii="Calibri" w:hAnsi="Calibri"/>
-                <w:color w:val="000000"/>
-                <w:sz w:val="22"/>
-                <w:szCs w:val="22"/>
-              </w:rPr>
-              <w:t>desde</w:t>
-            </w:r>
-            <w:proofErr w:type="gramEnd"/>
-            <w:r>
-              <w:rPr>
-                <w:rFonts w:ascii="Calibri" w:hAnsi="Calibri"/>
-                <w:color w:val="000000"/>
-                <w:sz w:val="22"/>
-                <w:szCs w:val="22"/>
-              </w:rPr>
-              <w:t xml:space="preserve"> a data da assinatura do contrato, independentemente da data do vencimento da primeira prestação mensal.</w:t>
-            </w:r>
+              </w:rPr>
+              <w:t xml:space="preserve"> aplicado desde a data da assinatura do contrato, independentemente da data do vencimento da primeira prestação mensal.</w:t>
+            </w:r>
+            <w:bookmarkEnd w:id="0"/>
           </w:p>
         </w:tc>
       </w:tr>
@@ -10745,9 +10730,9 @@
         </w:rPr>
         <w:t>a contratação de uma das apólices indicadas pelo CREDOR.</w:t>
       </w:r>
-      <w:bookmarkStart w:id="0" w:name="_Hlk2943080"/>
-    </w:p>
-    <w:bookmarkEnd w:id="0"/>
+      <w:bookmarkStart w:id="1" w:name="_Hlk2943080"/>
+    </w:p>
+    <w:bookmarkEnd w:id="1"/>
     <w:p>
       <w:pPr>
         <w:pStyle w:val="PargrafodaLista"/>
@@ -11007,7 +10992,7 @@
           <w:szCs w:val="22"/>
         </w:rPr>
       </w:pPr>
-      <w:bookmarkStart w:id="1" w:name="_Hlk106291793"/>
+      <w:bookmarkStart w:id="2" w:name="_Hlk106291793"/>
       <w:r>
         <w:rPr>
           <w:rFonts w:ascii="Calibri" w:hAnsi="Calibri"/>
@@ -11076,7 +11061,7 @@
         <w:t xml:space="preserve"> como a respectiva execução da garantia pelo CREDOR ou quem vier a substituí-lo.</w:t>
       </w:r>
     </w:p>
-    <w:bookmarkEnd w:id="1"/>
+    <w:bookmarkEnd w:id="2"/>
     <w:p>
       <w:pPr>
         <w:suppressAutoHyphens/>
@@ -11664,10 +11649,10 @@
       </w:r>
       <w:smartTag w:uri="urn:schemas-microsoft-com:office:smarttags" w:element="date">
         <w:smartTagPr>
+          <w:attr w:name="Year" w:val="96"/>
+          <w:attr w:name="Day" w:val="10"/>
+          <w:attr w:name="Month" w:val="05"/>
           <w:attr w:name="ls" w:val="trans"/>
-          <w:attr w:name="Month" w:val="05"/>
-          <w:attr w:name="Day" w:val="10"/>
-          <w:attr w:name="Year" w:val="96"/>
         </w:smartTagPr>
         <w:r>
           <w:rPr>
@@ -15362,8 +15347,6 @@
         </w:rPr>
         <w:t>);</w:t>
       </w:r>
-      <w:bookmarkStart w:id="2" w:name="_GoBack"/>
-      <w:bookmarkEnd w:id="2"/>
     </w:p>
     <w:p>
       <w:pPr>
@@ -17890,10 +17873,10 @@
       </w:r>
       <w:smartTag w:uri="urn:schemas-microsoft-com:office:smarttags" w:element="date">
         <w:smartTagPr>
+          <w:attr w:name="Year" w:val="2004"/>
+          <w:attr w:name="Day" w:val="02"/>
+          <w:attr w:name="Month" w:val="8"/>
           <w:attr w:name="ls" w:val="trans"/>
-          <w:attr w:name="Month" w:val="8"/>
-          <w:attr w:name="Day" w:val="02"/>
-          <w:attr w:name="Year" w:val="2004"/>
         </w:smartTagPr>
         <w:r>
           <w:rPr>
@@ -22727,7 +22710,7 @@
           <w:rPr>
             <w:noProof/>
           </w:rPr>
-          <w:t>25</w:t>
+          <w:t>22</w:t>
         </w:r>
         <w:r>
           <w:fldChar w:fldCharType="end"/>
@@ -26071,18 +26054,18 @@
 </file>
 
 <file path=customXml/item1.xml><?xml version="1.0" encoding="utf-8"?>
-<p:properties xmlns:p="http://schemas.microsoft.com/office/2006/metadata/properties" xmlns:xsi="http://www.w3.org/2001/XMLSchema-instance" xmlns:pc="http://schemas.microsoft.com/office/infopath/2007/PartnerControls">
-  <documentManagement/>
-</p:properties>
-</file>
-
-<file path=customXml/item2.xml><?xml version="1.0" encoding="utf-8"?>
 <?mso-contentType ?>
 <FormTemplates xmlns="http://schemas.microsoft.com/sharepoint/v3/contenttype/forms">
   <Display>DocumentLibraryForm</Display>
   <Edit>DocumentLibraryForm</Edit>
   <New>DocumentLibraryForm</New>
 </FormTemplates>
+</file>
+
+<file path=customXml/item2.xml><?xml version="1.0" encoding="utf-8"?>
+<p:properties xmlns:p="http://schemas.microsoft.com/office/2006/metadata/properties" xmlns:xsi="http://www.w3.org/2001/XMLSchema-instance" xmlns:pc="http://schemas.microsoft.com/office/infopath/2007/PartnerControls">
+  <documentManagement/>
+</p:properties>
 </file>
 
 <file path=customXml/item3.xml><?xml version="1.0" encoding="utf-8"?>
@@ -26299,18 +26282,18 @@
 </file>
 
 <file path=customXml/itemProps1.xml><?xml version="1.0" encoding="utf-8"?>
-<ds:datastoreItem xmlns:ds="http://schemas.openxmlformats.org/officeDocument/2006/customXml" ds:itemID="{55CB9BAC-E7F7-41C7-B95E-EAF0E3A9AF52}">
+<ds:datastoreItem xmlns:ds="http://schemas.openxmlformats.org/officeDocument/2006/customXml" ds:itemID="{8B870658-3ACD-4228-BB3F-2EA3DC708AA8}">
   <ds:schemaRefs>
-    <ds:schemaRef ds:uri="http://schemas.microsoft.com/office/2006/metadata/properties"/>
-    <ds:schemaRef ds:uri="http://schemas.microsoft.com/office/infopath/2007/PartnerControls"/>
+    <ds:schemaRef ds:uri="http://schemas.microsoft.com/sharepoint/v3/contenttype/forms"/>
   </ds:schemaRefs>
 </ds:datastoreItem>
 </file>
 
 <file path=customXml/itemProps2.xml><?xml version="1.0" encoding="utf-8"?>
-<ds:datastoreItem xmlns:ds="http://schemas.openxmlformats.org/officeDocument/2006/customXml" ds:itemID="{8B870658-3ACD-4228-BB3F-2EA3DC708AA8}">
+<ds:datastoreItem xmlns:ds="http://schemas.openxmlformats.org/officeDocument/2006/customXml" ds:itemID="{55CB9BAC-E7F7-41C7-B95E-EAF0E3A9AF52}">
   <ds:schemaRefs>
-    <ds:schemaRef ds:uri="http://schemas.microsoft.com/sharepoint/v3/contenttype/forms"/>
+    <ds:schemaRef ds:uri="http://schemas.microsoft.com/office/2006/metadata/properties"/>
+    <ds:schemaRef ds:uri="http://schemas.microsoft.com/office/infopath/2007/PartnerControls"/>
   </ds:schemaRefs>
 </ds:datastoreItem>
 </file>
@@ -26335,7 +26318,7 @@
 </file>
 
 <file path=customXml/itemProps4.xml><?xml version="1.0" encoding="utf-8"?>
-<ds:datastoreItem xmlns:ds="http://schemas.openxmlformats.org/officeDocument/2006/customXml" ds:itemID="{57E891CC-47C8-45FC-A46D-F346956F2FF4}">
+<ds:datastoreItem xmlns:ds="http://schemas.openxmlformats.org/officeDocument/2006/customXml" ds:itemID="{A564B895-27FE-4338-99EC-06039974F090}">
   <ds:schemaRefs>
     <ds:schemaRef ds:uri="http://schemas.openxmlformats.org/officeDocument/2006/bibliography"/>
   </ds:schemaRefs>

</xml_diff>

<commit_message>
0 #SIS-190# att contratos
</commit_message>
<xml_diff>
--- a/galleriafinancas/src/resource/Cci.docx
+++ b/galleriafinancas/src/resource/Cci.docx
@@ -199,6 +199,7 @@
                 <w:numId w:val="23"/>
               </w:numPr>
               <w:ind w:left="0" w:firstLine="0"/>
+              <w:jc w:val="both"/>
               <w:rPr>
                 <w:rFonts w:asciiTheme="minorHAnsi" w:hAnsiTheme="minorHAnsi" w:cstheme="minorHAnsi"/>
                 <w:color w:val="000000"/>
@@ -241,7 +242,15 @@
               <w:rPr>
                 <w:rFonts w:asciiTheme="minorHAnsi" w:hAnsiTheme="minorHAnsi" w:cstheme="minorHAnsi"/>
               </w:rPr>
-              <w:t>, brasileiro, separado judicialmente, empresário, natural de São Paulo, Estado de São Paulo, nascido em 22/09/1977, portador da Cédula de identidade RG 23.408.358-X SSP/SP, inscrito no CPF/MF sob o nº 172.591.518-97, residente e domiciliado nesta capital do Estado de São Paulo, a Rua Ministro Nelson Sampaio, nº 231, Apto 112, Vila Cruzeiro – São Paulo – SP, CEP 04727-120;</w:t>
+              <w:t>, brasileiro, separado judicialmente, empresário, natural de São Paulo, Estado de São Paulo, nascido em 22/09/1977, portad</w:t>
+            </w:r>
+            <w:bookmarkStart w:id="0" w:name="_GoBack"/>
+            <w:bookmarkEnd w:id="0"/>
+            <w:r>
+              <w:rPr>
+                <w:rFonts w:asciiTheme="minorHAnsi" w:hAnsiTheme="minorHAnsi" w:cstheme="minorHAnsi"/>
+              </w:rPr>
+              <w:t>or da Cédula de identidade RG 23.408.358-X SSP/SP, inscrito no CPF/MF sob o nº 172.591.518-97, residente e domiciliado nesta capital do Estado de São Paulo, a Rua Ministro Nelson Sampaio, nº 231, Apto 112, Vila Cruzeiro – São Paulo – SP, CEP 04727-120;</w:t>
             </w:r>
           </w:p>
         </w:tc>
@@ -307,6 +316,7 @@
           </w:tcPr>
           <w:p>
             <w:pPr>
+              <w:jc w:val="both"/>
               <w:rPr>
                 <w:rFonts w:ascii="Calibri" w:hAnsi="Calibri"/>
               </w:rPr>
@@ -3166,7 +3176,6 @@
               </w:rPr>
               <w:t xml:space="preserve"> </w:t>
             </w:r>
-            <w:bookmarkStart w:id="0" w:name="_GoBack"/>
             <w:r>
               <w:rPr>
                 <w:rFonts w:ascii="Calibri" w:hAnsi="Calibri"/>
@@ -3190,7 +3199,6 @@
               </w:rPr>
               <w:t xml:space="preserve"> aplicado desde a data da assinatura do contrato, independentemente da data do vencimento da primeira prestação mensal.</w:t>
             </w:r>
-            <w:bookmarkEnd w:id="0"/>
           </w:p>
         </w:tc>
       </w:tr>
@@ -11649,10 +11657,10 @@
       </w:r>
       <w:smartTag w:uri="urn:schemas-microsoft-com:office:smarttags" w:element="date">
         <w:smartTagPr>
+          <w:attr w:name="ls" w:val="trans"/>
+          <w:attr w:name="Month" w:val="05"/>
+          <w:attr w:name="Day" w:val="10"/>
           <w:attr w:name="Year" w:val="96"/>
-          <w:attr w:name="Day" w:val="10"/>
-          <w:attr w:name="Month" w:val="05"/>
-          <w:attr w:name="ls" w:val="trans"/>
         </w:smartTagPr>
         <w:r>
           <w:rPr>
@@ -17873,10 +17881,10 @@
       </w:r>
       <w:smartTag w:uri="urn:schemas-microsoft-com:office:smarttags" w:element="date">
         <w:smartTagPr>
+          <w:attr w:name="ls" w:val="trans"/>
+          <w:attr w:name="Month" w:val="8"/>
+          <w:attr w:name="Day" w:val="02"/>
           <w:attr w:name="Year" w:val="2004"/>
-          <w:attr w:name="Day" w:val="02"/>
-          <w:attr w:name="Month" w:val="8"/>
-          <w:attr w:name="ls" w:val="trans"/>
         </w:smartTagPr>
         <w:r>
           <w:rPr>
@@ -22710,7 +22718,7 @@
           <w:rPr>
             <w:noProof/>
           </w:rPr>
-          <w:t>22</w:t>
+          <w:t>2</w:t>
         </w:r>
         <w:r>
           <w:fldChar w:fldCharType="end"/>
@@ -26054,21 +26062,6 @@
 </file>
 
 <file path=customXml/item1.xml><?xml version="1.0" encoding="utf-8"?>
-<?mso-contentType ?>
-<FormTemplates xmlns="http://schemas.microsoft.com/sharepoint/v3/contenttype/forms">
-  <Display>DocumentLibraryForm</Display>
-  <Edit>DocumentLibraryForm</Edit>
-  <New>DocumentLibraryForm</New>
-</FormTemplates>
-</file>
-
-<file path=customXml/item2.xml><?xml version="1.0" encoding="utf-8"?>
-<p:properties xmlns:p="http://schemas.microsoft.com/office/2006/metadata/properties" xmlns:xsi="http://www.w3.org/2001/XMLSchema-instance" xmlns:pc="http://schemas.microsoft.com/office/infopath/2007/PartnerControls">
-  <documentManagement/>
-</p:properties>
-</file>
-
-<file path=customXml/item3.xml><?xml version="1.0" encoding="utf-8"?>
 <ct:contentTypeSchema xmlns:ct="http://schemas.microsoft.com/office/2006/metadata/contentType" xmlns:ma="http://schemas.microsoft.com/office/2006/metadata/properties/metaAttributes" ct:_="" ma:_="" ma:contentTypeName="Document" ma:contentTypeID="0x0101003EDD6E60A38AF6448CDE9DB6D06DBD51" ma:contentTypeVersion="11" ma:contentTypeDescription="Create a new document." ma:contentTypeScope="" ma:versionID="f8d7ecad6ec4b735620a3457a2fca56e">
   <xsd:schema xmlns:xsd="http://www.w3.org/2001/XMLSchema" xmlns:xs="http://www.w3.org/2001/XMLSchema" xmlns:p="http://schemas.microsoft.com/office/2006/metadata/properties" xmlns:ns3="c16f76d9-b0ff-4284-9834-3c910d12e1e1" xmlns:ns4="c539a59e-0926-4b57-8d55-284ee7ef1c76" targetNamespace="http://schemas.microsoft.com/office/2006/metadata/properties" ma:root="true" ma:fieldsID="975b516d696ceee89662d38f1d9eb024" ns3:_="" ns4:_="">
     <xsd:import namespace="c16f76d9-b0ff-4284-9834-3c910d12e1e1"/>
@@ -26277,28 +26270,26 @@
 </ct:contentTypeSchema>
 </file>
 
+<file path=customXml/item2.xml><?xml version="1.0" encoding="utf-8"?>
+<p:properties xmlns:p="http://schemas.microsoft.com/office/2006/metadata/properties" xmlns:xsi="http://www.w3.org/2001/XMLSchema-instance" xmlns:pc="http://schemas.microsoft.com/office/infopath/2007/PartnerControls">
+  <documentManagement/>
+</p:properties>
+</file>
+
+<file path=customXml/item3.xml><?xml version="1.0" encoding="utf-8"?>
+<?mso-contentType ?>
+<FormTemplates xmlns="http://schemas.microsoft.com/sharepoint/v3/contenttype/forms">
+  <Display>DocumentLibraryForm</Display>
+  <Edit>DocumentLibraryForm</Edit>
+  <New>DocumentLibraryForm</New>
+</FormTemplates>
+</file>
+
 <file path=customXml/item4.xml><?xml version="1.0" encoding="utf-8"?>
 <b:Sources xmlns:b="http://schemas.openxmlformats.org/officeDocument/2006/bibliography" xmlns="http://schemas.openxmlformats.org/officeDocument/2006/bibliography" SelectedStyle="\APASixthEditionOfficeOnline.xsl" StyleName="APA" Version="6"/>
 </file>
 
 <file path=customXml/itemProps1.xml><?xml version="1.0" encoding="utf-8"?>
-<ds:datastoreItem xmlns:ds="http://schemas.openxmlformats.org/officeDocument/2006/customXml" ds:itemID="{8B870658-3ACD-4228-BB3F-2EA3DC708AA8}">
-  <ds:schemaRefs>
-    <ds:schemaRef ds:uri="http://schemas.microsoft.com/sharepoint/v3/contenttype/forms"/>
-  </ds:schemaRefs>
-</ds:datastoreItem>
-</file>
-
-<file path=customXml/itemProps2.xml><?xml version="1.0" encoding="utf-8"?>
-<ds:datastoreItem xmlns:ds="http://schemas.openxmlformats.org/officeDocument/2006/customXml" ds:itemID="{55CB9BAC-E7F7-41C7-B95E-EAF0E3A9AF52}">
-  <ds:schemaRefs>
-    <ds:schemaRef ds:uri="http://schemas.microsoft.com/office/2006/metadata/properties"/>
-    <ds:schemaRef ds:uri="http://schemas.microsoft.com/office/infopath/2007/PartnerControls"/>
-  </ds:schemaRefs>
-</ds:datastoreItem>
-</file>
-
-<file path=customXml/itemProps3.xml><?xml version="1.0" encoding="utf-8"?>
 <ds:datastoreItem xmlns:ds="http://schemas.openxmlformats.org/officeDocument/2006/customXml" ds:itemID="{02F9054E-AAA4-44B8-8187-E336FCD3C8DC}">
   <ds:schemaRefs>
     <ds:schemaRef ds:uri="http://schemas.microsoft.com/office/2006/metadata/contentType"/>
@@ -26317,8 +26308,25 @@
 </ds:datastoreItem>
 </file>
 
+<file path=customXml/itemProps2.xml><?xml version="1.0" encoding="utf-8"?>
+<ds:datastoreItem xmlns:ds="http://schemas.openxmlformats.org/officeDocument/2006/customXml" ds:itemID="{55CB9BAC-E7F7-41C7-B95E-EAF0E3A9AF52}">
+  <ds:schemaRefs>
+    <ds:schemaRef ds:uri="http://schemas.microsoft.com/office/2006/metadata/properties"/>
+    <ds:schemaRef ds:uri="http://schemas.microsoft.com/office/infopath/2007/PartnerControls"/>
+  </ds:schemaRefs>
+</ds:datastoreItem>
+</file>
+
+<file path=customXml/itemProps3.xml><?xml version="1.0" encoding="utf-8"?>
+<ds:datastoreItem xmlns:ds="http://schemas.openxmlformats.org/officeDocument/2006/customXml" ds:itemID="{8B870658-3ACD-4228-BB3F-2EA3DC708AA8}">
+  <ds:schemaRefs>
+    <ds:schemaRef ds:uri="http://schemas.microsoft.com/sharepoint/v3/contenttype/forms"/>
+  </ds:schemaRefs>
+</ds:datastoreItem>
+</file>
+
 <file path=customXml/itemProps4.xml><?xml version="1.0" encoding="utf-8"?>
-<ds:datastoreItem xmlns:ds="http://schemas.openxmlformats.org/officeDocument/2006/customXml" ds:itemID="{A564B895-27FE-4338-99EC-06039974F090}">
+<ds:datastoreItem xmlns:ds="http://schemas.openxmlformats.org/officeDocument/2006/customXml" ds:itemID="{A9408017-5B76-4804-AF12-81F379827A21}">
   <ds:schemaRefs>
     <ds:schemaRef ds:uri="http://schemas.openxmlformats.org/officeDocument/2006/bibliography"/>
   </ds:schemaRefs>

</xml_diff>

<commit_message>
atualizcoes contratos e pdf quitacao
</commit_message>
<xml_diff>
--- a/galleriafinancas/src/resource/Cci.docx
+++ b/galleriafinancas/src/resource/Cci.docx
@@ -242,15 +242,7 @@
               <w:rPr>
                 <w:rFonts w:asciiTheme="minorHAnsi" w:hAnsiTheme="minorHAnsi" w:cstheme="minorHAnsi"/>
               </w:rPr>
-              <w:t>, brasileiro, separado judicialmente, empresário, natural de São Paulo, Estado de São Paulo, nascido em 22/09/1977, portad</w:t>
-            </w:r>
-            <w:bookmarkStart w:id="0" w:name="_GoBack"/>
-            <w:bookmarkEnd w:id="0"/>
-            <w:r>
-              <w:rPr>
-                <w:rFonts w:asciiTheme="minorHAnsi" w:hAnsiTheme="minorHAnsi" w:cstheme="minorHAnsi"/>
-              </w:rPr>
-              <w:t>or da Cédula de identidade RG 23.408.358-X SSP/SP, inscrito no CPF/MF sob o nº 172.591.518-97, residente e domiciliado nesta capital do Estado de São Paulo, a Rua Ministro Nelson Sampaio, nº 231, Apto 112, Vila Cruzeiro – São Paulo – SP, CEP 04727-120;</w:t>
+              <w:t>, brasileiro, separado judicialmente, empresário, natural de São Paulo, Estado de São Paulo, nascido em 22/09/1977, portador da Cédula de identidade RG 23.408.358-X SSP/SP, inscrito no CPF/MF sob o nº 172.591.518-97, residente e domiciliado nesta capital do Estado de São Paulo, a Rua Ministro Nelson Sampaio, nº 231, Apto 112, Vila Cruzeiro – São Paulo – SP, CEP 04727-120;</w:t>
             </w:r>
           </w:p>
         </w:tc>
@@ -10738,9 +10730,9 @@
         </w:rPr>
         <w:t>a contratação de uma das apólices indicadas pelo CREDOR.</w:t>
       </w:r>
-      <w:bookmarkStart w:id="1" w:name="_Hlk2943080"/>
-    </w:p>
-    <w:bookmarkEnd w:id="1"/>
+      <w:bookmarkStart w:id="0" w:name="_Hlk2943080"/>
+    </w:p>
+    <w:bookmarkEnd w:id="0"/>
     <w:p>
       <w:pPr>
         <w:pStyle w:val="PargrafodaLista"/>
@@ -11000,7 +10992,7 @@
           <w:szCs w:val="22"/>
         </w:rPr>
       </w:pPr>
-      <w:bookmarkStart w:id="2" w:name="_Hlk106291793"/>
+      <w:bookmarkStart w:id="1" w:name="_Hlk106291793"/>
       <w:r>
         <w:rPr>
           <w:rFonts w:ascii="Calibri" w:hAnsi="Calibri"/>
@@ -11069,7 +11061,7 @@
         <w:t xml:space="preserve"> como a respectiva execução da garantia pelo CREDOR ou quem vier a substituí-lo.</w:t>
       </w:r>
     </w:p>
-    <w:bookmarkEnd w:id="2"/>
+    <w:bookmarkEnd w:id="1"/>
     <w:p>
       <w:pPr>
         <w:suppressAutoHyphens/>
@@ -11657,10 +11649,10 @@
       </w:r>
       <w:smartTag w:uri="urn:schemas-microsoft-com:office:smarttags" w:element="date">
         <w:smartTagPr>
+          <w:attr w:name="Year" w:val="96"/>
+          <w:attr w:name="Day" w:val="10"/>
+          <w:attr w:name="Month" w:val="05"/>
           <w:attr w:name="ls" w:val="trans"/>
-          <w:attr w:name="Month" w:val="05"/>
-          <w:attr w:name="Day" w:val="10"/>
-          <w:attr w:name="Year" w:val="96"/>
         </w:smartTagPr>
         <w:r>
           <w:rPr>
@@ -17881,10 +17873,10 @@
       </w:r>
       <w:smartTag w:uri="urn:schemas-microsoft-com:office:smarttags" w:element="date">
         <w:smartTagPr>
+          <w:attr w:name="Year" w:val="2004"/>
+          <w:attr w:name="Day" w:val="02"/>
+          <w:attr w:name="Month" w:val="8"/>
           <w:attr w:name="ls" w:val="trans"/>
-          <w:attr w:name="Month" w:val="8"/>
-          <w:attr w:name="Day" w:val="02"/>
-          <w:attr w:name="Year" w:val="2004"/>
         </w:smartTagPr>
         <w:r>
           <w:rPr>
@@ -20404,16 +20396,8 @@
         <w:rPr>
           <w:rFonts w:asciiTheme="minorHAnsi" w:hAnsiTheme="minorHAnsi" w:cstheme="minorHAnsi"/>
           <w:spacing w:val="-3"/>
-          <w:highlight w:val="lightGray"/>
-        </w:rPr>
-        <w:t>São Paulo</w:t>
-      </w:r>
-      <w:r>
-        <w:rPr>
-          <w:rFonts w:asciiTheme="minorHAnsi" w:hAnsiTheme="minorHAnsi" w:cstheme="minorHAnsi"/>
-          <w:spacing w:val="-3"/>
-        </w:rPr>
-        <w:t xml:space="preserve">, </w:t>
+        </w:rPr>
+        <w:t xml:space="preserve">São Paulo, </w:t>
       </w:r>
       <w:r>
         <w:rPr>
@@ -20663,6 +20647,7 @@
               </w:rPr>
               <w:br/>
             </w:r>
+            <w:bookmarkStart w:id="2" w:name="_GoBack"/>
             <w:proofErr w:type="spellStart"/>
             <w:r>
               <w:rPr>
@@ -20671,6 +20656,7 @@
               </w:rPr>
               <w:t>nomeEmitente</w:t>
             </w:r>
+            <w:bookmarkEnd w:id="2"/>
             <w:proofErr w:type="spellEnd"/>
             <w:r>
               <w:rPr>
@@ -22718,7 +22704,7 @@
           <w:rPr>
             <w:noProof/>
           </w:rPr>
-          <w:t>2</w:t>
+          <w:t>26</w:t>
         </w:r>
         <w:r>
           <w:fldChar w:fldCharType="end"/>
@@ -26062,6 +26048,21 @@
 </file>
 
 <file path=customXml/item1.xml><?xml version="1.0" encoding="utf-8"?>
+<?mso-contentType ?>
+<FormTemplates xmlns="http://schemas.microsoft.com/sharepoint/v3/contenttype/forms">
+  <Display>DocumentLibraryForm</Display>
+  <Edit>DocumentLibraryForm</Edit>
+  <New>DocumentLibraryForm</New>
+</FormTemplates>
+</file>
+
+<file path=customXml/item2.xml><?xml version="1.0" encoding="utf-8"?>
+<p:properties xmlns:p="http://schemas.microsoft.com/office/2006/metadata/properties" xmlns:xsi="http://www.w3.org/2001/XMLSchema-instance" xmlns:pc="http://schemas.microsoft.com/office/infopath/2007/PartnerControls">
+  <documentManagement/>
+</p:properties>
+</file>
+
+<file path=customXml/item3.xml><?xml version="1.0" encoding="utf-8"?>
 <ct:contentTypeSchema xmlns:ct="http://schemas.microsoft.com/office/2006/metadata/contentType" xmlns:ma="http://schemas.microsoft.com/office/2006/metadata/properties/metaAttributes" ct:_="" ma:_="" ma:contentTypeName="Document" ma:contentTypeID="0x0101003EDD6E60A38AF6448CDE9DB6D06DBD51" ma:contentTypeVersion="11" ma:contentTypeDescription="Create a new document." ma:contentTypeScope="" ma:versionID="f8d7ecad6ec4b735620a3457a2fca56e">
   <xsd:schema xmlns:xsd="http://www.w3.org/2001/XMLSchema" xmlns:xs="http://www.w3.org/2001/XMLSchema" xmlns:p="http://schemas.microsoft.com/office/2006/metadata/properties" xmlns:ns3="c16f76d9-b0ff-4284-9834-3c910d12e1e1" xmlns:ns4="c539a59e-0926-4b57-8d55-284ee7ef1c76" targetNamespace="http://schemas.microsoft.com/office/2006/metadata/properties" ma:root="true" ma:fieldsID="975b516d696ceee89662d38f1d9eb024" ns3:_="" ns4:_="">
     <xsd:import namespace="c16f76d9-b0ff-4284-9834-3c910d12e1e1"/>
@@ -26270,26 +26271,28 @@
 </ct:contentTypeSchema>
 </file>
 
-<file path=customXml/item2.xml><?xml version="1.0" encoding="utf-8"?>
-<p:properties xmlns:p="http://schemas.microsoft.com/office/2006/metadata/properties" xmlns:xsi="http://www.w3.org/2001/XMLSchema-instance" xmlns:pc="http://schemas.microsoft.com/office/infopath/2007/PartnerControls">
-  <documentManagement/>
-</p:properties>
-</file>
-
-<file path=customXml/item3.xml><?xml version="1.0" encoding="utf-8"?>
-<?mso-contentType ?>
-<FormTemplates xmlns="http://schemas.microsoft.com/sharepoint/v3/contenttype/forms">
-  <Display>DocumentLibraryForm</Display>
-  <Edit>DocumentLibraryForm</Edit>
-  <New>DocumentLibraryForm</New>
-</FormTemplates>
-</file>
-
 <file path=customXml/item4.xml><?xml version="1.0" encoding="utf-8"?>
 <b:Sources xmlns:b="http://schemas.openxmlformats.org/officeDocument/2006/bibliography" xmlns="http://schemas.openxmlformats.org/officeDocument/2006/bibliography" SelectedStyle="\APASixthEditionOfficeOnline.xsl" StyleName="APA" Version="6"/>
 </file>
 
 <file path=customXml/itemProps1.xml><?xml version="1.0" encoding="utf-8"?>
+<ds:datastoreItem xmlns:ds="http://schemas.openxmlformats.org/officeDocument/2006/customXml" ds:itemID="{8B870658-3ACD-4228-BB3F-2EA3DC708AA8}">
+  <ds:schemaRefs>
+    <ds:schemaRef ds:uri="http://schemas.microsoft.com/sharepoint/v3/contenttype/forms"/>
+  </ds:schemaRefs>
+</ds:datastoreItem>
+</file>
+
+<file path=customXml/itemProps2.xml><?xml version="1.0" encoding="utf-8"?>
+<ds:datastoreItem xmlns:ds="http://schemas.openxmlformats.org/officeDocument/2006/customXml" ds:itemID="{55CB9BAC-E7F7-41C7-B95E-EAF0E3A9AF52}">
+  <ds:schemaRefs>
+    <ds:schemaRef ds:uri="http://schemas.microsoft.com/office/2006/metadata/properties"/>
+    <ds:schemaRef ds:uri="http://schemas.microsoft.com/office/infopath/2007/PartnerControls"/>
+  </ds:schemaRefs>
+</ds:datastoreItem>
+</file>
+
+<file path=customXml/itemProps3.xml><?xml version="1.0" encoding="utf-8"?>
 <ds:datastoreItem xmlns:ds="http://schemas.openxmlformats.org/officeDocument/2006/customXml" ds:itemID="{02F9054E-AAA4-44B8-8187-E336FCD3C8DC}">
   <ds:schemaRefs>
     <ds:schemaRef ds:uri="http://schemas.microsoft.com/office/2006/metadata/contentType"/>
@@ -26308,25 +26311,8 @@
 </ds:datastoreItem>
 </file>
 
-<file path=customXml/itemProps2.xml><?xml version="1.0" encoding="utf-8"?>
-<ds:datastoreItem xmlns:ds="http://schemas.openxmlformats.org/officeDocument/2006/customXml" ds:itemID="{55CB9BAC-E7F7-41C7-B95E-EAF0E3A9AF52}">
-  <ds:schemaRefs>
-    <ds:schemaRef ds:uri="http://schemas.microsoft.com/office/2006/metadata/properties"/>
-    <ds:schemaRef ds:uri="http://schemas.microsoft.com/office/infopath/2007/PartnerControls"/>
-  </ds:schemaRefs>
-</ds:datastoreItem>
-</file>
-
-<file path=customXml/itemProps3.xml><?xml version="1.0" encoding="utf-8"?>
-<ds:datastoreItem xmlns:ds="http://schemas.openxmlformats.org/officeDocument/2006/customXml" ds:itemID="{8B870658-3ACD-4228-BB3F-2EA3DC708AA8}">
-  <ds:schemaRefs>
-    <ds:schemaRef ds:uri="http://schemas.microsoft.com/sharepoint/v3/contenttype/forms"/>
-  </ds:schemaRefs>
-</ds:datastoreItem>
-</file>
-
 <file path=customXml/itemProps4.xml><?xml version="1.0" encoding="utf-8"?>
-<ds:datastoreItem xmlns:ds="http://schemas.openxmlformats.org/officeDocument/2006/customXml" ds:itemID="{A9408017-5B76-4804-AF12-81F379827A21}">
+<ds:datastoreItem xmlns:ds="http://schemas.openxmlformats.org/officeDocument/2006/customXml" ds:itemID="{1B1CD1A3-0572-4205-B520-A7D808BF501E}">
   <ds:schemaRefs>
     <ds:schemaRef ds:uri="http://schemas.openxmlformats.org/officeDocument/2006/bibliography"/>
   </ds:schemaRefs>

</xml_diff>

<commit_message>
salvar pagador nas consultas de certidao e pix na cci
</commit_message>
<xml_diff>
--- a/galleriafinancas/src/resource/Cci.docx
+++ b/galleriafinancas/src/resource/Cci.docx
@@ -182,15 +182,7 @@
               <w:rPr>
                 <w:rFonts w:ascii="Calibri" w:hAnsi="Calibri" w:cs="Calibri"/>
               </w:rPr>
-              <w:t>, instituição financeira, inscrita no CNPJ/MF sob nº 51.604.356/0001-75, com sede na Av. Gisele Constantino, 1850, Sala 1207, Parque Bela Vista, Votorantim/SP CEP 18110-650 e atos constitutivos registrados no NIRE nº 35300620411, datados de 28 de julho de 2023, cujo artigo 8º do Capítulo III dispõe acerca da Administração da Sociedade Anônima, neste ato representada por seu Diretor Presidente FABRÍCIO FIGUEIREDO, brasileiro, empresário, casado em regime de separação total de bens, portador da Cédula de Identidade 22.569.228-4 SSP/SP, inscrito no CPF sob nº 266.752.318-04, e pelo Diretor Administrativo e Financeiro JOÃO AUGUSTO MAGATTI ALVES, brasileiro, empresário, natural de Catanduva/SP, casado com comunhão parcial de bens, portador do RG nº 50.630.711-6, emitido pela</w:t>
-            </w:r>
-            <w:bookmarkStart w:id="0" w:name="_GoBack"/>
-            <w:bookmarkEnd w:id="0"/>
-            <w:r>
-              <w:rPr>
-                <w:rFonts w:ascii="Calibri" w:hAnsi="Calibri" w:cs="Calibri"/>
-              </w:rPr>
-              <w:t xml:space="preserve"> SSP/SP, e do CPF nº 436.821.448-03, doravante identificada simplesmente como </w:t>
+              <w:t xml:space="preserve">, instituição financeira, inscrita no CNPJ/MF sob nº 51.604.356/0001-75, com sede na Av. Gisele Constantino, 1850, Sala 1207, Parque Bela Vista, Votorantim/SP CEP 18110-650 e atos constitutivos registrados no NIRE nº 35300620411, datados de 28 de julho de 2023, cujo artigo 8º do Capítulo III dispõe acerca da Administração da Sociedade Anônima, neste ato representada por seu Diretor Presidente FABRÍCIO FIGUEIREDO, brasileiro, empresário, casado em regime de separação total de bens, portador da Cédula de Identidade 22.569.228-4 SSP/SP, inscrito no CPF sob nº 266.752.318-04, e pelo Diretor Administrativo e Financeiro JOÃO AUGUSTO MAGATTI ALVES, brasileiro, empresário, natural de Catanduva/SP, casado com comunhão parcial de bens, portador do RG nº 50.630.711-6, emitido pela SSP/SP, e do CPF nº 436.821.448-03, doravante identificada simplesmente como </w:t>
             </w:r>
             <w:r>
               <w:rPr>
@@ -1558,6 +1550,83 @@
             </w:r>
             <w:proofErr w:type="spellEnd"/>
             <w:proofErr w:type="gramEnd"/>
+          </w:p>
+        </w:tc>
+      </w:tr>
+      <w:tr>
+        <w:trPr>
+          <w:trHeight w:val="315"/>
+        </w:trPr>
+        <w:tc>
+          <w:tcPr>
+            <w:tcW w:w="3114" w:type="dxa"/>
+            <w:tcBorders>
+              <w:top w:val="nil"/>
+              <w:left w:val="single" w:sz="4" w:space="0" w:color="auto"/>
+              <w:bottom w:val="single" w:sz="4" w:space="0" w:color="auto"/>
+              <w:right w:val="single" w:sz="4" w:space="0" w:color="auto"/>
+            </w:tcBorders>
+            <w:shd w:val="clear" w:color="auto" w:fill="auto"/>
+            <w:vAlign w:val="center"/>
+          </w:tcPr>
+          <w:p>
+            <w:pPr>
+              <w:rPr>
+                <w:rFonts w:ascii="Calibri" w:hAnsi="Calibri"/>
+                <w:color w:val="000000"/>
+              </w:rPr>
+            </w:pPr>
+            <w:proofErr w:type="spellStart"/>
+            <w:r>
+              <w:rPr>
+                <w:rFonts w:ascii="Calibri" w:hAnsi="Calibri"/>
+                <w:color w:val="000000"/>
+              </w:rPr>
+              <w:t>Pix</w:t>
+            </w:r>
+            <w:proofErr w:type="spellEnd"/>
+            <w:r>
+              <w:rPr>
+                <w:rFonts w:ascii="Calibri" w:hAnsi="Calibri"/>
+                <w:color w:val="000000"/>
+              </w:rPr>
+              <w:t>:</w:t>
+            </w:r>
+          </w:p>
+        </w:tc>
+        <w:tc>
+          <w:tcPr>
+            <w:tcW w:w="6515" w:type="dxa"/>
+            <w:tcBorders>
+              <w:top w:val="nil"/>
+              <w:left w:val="nil"/>
+              <w:bottom w:val="single" w:sz="4" w:space="0" w:color="auto"/>
+              <w:right w:val="single" w:sz="4" w:space="0" w:color="auto"/>
+            </w:tcBorders>
+            <w:shd w:val="clear" w:color="auto" w:fill="auto"/>
+            <w:noWrap/>
+            <w:vAlign w:val="center"/>
+          </w:tcPr>
+          <w:p>
+            <w:pPr>
+              <w:rPr>
+                <w:rFonts w:ascii="Calibri" w:hAnsi="Calibri"/>
+                <w:color w:val="000000"/>
+                <w:sz w:val="22"/>
+                <w:szCs w:val="22"/>
+              </w:rPr>
+            </w:pPr>
+            <w:r>
+              <w:rPr>
+                <w:rFonts w:ascii="Calibri" w:hAnsi="Calibri"/>
+                <w:color w:val="000000"/>
+                <w:sz w:val="22"/>
+                <w:szCs w:val="22"/>
+              </w:rPr>
+              <w:t>pixBanco</w:t>
+            </w:r>
+            <w:bookmarkStart w:id="0" w:name="_GoBack"/>
+            <w:bookmarkEnd w:id="0"/>
           </w:p>
         </w:tc>
       </w:tr>
@@ -11702,10 +11771,10 @@
       </w:r>
       <w:smartTag w:uri="urn:schemas-microsoft-com:office:smarttags" w:element="date">
         <w:smartTagPr>
+          <w:attr w:name="Year" w:val="96"/>
+          <w:attr w:name="Day" w:val="10"/>
+          <w:attr w:name="Month" w:val="05"/>
           <w:attr w:name="ls" w:val="trans"/>
-          <w:attr w:name="Month" w:val="05"/>
-          <w:attr w:name="Day" w:val="10"/>
-          <w:attr w:name="Year" w:val="96"/>
         </w:smartTagPr>
         <w:r>
           <w:rPr>
@@ -13454,23 +13523,13 @@
           <w:rFonts w:asciiTheme="minorHAnsi" w:hAnsiTheme="minorHAnsi"/>
         </w:rPr>
       </w:pPr>
-      <w:proofErr w:type="gramStart"/>
       <w:r>
         <w:rPr>
           <w:rFonts w:asciiTheme="minorHAnsi" w:hAnsiTheme="minorHAnsi"/>
           <w:sz w:val="24"/>
           <w:szCs w:val="24"/>
         </w:rPr>
-        <w:t>nos</w:t>
-      </w:r>
-      <w:proofErr w:type="gramEnd"/>
-      <w:r>
-        <w:rPr>
-          <w:rFonts w:asciiTheme="minorHAnsi" w:hAnsiTheme="minorHAnsi"/>
-          <w:sz w:val="24"/>
-          <w:szCs w:val="24"/>
-        </w:rPr>
-        <w:t xml:space="preserve"> condomínios edilícios ou outras espécies de conjuntos imobiliários com controle de acesso, a intimação poderá ser feita ao funcionário da portaria responsável pelo recebimento de correspondência.</w:t>
+        <w:t>nos condomínios edilícios ou outras espécies de conjuntos imobiliários com controle de acesso, a intimação poderá ser feita ao funcionário da portaria responsável pelo recebimento de correspondência.</w:t>
       </w:r>
     </w:p>
     <w:p>
@@ -14001,21 +14060,7 @@
         <w:rPr>
           <w:rFonts w:asciiTheme="minorHAnsi" w:hAnsiTheme="minorHAnsi"/>
         </w:rPr>
-        <w:t xml:space="preserve"> </w:t>
-      </w:r>
-      <w:proofErr w:type="gramStart"/>
-      <w:r>
-        <w:rPr>
-          <w:rFonts w:asciiTheme="minorHAnsi" w:hAnsiTheme="minorHAnsi"/>
-        </w:rPr>
-        <w:t>abaixo</w:t>
-      </w:r>
-      <w:proofErr w:type="gramEnd"/>
-      <w:r>
-        <w:rPr>
-          <w:rFonts w:asciiTheme="minorHAnsi" w:hAnsiTheme="minorHAnsi"/>
-        </w:rPr>
-        <w:t xml:space="preserve">, bem como deverá o CREDOR no prazo de 5 (cinco) dias a contar da data do segundo leilão, colocar à disposição do(s) DEVEDOR(ES) o termo de quitação da dívida; </w:t>
+        <w:t xml:space="preserve"> abaixo, bem como deverá o CREDOR no prazo de 5 (cinco) dias a contar da data do segundo leilão, colocar à disposição do(s) DEVEDOR(ES) o termo de quitação da dívida; </w:t>
       </w:r>
     </w:p>
     <w:p>
@@ -14038,19 +14083,11 @@
           <w:rFonts w:asciiTheme="minorHAnsi" w:hAnsiTheme="minorHAnsi"/>
         </w:rPr>
       </w:pPr>
-      <w:proofErr w:type="gramStart"/>
-      <w:r>
-        <w:rPr>
-          <w:rFonts w:asciiTheme="minorHAnsi" w:hAnsiTheme="minorHAnsi"/>
-        </w:rPr>
-        <w:t>os</w:t>
-      </w:r>
-      <w:proofErr w:type="gramEnd"/>
-      <w:r>
-        <w:rPr>
-          <w:rFonts w:asciiTheme="minorHAnsi" w:hAnsiTheme="minorHAnsi"/>
-        </w:rPr>
-        <w:t xml:space="preserve"> leilões públicos serão anunciados mediante edital único, publicado de forma eletrônica por 3 (três) dias, em um dos jornais de ampla circulação no local do(s) Imóvel(</w:t>
+      <w:r>
+        <w:rPr>
+          <w:rFonts w:asciiTheme="minorHAnsi" w:hAnsiTheme="minorHAnsi"/>
+        </w:rPr>
+        <w:t>os leilões públicos serão anunciados mediante edital único, publicado de forma eletrônica por 3 (três) dias, em um dos jornais de ampla circulação no local do(s) Imóvel(</w:t>
       </w:r>
       <w:proofErr w:type="spellStart"/>
       <w:r>
@@ -14064,21 +14101,7 @@
         <w:rPr>
           <w:rFonts w:asciiTheme="minorHAnsi" w:hAnsiTheme="minorHAnsi"/>
         </w:rPr>
-        <w:t xml:space="preserve">). </w:t>
-      </w:r>
-      <w:proofErr w:type="gramStart"/>
-      <w:r>
-        <w:rPr>
-          <w:rFonts w:asciiTheme="minorHAnsi" w:hAnsiTheme="minorHAnsi"/>
-        </w:rPr>
-        <w:t>O(</w:t>
-      </w:r>
-      <w:proofErr w:type="gramEnd"/>
-      <w:r>
-        <w:rPr>
-          <w:rFonts w:asciiTheme="minorHAnsi" w:hAnsiTheme="minorHAnsi"/>
-        </w:rPr>
-        <w:t>s) DEVEDOR(ES) será(</w:t>
+        <w:t>). O(s) DEVEDOR(ES) será(</w:t>
       </w:r>
       <w:proofErr w:type="spellStart"/>
       <w:r>
@@ -17854,10 +17877,10 @@
       </w:r>
       <w:smartTag w:uri="urn:schemas-microsoft-com:office:smarttags" w:element="date">
         <w:smartTagPr>
+          <w:attr w:name="Year" w:val="2004"/>
+          <w:attr w:name="Day" w:val="02"/>
+          <w:attr w:name="Month" w:val="8"/>
           <w:attr w:name="ls" w:val="trans"/>
-          <w:attr w:name="Month" w:val="8"/>
-          <w:attr w:name="Day" w:val="02"/>
-          <w:attr w:name="Year" w:val="2004"/>
         </w:smartTagPr>
         <w:r>
           <w:rPr>
@@ -19458,7 +19481,6 @@
           <w:spacing w:val="-3"/>
         </w:rPr>
       </w:pPr>
-      <w:proofErr w:type="gramStart"/>
       <w:r>
         <w:rPr>
           <w:rFonts w:asciiTheme="minorHAnsi" w:hAnsiTheme="minorHAnsi"/>
@@ -19474,7 +19496,6 @@
         <w:t>eu(</w:t>
       </w:r>
       <w:proofErr w:type="spellStart"/>
-      <w:proofErr w:type="gramEnd"/>
       <w:r>
         <w:rPr>
           <w:rFonts w:asciiTheme="minorHAnsi" w:hAnsiTheme="minorHAnsi"/>
@@ -19583,21 +19604,7 @@
         <w:rPr>
           <w:rFonts w:asciiTheme="minorHAnsi" w:hAnsiTheme="minorHAnsi"/>
         </w:rPr>
-        <w:t xml:space="preserve"> estando plenamente </w:t>
-      </w:r>
-      <w:proofErr w:type="gramStart"/>
-      <w:r>
-        <w:rPr>
-          <w:rFonts w:asciiTheme="minorHAnsi" w:hAnsiTheme="minorHAnsi"/>
-        </w:rPr>
-        <w:t>ciente(</w:t>
-      </w:r>
-      <w:proofErr w:type="gramEnd"/>
-      <w:r>
-        <w:rPr>
-          <w:rFonts w:asciiTheme="minorHAnsi" w:hAnsiTheme="minorHAnsi"/>
-        </w:rPr>
-        <w:t>s) e de acordo que perderá(</w:t>
+        <w:t xml:space="preserve"> estando plenamente ciente(s) e de acordo que perderá(</w:t>
       </w:r>
       <w:proofErr w:type="spellStart"/>
       <w:r>
@@ -19879,25 +19886,7 @@
           <w:bCs/>
           <w:spacing w:val="-3"/>
         </w:rPr>
-        <w:t xml:space="preserve">imobiliário decorrente deste instrumento, não </w:t>
-      </w:r>
-      <w:proofErr w:type="gramStart"/>
-      <w:r>
-        <w:rPr>
-          <w:rFonts w:asciiTheme="minorHAnsi" w:hAnsiTheme="minorHAnsi"/>
-          <w:bCs/>
-          <w:spacing w:val="-3"/>
-        </w:rPr>
-        <w:t>tendo portanto</w:t>
-      </w:r>
-      <w:proofErr w:type="gramEnd"/>
-      <w:r>
-        <w:rPr>
-          <w:rFonts w:asciiTheme="minorHAnsi" w:hAnsiTheme="minorHAnsi"/>
-          <w:bCs/>
-          <w:spacing w:val="-3"/>
-        </w:rPr>
-        <w:t xml:space="preserve"> qualquer responsabilidade ou obrigação decorrente do </w:t>
+        <w:t xml:space="preserve">imobiliário decorrente deste instrumento, não tendo portanto qualquer responsabilidade ou obrigação decorrente do </w:t>
       </w:r>
       <w:r>
         <w:rPr>
@@ -20146,21 +20135,7 @@
         <w:rPr>
           <w:rFonts w:asciiTheme="minorHAnsi" w:hAnsiTheme="minorHAnsi"/>
         </w:rPr>
-        <w:t xml:space="preserve">CREDOR e </w:t>
-      </w:r>
-      <w:proofErr w:type="gramStart"/>
-      <w:r>
-        <w:rPr>
-          <w:rFonts w:asciiTheme="minorHAnsi" w:hAnsiTheme="minorHAnsi"/>
-        </w:rPr>
-        <w:t>DEVEDOR(</w:t>
-      </w:r>
-      <w:proofErr w:type="gramEnd"/>
-      <w:r>
-        <w:rPr>
-          <w:rFonts w:asciiTheme="minorHAnsi" w:hAnsiTheme="minorHAnsi"/>
-        </w:rPr>
-        <w:t>ES), são pessoas devidamente estruturadas, qualificadas e capacitadas para entender a estrutura financeira e jurídica objeto desta CCI, e estão acostumadas a celebrar, em seus respectivos campos de atuação, títulos e instrumentos de garantia semelhantes aos previstos nesta CCI, não havendo entre as Partes qualquer relação de hipossuficiência ou ainda natureza de consumo na relação aqui tratada</w:t>
+        <w:t>CREDOR e DEVEDOR(ES), são pessoas devidamente estruturadas, qualificadas e capacitadas para entender a estrutura financeira e jurídica objeto desta CCI, e estão acostumadas a celebrar, em seus respectivos campos de atuação, títulos e instrumentos de garantia semelhantes aos previstos nesta CCI, não havendo entre as Partes qualquer relação de hipossuficiência ou ainda natureza de consumo na relação aqui tratada</w:t>
       </w:r>
       <w:r>
         <w:rPr>
@@ -20475,7 +20450,6 @@
           <w:rFonts w:asciiTheme="minorHAnsi" w:hAnsiTheme="minorHAnsi" w:cstheme="minorHAnsi"/>
         </w:rPr>
       </w:pPr>
-      <w:proofErr w:type="gramStart"/>
       <w:r>
         <w:rPr>
           <w:rFonts w:asciiTheme="minorHAnsi" w:hAnsiTheme="minorHAnsi" w:cstheme="minorHAnsi"/>
@@ -20504,7 +20478,6 @@
         <w:t>emissaoDia</w:t>
       </w:r>
       <w:proofErr w:type="spellEnd"/>
-      <w:proofErr w:type="gramEnd"/>
       <w:r>
         <w:rPr>
           <w:rFonts w:asciiTheme="minorHAnsi" w:hAnsiTheme="minorHAnsi" w:cstheme="minorHAnsi"/>
@@ -26476,12 +26449,9 @@
 </file>
 
 <file path=customXml/item1.xml><?xml version="1.0" encoding="utf-8"?>
-<?mso-contentType ?>
-<FormTemplates xmlns="http://schemas.microsoft.com/sharepoint/v3/contenttype/forms">
-  <Display>DocumentLibraryForm</Display>
-  <Edit>DocumentLibraryForm</Edit>
-  <New>DocumentLibraryForm</New>
-</FormTemplates>
+<p:properties xmlns:p="http://schemas.microsoft.com/office/2006/metadata/properties" xmlns:xsi="http://www.w3.org/2001/XMLSchema-instance" xmlns:pc="http://schemas.microsoft.com/office/infopath/2007/PartnerControls">
+  <documentManagement/>
+</p:properties>
 </file>
 
 <file path=customXml/item2.xml><?xml version="1.0" encoding="utf-8"?>
@@ -26694,9 +26664,12 @@
 </file>
 
 <file path=customXml/item3.xml><?xml version="1.0" encoding="utf-8"?>
-<p:properties xmlns:p="http://schemas.microsoft.com/office/2006/metadata/properties" xmlns:xsi="http://www.w3.org/2001/XMLSchema-instance" xmlns:pc="http://schemas.microsoft.com/office/infopath/2007/PartnerControls">
-  <documentManagement/>
-</p:properties>
+<?mso-contentType ?>
+<FormTemplates xmlns="http://schemas.microsoft.com/sharepoint/v3/contenttype/forms">
+  <Display>DocumentLibraryForm</Display>
+  <Edit>DocumentLibraryForm</Edit>
+  <New>DocumentLibraryForm</New>
+</FormTemplates>
 </file>
 
 <file path=customXml/item4.xml><?xml version="1.0" encoding="utf-8"?>
@@ -26704,9 +26677,10 @@
 </file>
 
 <file path=customXml/itemProps1.xml><?xml version="1.0" encoding="utf-8"?>
-<ds:datastoreItem xmlns:ds="http://schemas.openxmlformats.org/officeDocument/2006/customXml" ds:itemID="{8B870658-3ACD-4228-BB3F-2EA3DC708AA8}">
+<ds:datastoreItem xmlns:ds="http://schemas.openxmlformats.org/officeDocument/2006/customXml" ds:itemID="{55CB9BAC-E7F7-41C7-B95E-EAF0E3A9AF52}">
   <ds:schemaRefs>
-    <ds:schemaRef ds:uri="http://schemas.microsoft.com/sharepoint/v3/contenttype/forms"/>
+    <ds:schemaRef ds:uri="http://schemas.microsoft.com/office/2006/metadata/properties"/>
+    <ds:schemaRef ds:uri="http://schemas.microsoft.com/office/infopath/2007/PartnerControls"/>
   </ds:schemaRefs>
 </ds:datastoreItem>
 </file>
@@ -26731,16 +26705,15 @@
 </file>
 
 <file path=customXml/itemProps3.xml><?xml version="1.0" encoding="utf-8"?>
-<ds:datastoreItem xmlns:ds="http://schemas.openxmlformats.org/officeDocument/2006/customXml" ds:itemID="{55CB9BAC-E7F7-41C7-B95E-EAF0E3A9AF52}">
+<ds:datastoreItem xmlns:ds="http://schemas.openxmlformats.org/officeDocument/2006/customXml" ds:itemID="{8B870658-3ACD-4228-BB3F-2EA3DC708AA8}">
   <ds:schemaRefs>
-    <ds:schemaRef ds:uri="http://schemas.microsoft.com/office/2006/metadata/properties"/>
-    <ds:schemaRef ds:uri="http://schemas.microsoft.com/office/infopath/2007/PartnerControls"/>
+    <ds:schemaRef ds:uri="http://schemas.microsoft.com/sharepoint/v3/contenttype/forms"/>
   </ds:schemaRefs>
 </ds:datastoreItem>
 </file>
 
 <file path=customXml/itemProps4.xml><?xml version="1.0" encoding="utf-8"?>
-<ds:datastoreItem xmlns:ds="http://schemas.openxmlformats.org/officeDocument/2006/customXml" ds:itemID="{72B287D7-9B24-4FC1-8203-7084DADC024C}">
+<ds:datastoreItem xmlns:ds="http://schemas.openxmlformats.org/officeDocument/2006/customXml" ds:itemID="{595EF59E-6086-4561-92CC-634B461B40F3}">
   <ds:schemaRefs>
     <ds:schemaRef ds:uri="http://schemas.openxmlformats.org/officeDocument/2006/bibliography"/>
   </ds:schemaRefs>

</xml_diff>

<commit_message>
adicao da clausula 14.7. n)
</commit_message>
<xml_diff>
--- a/galleriafinancas/src/resource/Cci.docx
+++ b/galleriafinancas/src/resource/Cci.docx
@@ -13973,6 +13973,34 @@
     <w:p>
       <w:pPr>
         <w:pStyle w:val="Normal"/>
+        <w:numPr>
+          <w:ilvl w:val="0"/>
+          <w:numId w:val="5"/>
+        </w:numPr>
+        <w:tabs>
+          <w:tab w:val="clear" w:pos="708"/>
+          <w:tab w:val="left" w:pos="0" w:leader="none"/>
+        </w:tabs>
+        <w:ind w:left="0" w:hanging="0"/>
+        <w:jc w:val="both"/>
+        <w:rPr>
+          <w:b w:val="false"/>
+          <w:bCs w:val="false"/>
+        </w:rPr>
+      </w:pPr>
+      <w:r>
+        <w:rPr>
+          <w:rFonts w:ascii="Calibri" w:hAnsi="Calibri" w:asciiTheme="minorHAnsi" w:hAnsiTheme="minorHAnsi"/>
+          <w:b w:val="false"/>
+          <w:bCs w:val="false"/>
+          <w:spacing w:val="-3"/>
+        </w:rPr>
+        <w:t>O(S) DEVEDOR(ES) FIDUCIANTE(S) declaram que os valores a serem liberados não serão utilizados para realizar investimento financeiro, investimento imobiliário com terceiros ou para empréstimo para terceiro, sendo que o(s) DEVEDOR(ES) FIDUCIANTE(S) declaram ter ciência de que o CREDOR não aceita e não trabalha com nenhum outro tipo de garantia além da alienação fiduciária de imóvel prevista no presente instrumento.</w:t>
+      </w:r>
+    </w:p>
+    <w:p>
+      <w:pPr>
+        <w:pStyle w:val="Normal"/>
         <w:jc w:val="both"/>
         <w:rPr>
           <w:rFonts w:ascii="Calibri" w:hAnsi="Calibri" w:asciiTheme="minorHAnsi" w:hAnsiTheme="minorHAnsi"/>
@@ -14851,10 +14879,10 @@
         <w:gridCol w:w="1423"/>
         <w:gridCol w:w="842"/>
         <w:gridCol w:w="1565"/>
-        <w:gridCol w:w="998"/>
+        <w:gridCol w:w="999"/>
         <w:gridCol w:w="706"/>
         <w:gridCol w:w="1656"/>
-        <w:gridCol w:w="1323"/>
+        <w:gridCol w:w="1322"/>
       </w:tblGrid>
       <w:tr>
         <w:trPr>
@@ -14920,12 +14948,10 @@
             </w:pPr>
             <w:r>
               <w:rPr>
-                <w:rFonts w:eastAsia="Times New Roman" w:cs="Calibri" w:cstheme="minorHAnsi" w:ascii="Calibri" w:hAnsi="Calibri"/>
+                <w:rFonts w:cs="Calibri" w:cstheme="minorHAnsi" w:ascii="Calibri" w:hAnsi="Calibri"/>
                 <w:b/>
-                <w:kern w:val="0"/>
                 <w:sz w:val="16"/>
                 <w:szCs w:val="16"/>
-                <w:lang w:val="pt-BR" w:eastAsia="pt-BR" w:bidi="ar-SA"/>
               </w:rPr>
             </w:r>
           </w:p>
@@ -14955,12 +14981,10 @@
             </w:pPr>
             <w:r>
               <w:rPr>
-                <w:rFonts w:eastAsia="Times New Roman" w:cs="Calibri" w:cstheme="minorHAnsi" w:ascii="Calibri" w:hAnsi="Calibri"/>
+                <w:rFonts w:cs="Calibri" w:cstheme="minorHAnsi" w:ascii="Calibri" w:hAnsi="Calibri"/>
                 <w:b/>
-                <w:kern w:val="0"/>
                 <w:sz w:val="16"/>
                 <w:szCs w:val="16"/>
-                <w:lang w:val="pt-BR" w:eastAsia="pt-BR" w:bidi="ar-SA"/>
               </w:rPr>
             </w:r>
           </w:p>
@@ -14990,19 +15014,17 @@
             </w:pPr>
             <w:r>
               <w:rPr>
-                <w:rFonts w:eastAsia="Times New Roman" w:cs="Calibri" w:cstheme="minorHAnsi" w:ascii="Calibri" w:hAnsi="Calibri"/>
+                <w:rFonts w:cs="Calibri" w:cstheme="minorHAnsi" w:ascii="Calibri" w:hAnsi="Calibri"/>
                 <w:b/>
-                <w:kern w:val="0"/>
                 <w:sz w:val="16"/>
                 <w:szCs w:val="16"/>
-                <w:lang w:val="pt-BR" w:eastAsia="pt-BR" w:bidi="ar-SA"/>
               </w:rPr>
             </w:r>
           </w:p>
         </w:tc>
         <w:tc>
           <w:tcPr>
-            <w:tcW w:w="998" w:type="dxa"/>
+            <w:tcW w:w="999" w:type="dxa"/>
             <w:tcBorders>
               <w:left w:val="nil"/>
               <w:bottom w:val="nil"/>
@@ -15025,12 +15047,10 @@
             </w:pPr>
             <w:r>
               <w:rPr>
-                <w:rFonts w:eastAsia="Times New Roman" w:cs="Calibri" w:cstheme="minorHAnsi" w:ascii="Calibri" w:hAnsi="Calibri"/>
+                <w:rFonts w:cs="Calibri" w:cstheme="minorHAnsi" w:ascii="Calibri" w:hAnsi="Calibri"/>
                 <w:b/>
-                <w:kern w:val="0"/>
                 <w:sz w:val="16"/>
                 <w:szCs w:val="16"/>
-                <w:lang w:val="pt-BR" w:eastAsia="pt-BR" w:bidi="ar-SA"/>
               </w:rPr>
             </w:r>
           </w:p>
@@ -15060,12 +15080,10 @@
             </w:pPr>
             <w:r>
               <w:rPr>
-                <w:rFonts w:eastAsia="Times New Roman" w:cs="Calibri" w:cstheme="minorHAnsi" w:ascii="Calibri" w:hAnsi="Calibri"/>
+                <w:rFonts w:cs="Calibri" w:cstheme="minorHAnsi" w:ascii="Calibri" w:hAnsi="Calibri"/>
                 <w:b/>
-                <w:kern w:val="0"/>
                 <w:sz w:val="16"/>
                 <w:szCs w:val="16"/>
-                <w:lang w:val="pt-BR" w:eastAsia="pt-BR" w:bidi="ar-SA"/>
               </w:rPr>
             </w:r>
           </w:p>
@@ -15095,19 +15113,17 @@
             </w:pPr>
             <w:r>
               <w:rPr>
-                <w:rFonts w:eastAsia="Times New Roman" w:cs="Calibri" w:cstheme="minorHAnsi" w:ascii="Calibri" w:hAnsi="Calibri"/>
+                <w:rFonts w:cs="Calibri" w:cstheme="minorHAnsi" w:ascii="Calibri" w:hAnsi="Calibri"/>
                 <w:b/>
-                <w:kern w:val="0"/>
                 <w:sz w:val="16"/>
                 <w:szCs w:val="16"/>
-                <w:lang w:val="pt-BR" w:eastAsia="pt-BR" w:bidi="ar-SA"/>
               </w:rPr>
             </w:r>
           </w:p>
         </w:tc>
         <w:tc>
           <w:tcPr>
-            <w:tcW w:w="1323" w:type="dxa"/>
+            <w:tcW w:w="1322" w:type="dxa"/>
             <w:tcBorders>
               <w:left w:val="nil"/>
               <w:bottom w:val="nil"/>
@@ -15129,12 +15145,10 @@
             </w:pPr>
             <w:r>
               <w:rPr>
-                <w:rFonts w:eastAsia="Times New Roman" w:cs="Calibri" w:cstheme="minorHAnsi" w:ascii="Calibri" w:hAnsi="Calibri"/>
+                <w:rFonts w:cs="Calibri" w:cstheme="minorHAnsi" w:ascii="Calibri" w:hAnsi="Calibri"/>
                 <w:b/>
-                <w:kern w:val="0"/>
                 <w:sz w:val="16"/>
                 <w:szCs w:val="16"/>
-                <w:lang w:val="pt-BR" w:eastAsia="pt-BR" w:bidi="ar-SA"/>
               </w:rPr>
             </w:r>
           </w:p>
@@ -15206,12 +15220,10 @@
             </w:pPr>
             <w:r>
               <w:rPr>
-                <w:rFonts w:eastAsia="Times New Roman" w:cs="Calibri" w:cstheme="minorHAnsi" w:ascii="Calibri" w:hAnsi="Calibri"/>
+                <w:rFonts w:cs="Calibri" w:cstheme="minorHAnsi" w:ascii="Calibri" w:hAnsi="Calibri"/>
                 <w:b/>
-                <w:kern w:val="0"/>
                 <w:sz w:val="16"/>
                 <w:szCs w:val="16"/>
-                <w:lang w:val="pt-BR" w:eastAsia="pt-BR" w:bidi="ar-SA"/>
               </w:rPr>
             </w:r>
           </w:p>
@@ -15242,12 +15254,10 @@
             </w:pPr>
             <w:r>
               <w:rPr>
-                <w:rFonts w:eastAsia="Times New Roman" w:cs="Calibri" w:cstheme="minorHAnsi" w:ascii="Calibri" w:hAnsi="Calibri"/>
+                <w:rFonts w:cs="Calibri" w:cstheme="minorHAnsi" w:ascii="Calibri" w:hAnsi="Calibri"/>
                 <w:b/>
-                <w:kern w:val="0"/>
                 <w:sz w:val="16"/>
                 <w:szCs w:val="16"/>
-                <w:lang w:val="pt-BR" w:eastAsia="pt-BR" w:bidi="ar-SA"/>
               </w:rPr>
             </w:r>
           </w:p>
@@ -15278,19 +15288,17 @@
             </w:pPr>
             <w:r>
               <w:rPr>
-                <w:rFonts w:eastAsia="Times New Roman" w:cs="Calibri" w:cstheme="minorHAnsi" w:ascii="Calibri" w:hAnsi="Calibri"/>
+                <w:rFonts w:cs="Calibri" w:cstheme="minorHAnsi" w:ascii="Calibri" w:hAnsi="Calibri"/>
                 <w:b/>
-                <w:kern w:val="0"/>
                 <w:sz w:val="16"/>
                 <w:szCs w:val="16"/>
-                <w:lang w:val="pt-BR" w:eastAsia="pt-BR" w:bidi="ar-SA"/>
               </w:rPr>
             </w:r>
           </w:p>
         </w:tc>
         <w:tc>
           <w:tcPr>
-            <w:tcW w:w="998" w:type="dxa"/>
+            <w:tcW w:w="999" w:type="dxa"/>
             <w:tcBorders>
               <w:top w:val="nil"/>
               <w:left w:val="nil"/>
@@ -15314,12 +15322,10 @@
             </w:pPr>
             <w:r>
               <w:rPr>
-                <w:rFonts w:eastAsia="Times New Roman" w:cs="Calibri" w:cstheme="minorHAnsi" w:ascii="Calibri" w:hAnsi="Calibri"/>
+                <w:rFonts w:cs="Calibri" w:cstheme="minorHAnsi" w:ascii="Calibri" w:hAnsi="Calibri"/>
                 <w:b/>
-                <w:kern w:val="0"/>
                 <w:sz w:val="16"/>
                 <w:szCs w:val="16"/>
-                <w:lang w:val="pt-BR" w:eastAsia="pt-BR" w:bidi="ar-SA"/>
               </w:rPr>
             </w:r>
           </w:p>
@@ -15350,12 +15356,10 @@
             </w:pPr>
             <w:r>
               <w:rPr>
-                <w:rFonts w:eastAsia="Times New Roman" w:cs="Calibri" w:cstheme="minorHAnsi" w:ascii="Calibri" w:hAnsi="Calibri"/>
+                <w:rFonts w:cs="Calibri" w:cstheme="minorHAnsi" w:ascii="Calibri" w:hAnsi="Calibri"/>
                 <w:b/>
-                <w:kern w:val="0"/>
                 <w:sz w:val="16"/>
                 <w:szCs w:val="16"/>
-                <w:lang w:val="pt-BR" w:eastAsia="pt-BR" w:bidi="ar-SA"/>
               </w:rPr>
             </w:r>
           </w:p>
@@ -15386,19 +15390,17 @@
             </w:pPr>
             <w:r>
               <w:rPr>
-                <w:rFonts w:eastAsia="Times New Roman" w:cs="Calibri" w:cstheme="minorHAnsi" w:ascii="Calibri" w:hAnsi="Calibri"/>
+                <w:rFonts w:cs="Calibri" w:cstheme="minorHAnsi" w:ascii="Calibri" w:hAnsi="Calibri"/>
                 <w:b/>
-                <w:kern w:val="0"/>
                 <w:sz w:val="16"/>
                 <w:szCs w:val="16"/>
-                <w:lang w:val="pt-BR" w:eastAsia="pt-BR" w:bidi="ar-SA"/>
               </w:rPr>
             </w:r>
           </w:p>
         </w:tc>
         <w:tc>
           <w:tcPr>
-            <w:tcW w:w="1323" w:type="dxa"/>
+            <w:tcW w:w="1322" w:type="dxa"/>
             <w:tcBorders>
               <w:top w:val="nil"/>
               <w:left w:val="nil"/>
@@ -15421,12 +15423,10 @@
             </w:pPr>
             <w:r>
               <w:rPr>
-                <w:rFonts w:eastAsia="Times New Roman" w:cs="Calibri" w:cstheme="minorHAnsi" w:ascii="Calibri" w:hAnsi="Calibri"/>
+                <w:rFonts w:cs="Calibri" w:cstheme="minorHAnsi" w:ascii="Calibri" w:hAnsi="Calibri"/>
                 <w:b/>
-                <w:kern w:val="0"/>
                 <w:sz w:val="16"/>
                 <w:szCs w:val="16"/>
-                <w:lang w:val="pt-BR" w:eastAsia="pt-BR" w:bidi="ar-SA"/>
               </w:rPr>
             </w:r>
           </w:p>
@@ -15498,12 +15498,10 @@
             </w:pPr>
             <w:r>
               <w:rPr>
-                <w:rFonts w:eastAsia="Times New Roman" w:cs="Calibri" w:cstheme="minorHAnsi" w:ascii="Calibri" w:hAnsi="Calibri"/>
+                <w:rFonts w:cs="Calibri" w:cstheme="minorHAnsi" w:ascii="Calibri" w:hAnsi="Calibri"/>
                 <w:b/>
-                <w:kern w:val="0"/>
                 <w:sz w:val="16"/>
                 <w:szCs w:val="16"/>
-                <w:lang w:val="pt-BR" w:eastAsia="pt-BR" w:bidi="ar-SA"/>
               </w:rPr>
             </w:r>
           </w:p>
@@ -15534,12 +15532,10 @@
             </w:pPr>
             <w:r>
               <w:rPr>
-                <w:rFonts w:eastAsia="Times New Roman" w:cs="Calibri" w:cstheme="minorHAnsi" w:ascii="Calibri" w:hAnsi="Calibri"/>
+                <w:rFonts w:cs="Calibri" w:cstheme="minorHAnsi" w:ascii="Calibri" w:hAnsi="Calibri"/>
                 <w:b/>
-                <w:kern w:val="0"/>
                 <w:sz w:val="16"/>
                 <w:szCs w:val="16"/>
-                <w:lang w:val="pt-BR" w:eastAsia="pt-BR" w:bidi="ar-SA"/>
               </w:rPr>
             </w:r>
           </w:p>
@@ -15583,7 +15579,7 @@
         </w:tc>
         <w:tc>
           <w:tcPr>
-            <w:tcW w:w="998" w:type="dxa"/>
+            <w:tcW w:w="999" w:type="dxa"/>
             <w:tcBorders>
               <w:top w:val="nil"/>
               <w:left w:val="nil"/>
@@ -15607,12 +15603,10 @@
             </w:pPr>
             <w:r>
               <w:rPr>
-                <w:rFonts w:eastAsia="Times New Roman" w:cs="Calibri" w:cstheme="minorHAnsi" w:ascii="Calibri" w:hAnsi="Calibri"/>
+                <w:rFonts w:cs="Calibri" w:cstheme="minorHAnsi" w:ascii="Calibri" w:hAnsi="Calibri"/>
                 <w:b/>
-                <w:kern w:val="0"/>
                 <w:sz w:val="16"/>
                 <w:szCs w:val="16"/>
-                <w:lang w:val="pt-BR" w:eastAsia="pt-BR" w:bidi="ar-SA"/>
               </w:rPr>
             </w:r>
           </w:p>
@@ -15643,12 +15637,10 @@
             </w:pPr>
             <w:r>
               <w:rPr>
-                <w:rFonts w:eastAsia="Times New Roman" w:cs="Calibri" w:cstheme="minorHAnsi" w:ascii="Calibri" w:hAnsi="Calibri"/>
+                <w:rFonts w:cs="Calibri" w:cstheme="minorHAnsi" w:ascii="Calibri" w:hAnsi="Calibri"/>
                 <w:b/>
-                <w:kern w:val="0"/>
                 <w:sz w:val="16"/>
                 <w:szCs w:val="16"/>
-                <w:lang w:val="pt-BR" w:eastAsia="pt-BR" w:bidi="ar-SA"/>
               </w:rPr>
             </w:r>
           </w:p>
@@ -15692,7 +15684,7 @@
         </w:tc>
         <w:tc>
           <w:tcPr>
-            <w:tcW w:w="1323" w:type="dxa"/>
+            <w:tcW w:w="1322" w:type="dxa"/>
             <w:tcBorders>
               <w:top w:val="nil"/>
               <w:left w:val="nil"/>
@@ -15793,12 +15785,10 @@
             </w:pPr>
             <w:r>
               <w:rPr>
-                <w:rFonts w:eastAsia="Times New Roman" w:cs="Calibri" w:cstheme="minorHAnsi" w:ascii="Calibri" w:hAnsi="Calibri"/>
+                <w:rFonts w:cs="Calibri" w:cstheme="minorHAnsi" w:ascii="Calibri" w:hAnsi="Calibri"/>
                 <w:b/>
-                <w:kern w:val="0"/>
                 <w:sz w:val="16"/>
                 <w:szCs w:val="16"/>
-                <w:lang w:val="pt-BR" w:eastAsia="pt-BR" w:bidi="ar-SA"/>
               </w:rPr>
             </w:r>
           </w:p>
@@ -15829,12 +15819,10 @@
             </w:pPr>
             <w:r>
               <w:rPr>
-                <w:rFonts w:eastAsia="Times New Roman" w:cs="Calibri" w:cstheme="minorHAnsi" w:ascii="Calibri" w:hAnsi="Calibri"/>
+                <w:rFonts w:cs="Calibri" w:cstheme="minorHAnsi" w:ascii="Calibri" w:hAnsi="Calibri"/>
                 <w:b/>
-                <w:kern w:val="0"/>
                 <w:sz w:val="16"/>
                 <w:szCs w:val="16"/>
-                <w:lang w:val="pt-BR" w:eastAsia="pt-BR" w:bidi="ar-SA"/>
               </w:rPr>
             </w:r>
           </w:p>
@@ -15878,7 +15866,7 @@
         </w:tc>
         <w:tc>
           <w:tcPr>
-            <w:tcW w:w="998" w:type="dxa"/>
+            <w:tcW w:w="999" w:type="dxa"/>
             <w:tcBorders>
               <w:top w:val="nil"/>
               <w:left w:val="nil"/>
@@ -15902,12 +15890,10 @@
             </w:pPr>
             <w:r>
               <w:rPr>
-                <w:rFonts w:eastAsia="Times New Roman" w:cs="Calibri" w:cstheme="minorHAnsi" w:ascii="Calibri" w:hAnsi="Calibri"/>
+                <w:rFonts w:cs="Calibri" w:cstheme="minorHAnsi" w:ascii="Calibri" w:hAnsi="Calibri"/>
                 <w:b/>
-                <w:kern w:val="0"/>
                 <w:sz w:val="16"/>
                 <w:szCs w:val="16"/>
-                <w:lang w:val="pt-BR" w:eastAsia="pt-BR" w:bidi="ar-SA"/>
               </w:rPr>
             </w:r>
           </w:p>
@@ -15938,12 +15924,10 @@
             </w:pPr>
             <w:r>
               <w:rPr>
-                <w:rFonts w:eastAsia="Times New Roman" w:cs="Calibri" w:cstheme="minorHAnsi" w:ascii="Calibri" w:hAnsi="Calibri"/>
+                <w:rFonts w:cs="Calibri" w:cstheme="minorHAnsi" w:ascii="Calibri" w:hAnsi="Calibri"/>
                 <w:b/>
-                <w:kern w:val="0"/>
                 <w:sz w:val="16"/>
                 <w:szCs w:val="16"/>
-                <w:lang w:val="pt-BR" w:eastAsia="pt-BR" w:bidi="ar-SA"/>
               </w:rPr>
             </w:r>
           </w:p>
@@ -15987,7 +15971,7 @@
         </w:tc>
         <w:tc>
           <w:tcPr>
-            <w:tcW w:w="1323" w:type="dxa"/>
+            <w:tcW w:w="1322" w:type="dxa"/>
             <w:tcBorders>
               <w:top w:val="nil"/>
               <w:left w:val="nil"/>
@@ -16088,12 +16072,10 @@
             </w:pPr>
             <w:r>
               <w:rPr>
-                <w:rFonts w:eastAsia="Times New Roman" w:cs="Calibri" w:cstheme="minorHAnsi" w:ascii="Calibri" w:hAnsi="Calibri"/>
+                <w:rFonts w:cs="Calibri" w:cstheme="minorHAnsi" w:ascii="Calibri" w:hAnsi="Calibri"/>
                 <w:b/>
-                <w:kern w:val="0"/>
                 <w:sz w:val="16"/>
                 <w:szCs w:val="16"/>
-                <w:lang w:val="pt-BR" w:eastAsia="pt-BR" w:bidi="ar-SA"/>
               </w:rPr>
             </w:r>
           </w:p>
@@ -16124,12 +16106,10 @@
             </w:pPr>
             <w:r>
               <w:rPr>
-                <w:rFonts w:eastAsia="Times New Roman" w:cs="Calibri" w:cstheme="minorHAnsi" w:ascii="Calibri" w:hAnsi="Calibri"/>
+                <w:rFonts w:cs="Calibri" w:cstheme="minorHAnsi" w:ascii="Calibri" w:hAnsi="Calibri"/>
                 <w:b/>
-                <w:kern w:val="0"/>
                 <w:sz w:val="16"/>
                 <w:szCs w:val="16"/>
-                <w:lang w:val="pt-BR" w:eastAsia="pt-BR" w:bidi="ar-SA"/>
               </w:rPr>
             </w:r>
           </w:p>
@@ -16173,7 +16153,7 @@
         </w:tc>
         <w:tc>
           <w:tcPr>
-            <w:tcW w:w="998" w:type="dxa"/>
+            <w:tcW w:w="999" w:type="dxa"/>
             <w:tcBorders>
               <w:top w:val="nil"/>
               <w:left w:val="nil"/>
@@ -16197,12 +16177,10 @@
             </w:pPr>
             <w:r>
               <w:rPr>
-                <w:rFonts w:eastAsia="Times New Roman" w:cs="Calibri" w:cstheme="minorHAnsi" w:ascii="Calibri" w:hAnsi="Calibri"/>
+                <w:rFonts w:cs="Calibri" w:cstheme="minorHAnsi" w:ascii="Calibri" w:hAnsi="Calibri"/>
                 <w:b/>
-                <w:kern w:val="0"/>
                 <w:sz w:val="16"/>
                 <w:szCs w:val="16"/>
-                <w:lang w:val="pt-BR" w:eastAsia="pt-BR" w:bidi="ar-SA"/>
               </w:rPr>
             </w:r>
           </w:p>
@@ -16233,12 +16211,10 @@
             </w:pPr>
             <w:r>
               <w:rPr>
-                <w:rFonts w:eastAsia="Times New Roman" w:cs="Calibri" w:cstheme="minorHAnsi" w:ascii="Calibri" w:hAnsi="Calibri"/>
+                <w:rFonts w:cs="Calibri" w:cstheme="minorHAnsi" w:ascii="Calibri" w:hAnsi="Calibri"/>
                 <w:b/>
-                <w:kern w:val="0"/>
                 <w:sz w:val="16"/>
                 <w:szCs w:val="16"/>
-                <w:lang w:val="pt-BR" w:eastAsia="pt-BR" w:bidi="ar-SA"/>
               </w:rPr>
             </w:r>
           </w:p>
@@ -16282,7 +16258,7 @@
         </w:tc>
         <w:tc>
           <w:tcPr>
-            <w:tcW w:w="1323" w:type="dxa"/>
+            <w:tcW w:w="1322" w:type="dxa"/>
             <w:tcBorders>
               <w:top w:val="nil"/>
               <w:left w:val="nil"/>
@@ -16305,12 +16281,10 @@
             </w:pPr>
             <w:r>
               <w:rPr>
-                <w:rFonts w:eastAsia="Times New Roman" w:cs="Calibri" w:cstheme="minorHAnsi" w:ascii="Calibri" w:hAnsi="Calibri"/>
+                <w:rFonts w:cs="Calibri" w:cstheme="minorHAnsi" w:ascii="Calibri" w:hAnsi="Calibri"/>
                 <w:b/>
-                <w:kern w:val="0"/>
                 <w:sz w:val="16"/>
                 <w:szCs w:val="16"/>
-                <w:lang w:val="pt-BR" w:eastAsia="pt-BR" w:bidi="ar-SA"/>
               </w:rPr>
             </w:r>
           </w:p>
@@ -16382,12 +16356,10 @@
             </w:pPr>
             <w:r>
               <w:rPr>
-                <w:rFonts w:eastAsia="Times New Roman" w:cs="Calibri" w:cstheme="minorHAnsi" w:ascii="Calibri" w:hAnsi="Calibri"/>
+                <w:rFonts w:cs="Calibri" w:cstheme="minorHAnsi" w:ascii="Calibri" w:hAnsi="Calibri"/>
                 <w:b/>
-                <w:kern w:val="0"/>
                 <w:sz w:val="16"/>
                 <w:szCs w:val="16"/>
-                <w:lang w:val="pt-BR" w:eastAsia="pt-BR" w:bidi="ar-SA"/>
               </w:rPr>
             </w:r>
           </w:p>
@@ -16418,12 +16390,10 @@
             </w:pPr>
             <w:r>
               <w:rPr>
-                <w:rFonts w:eastAsia="Times New Roman" w:cs="Calibri" w:cstheme="minorHAnsi" w:ascii="Calibri" w:hAnsi="Calibri"/>
+                <w:rFonts w:cs="Calibri" w:cstheme="minorHAnsi" w:ascii="Calibri" w:hAnsi="Calibri"/>
                 <w:b/>
-                <w:kern w:val="0"/>
                 <w:sz w:val="16"/>
                 <w:szCs w:val="16"/>
-                <w:lang w:val="pt-BR" w:eastAsia="pt-BR" w:bidi="ar-SA"/>
               </w:rPr>
             </w:r>
           </w:p>
@@ -16467,7 +16437,7 @@
         </w:tc>
         <w:tc>
           <w:tcPr>
-            <w:tcW w:w="998" w:type="dxa"/>
+            <w:tcW w:w="999" w:type="dxa"/>
             <w:tcBorders>
               <w:top w:val="nil"/>
               <w:left w:val="nil"/>
@@ -16491,12 +16461,10 @@
             </w:pPr>
             <w:r>
               <w:rPr>
-                <w:rFonts w:eastAsia="Times New Roman" w:cs="Calibri" w:cstheme="minorHAnsi" w:ascii="Calibri" w:hAnsi="Calibri"/>
+                <w:rFonts w:cs="Calibri" w:cstheme="minorHAnsi" w:ascii="Calibri" w:hAnsi="Calibri"/>
                 <w:b/>
-                <w:kern w:val="0"/>
                 <w:sz w:val="16"/>
                 <w:szCs w:val="16"/>
-                <w:lang w:val="pt-BR" w:eastAsia="pt-BR" w:bidi="ar-SA"/>
               </w:rPr>
             </w:r>
           </w:p>
@@ -16527,12 +16495,10 @@
             </w:pPr>
             <w:r>
               <w:rPr>
-                <w:rFonts w:eastAsia="Times New Roman" w:cs="Calibri" w:cstheme="minorHAnsi" w:ascii="Calibri" w:hAnsi="Calibri"/>
+                <w:rFonts w:cs="Calibri" w:cstheme="minorHAnsi" w:ascii="Calibri" w:hAnsi="Calibri"/>
                 <w:b/>
-                <w:kern w:val="0"/>
                 <w:sz w:val="16"/>
                 <w:szCs w:val="16"/>
-                <w:lang w:val="pt-BR" w:eastAsia="pt-BR" w:bidi="ar-SA"/>
               </w:rPr>
             </w:r>
           </w:p>
@@ -16576,7 +16542,7 @@
         </w:tc>
         <w:tc>
           <w:tcPr>
-            <w:tcW w:w="1323" w:type="dxa"/>
+            <w:tcW w:w="1322" w:type="dxa"/>
             <w:tcBorders>
               <w:top w:val="nil"/>
               <w:left w:val="nil"/>
@@ -16599,12 +16565,10 @@
             </w:pPr>
             <w:r>
               <w:rPr>
-                <w:rFonts w:eastAsia="Times New Roman" w:cs="Calibri" w:cstheme="minorHAnsi" w:ascii="Calibri" w:hAnsi="Calibri"/>
+                <w:rFonts w:cs="Calibri" w:cstheme="minorHAnsi" w:ascii="Calibri" w:hAnsi="Calibri"/>
                 <w:b/>
-                <w:kern w:val="0"/>
                 <w:sz w:val="16"/>
                 <w:szCs w:val="16"/>
-                <w:lang w:val="pt-BR" w:eastAsia="pt-BR" w:bidi="ar-SA"/>
               </w:rPr>
             </w:r>
           </w:p>
@@ -16676,12 +16640,10 @@
             </w:pPr>
             <w:r>
               <w:rPr>
-                <w:rFonts w:eastAsia="Times New Roman" w:cs="Calibri" w:cstheme="minorHAnsi" w:ascii="Calibri" w:hAnsi="Calibri"/>
+                <w:rFonts w:cs="Calibri" w:cstheme="minorHAnsi" w:ascii="Calibri" w:hAnsi="Calibri"/>
                 <w:b/>
-                <w:kern w:val="0"/>
                 <w:sz w:val="16"/>
                 <w:szCs w:val="16"/>
-                <w:lang w:val="pt-BR" w:eastAsia="pt-BR" w:bidi="ar-SA"/>
               </w:rPr>
             </w:r>
           </w:p>
@@ -16712,12 +16674,10 @@
             </w:pPr>
             <w:r>
               <w:rPr>
-                <w:rFonts w:eastAsia="Times New Roman" w:cs="Calibri" w:cstheme="minorHAnsi" w:ascii="Calibri" w:hAnsi="Calibri"/>
+                <w:rFonts w:cs="Calibri" w:cstheme="minorHAnsi" w:ascii="Calibri" w:hAnsi="Calibri"/>
                 <w:b/>
-                <w:kern w:val="0"/>
                 <w:sz w:val="16"/>
                 <w:szCs w:val="16"/>
-                <w:lang w:val="pt-BR" w:eastAsia="pt-BR" w:bidi="ar-SA"/>
               </w:rPr>
             </w:r>
           </w:p>
@@ -16761,7 +16721,7 @@
         </w:tc>
         <w:tc>
           <w:tcPr>
-            <w:tcW w:w="998" w:type="dxa"/>
+            <w:tcW w:w="999" w:type="dxa"/>
             <w:tcBorders>
               <w:top w:val="nil"/>
               <w:left w:val="nil"/>
@@ -16785,12 +16745,10 @@
             </w:pPr>
             <w:r>
               <w:rPr>
-                <w:rFonts w:eastAsia="Times New Roman" w:cs="Calibri" w:cstheme="minorHAnsi" w:ascii="Calibri" w:hAnsi="Calibri"/>
+                <w:rFonts w:cs="Calibri" w:cstheme="minorHAnsi" w:ascii="Calibri" w:hAnsi="Calibri"/>
                 <w:b/>
-                <w:kern w:val="0"/>
                 <w:sz w:val="16"/>
                 <w:szCs w:val="16"/>
-                <w:lang w:val="pt-BR" w:eastAsia="pt-BR" w:bidi="ar-SA"/>
               </w:rPr>
             </w:r>
           </w:p>
@@ -16821,12 +16779,10 @@
             </w:pPr>
             <w:r>
               <w:rPr>
-                <w:rFonts w:eastAsia="Times New Roman" w:cs="Calibri" w:cstheme="minorHAnsi" w:ascii="Calibri" w:hAnsi="Calibri"/>
+                <w:rFonts w:cs="Calibri" w:cstheme="minorHAnsi" w:ascii="Calibri" w:hAnsi="Calibri"/>
                 <w:b/>
-                <w:kern w:val="0"/>
                 <w:sz w:val="16"/>
                 <w:szCs w:val="16"/>
-                <w:lang w:val="pt-BR" w:eastAsia="pt-BR" w:bidi="ar-SA"/>
               </w:rPr>
             </w:r>
           </w:p>
@@ -16870,7 +16826,7 @@
         </w:tc>
         <w:tc>
           <w:tcPr>
-            <w:tcW w:w="1323" w:type="dxa"/>
+            <w:tcW w:w="1322" w:type="dxa"/>
             <w:tcBorders>
               <w:top w:val="nil"/>
               <w:left w:val="nil"/>
@@ -16893,12 +16849,10 @@
             </w:pPr>
             <w:r>
               <w:rPr>
-                <w:rFonts w:eastAsia="Times New Roman" w:cs="Calibri" w:cstheme="minorHAnsi" w:ascii="Calibri" w:hAnsi="Calibri"/>
+                <w:rFonts w:cs="Calibri" w:cstheme="minorHAnsi" w:ascii="Calibri" w:hAnsi="Calibri"/>
                 <w:b/>
-                <w:kern w:val="0"/>
                 <w:sz w:val="16"/>
                 <w:szCs w:val="16"/>
-                <w:lang w:val="pt-BR" w:eastAsia="pt-BR" w:bidi="ar-SA"/>
               </w:rPr>
             </w:r>
           </w:p>
@@ -17398,7 +17352,7 @@
         <w:docPartGallery w:val="Page Numbers (Bottom of Page)"/>
         <w:docPartUnique w:val="true"/>
       </w:docPartObj>
-      <w:id w:val="394169566"/>
+      <w:id w:val="1436293374"/>
     </w:sdtPr>
     <w:sdtContent>
       <w:p>
@@ -17425,7 +17379,7 @@
         </w:r>
         <w:r>
           <w:rPr/>
-          <w:t>2</w:t>
+          <w:t>1</w:t>
         </w:r>
         <w:r>
           <w:rPr/>
@@ -18168,6 +18122,7 @@
       </w:pPr>
       <w:rPr>
         <w:b/>
+        <w:bCs/>
       </w:rPr>
     </w:lvl>
     <w:lvl w:ilvl="1">

</xml_diff>